<commit_message>
More work on chapter 2
</commit_message>
<xml_diff>
--- a/doc/W08_212795_2017_praca-inżynierska.docx
+++ b/doc/W08_212795_2017_praca-inżynierska.docx
@@ -76,7 +76,7 @@
                 <v:shape id="_x0000_i1025" type="#_x0000_t75" style="width:265.5pt;height:59.25pt" o:ole="">
                   <v:imagedata r:id="rId8" o:title=""/>
                 </v:shape>
-                <o:OLEObject Type="Embed" ProgID="CorelDRAW.Graphic.9" ShapeID="_x0000_i1025" DrawAspect="Content" ObjectID="_1571333938" r:id="rId9"/>
+                <o:OLEObject Type="Embed" ProgID="CorelDRAW.Graphic.9" ShapeID="_x0000_i1025" DrawAspect="Content" ObjectID="_1571339733" r:id="rId9"/>
               </w:object>
             </w:r>
           </w:p>
@@ -1359,7 +1359,6 @@
       <w:pPr>
         <w:spacing w:after="160" w:line="259" w:lineRule="auto"/>
       </w:pPr>
-      <w:proofErr w:type="spellStart"/>
       <w:r>
         <w:rPr>
           <w:b/>
@@ -1367,7 +1366,6 @@
         </w:rPr>
         <w:t>Abstract</w:t>
       </w:r>
-      <w:proofErr w:type="spellEnd"/>
     </w:p>
     <w:p>
       <w:pPr>
@@ -1437,7 +1435,7 @@
       <w:r>
         <w:fldChar w:fldCharType="separate"/>
       </w:r>
-      <w:hyperlink w:anchor="_Toc497590931" w:history="1">
+      <w:hyperlink w:anchor="_Toc497594955" w:history="1">
         <w:r>
           <w:rPr>
             <w:rStyle w:val="Hipercze"/>
@@ -1464,7 +1462,7 @@
             <w:noProof/>
             <w:webHidden/>
           </w:rPr>
-          <w:instrText xml:space="preserve"> PAGEREF _Toc497590931 \h </w:instrText>
+          <w:instrText xml:space="preserve"> PAGEREF _Toc497594955 \h </w:instrText>
         </w:r>
         <w:r>
           <w:rPr>
@@ -1505,7 +1503,7 @@
           <w:szCs w:val="22"/>
         </w:rPr>
       </w:pPr>
-      <w:hyperlink w:anchor="_Toc497590932" w:history="1">
+      <w:hyperlink w:anchor="_Toc497594956" w:history="1">
         <w:r>
           <w:rPr>
             <w:rStyle w:val="Hipercze"/>
@@ -1532,7 +1530,7 @@
             <w:noProof/>
             <w:webHidden/>
           </w:rPr>
-          <w:instrText xml:space="preserve"> PAGEREF _Toc497590932 \h </w:instrText>
+          <w:instrText xml:space="preserve"> PAGEREF _Toc497594956 \h </w:instrText>
         </w:r>
         <w:r>
           <w:rPr>
@@ -1573,7 +1571,7 @@
           <w:szCs w:val="22"/>
         </w:rPr>
       </w:pPr>
-      <w:hyperlink w:anchor="_Toc497590933" w:history="1">
+      <w:hyperlink w:anchor="_Toc497594957" w:history="1">
         <w:r>
           <w:rPr>
             <w:rStyle w:val="Hipercze"/>
@@ -1600,7 +1598,7 @@
             <w:noProof/>
             <w:webHidden/>
           </w:rPr>
-          <w:instrText xml:space="preserve"> PAGEREF _Toc497590933 \h </w:instrText>
+          <w:instrText xml:space="preserve"> PAGEREF _Toc497594957 \h </w:instrText>
         </w:r>
         <w:r>
           <w:rPr>
@@ -1641,7 +1639,7 @@
           <w:szCs w:val="22"/>
         </w:rPr>
       </w:pPr>
-      <w:hyperlink w:anchor="_Toc497590934" w:history="1">
+      <w:hyperlink w:anchor="_Toc497594958" w:history="1">
         <w:r>
           <w:rPr>
             <w:rStyle w:val="Hipercze"/>
@@ -1668,7 +1666,7 @@
             <w:noProof/>
             <w:webHidden/>
           </w:rPr>
-          <w:instrText xml:space="preserve"> PAGEREF _Toc497590934 \h </w:instrText>
+          <w:instrText xml:space="preserve"> PAGEREF _Toc497594958 \h </w:instrText>
         </w:r>
         <w:r>
           <w:rPr>
@@ -1712,7 +1710,7 @@
           <w:szCs w:val="22"/>
         </w:rPr>
       </w:pPr>
-      <w:hyperlink w:anchor="_Toc497590935" w:history="1">
+      <w:hyperlink w:anchor="_Toc497594959" w:history="1">
         <w:r>
           <w:rPr>
             <w:rStyle w:val="Hipercze"/>
@@ -1739,7 +1737,7 @@
             <w:noProof/>
             <w:webHidden/>
           </w:rPr>
-          <w:instrText xml:space="preserve"> PAGEREF _Toc497590935 \h </w:instrText>
+          <w:instrText xml:space="preserve"> PAGEREF _Toc497594959 \h </w:instrText>
         </w:r>
         <w:r>
           <w:rPr>
@@ -1780,13 +1778,13 @@
           <w:szCs w:val="22"/>
         </w:rPr>
       </w:pPr>
-      <w:hyperlink w:anchor="_Toc497590936" w:history="1">
+      <w:hyperlink w:anchor="_Toc497594960" w:history="1">
         <w:r>
           <w:rPr>
             <w:rStyle w:val="Hipercze"/>
             <w:noProof/>
           </w:rPr>
-          <w:t>2.1. Przegląd istniejących technologii</w:t>
+          <w:t>2.1. Porównanie Starcrafta do innych gier</w:t>
         </w:r>
         <w:r>
           <w:rPr>
@@ -1807,7 +1805,7 @@
             <w:noProof/>
             <w:webHidden/>
           </w:rPr>
-          <w:instrText xml:space="preserve"> PAGEREF _Toc497590936 \h </w:instrText>
+          <w:instrText xml:space="preserve"> PAGEREF _Toc497594960 \h </w:instrText>
         </w:r>
         <w:r>
           <w:rPr>
@@ -1848,13 +1846,13 @@
           <w:szCs w:val="22"/>
         </w:rPr>
       </w:pPr>
-      <w:hyperlink w:anchor="_Toc497590937" w:history="1">
+      <w:hyperlink w:anchor="_Toc497594961" w:history="1">
         <w:r>
           <w:rPr>
             <w:rStyle w:val="Hipercze"/>
             <w:noProof/>
           </w:rPr>
-          <w:t>2.2. Przegląd istniejących technik</w:t>
+          <w:t>2.2. Przegląd istniejących technologii</w:t>
         </w:r>
         <w:r>
           <w:rPr>
@@ -1875,7 +1873,75 @@
             <w:noProof/>
             <w:webHidden/>
           </w:rPr>
-          <w:instrText xml:space="preserve"> PAGEREF _Toc497590937 \h </w:instrText>
+          <w:instrText xml:space="preserve"> PAGEREF _Toc497594961 \h </w:instrText>
+        </w:r>
+        <w:r>
+          <w:rPr>
+            <w:noProof/>
+            <w:webHidden/>
+          </w:rPr>
+        </w:r>
+        <w:r>
+          <w:rPr>
+            <w:noProof/>
+            <w:webHidden/>
+          </w:rPr>
+          <w:fldChar w:fldCharType="separate"/>
+        </w:r>
+        <w:r>
+          <w:rPr>
+            <w:noProof/>
+            <w:webHidden/>
+          </w:rPr>
+          <w:t>8</w:t>
+        </w:r>
+        <w:r>
+          <w:rPr>
+            <w:noProof/>
+            <w:webHidden/>
+          </w:rPr>
+          <w:fldChar w:fldCharType="end"/>
+        </w:r>
+      </w:hyperlink>
+    </w:p>
+    <w:p>
+      <w:pPr>
+        <w:pStyle w:val="Spistreci2"/>
+        <w:rPr>
+          <w:rFonts w:asciiTheme="minorHAnsi" w:eastAsiaTheme="minorEastAsia" w:hAnsiTheme="minorHAnsi" w:cstheme="minorBidi"/>
+          <w:noProof/>
+          <w:sz w:val="22"/>
+          <w:szCs w:val="22"/>
+        </w:rPr>
+      </w:pPr>
+      <w:hyperlink w:anchor="_Toc497594962" w:history="1">
+        <w:r>
+          <w:rPr>
+            <w:rStyle w:val="Hipercze"/>
+            <w:noProof/>
+          </w:rPr>
+          <w:t>2.3. Przegląd istniejących technik</w:t>
+        </w:r>
+        <w:r>
+          <w:rPr>
+            <w:noProof/>
+            <w:webHidden/>
+          </w:rPr>
+          <w:tab/>
+        </w:r>
+        <w:r>
+          <w:rPr>
+            <w:noProof/>
+            <w:webHidden/>
+          </w:rPr>
+          <w:fldChar w:fldCharType="begin"/>
+        </w:r>
+        <w:r>
+          <w:rPr>
+            <w:noProof/>
+            <w:webHidden/>
+          </w:rPr>
+          <w:instrText xml:space="preserve"> PAGEREF _Toc497594962 \h </w:instrText>
         </w:r>
         <w:r>
           <w:rPr>
@@ -1919,7 +1985,7 @@
           <w:szCs w:val="22"/>
         </w:rPr>
       </w:pPr>
-      <w:hyperlink w:anchor="_Toc497590938" w:history="1">
+      <w:hyperlink w:anchor="_Toc497594963" w:history="1">
         <w:r>
           <w:rPr>
             <w:rStyle w:val="Hipercze"/>
@@ -1946,7 +2012,7 @@
             <w:noProof/>
             <w:webHidden/>
           </w:rPr>
-          <w:instrText xml:space="preserve"> PAGEREF _Toc497590938 \h </w:instrText>
+          <w:instrText xml:space="preserve"> PAGEREF _Toc497594963 \h </w:instrText>
         </w:r>
         <w:r>
           <w:rPr>
@@ -1990,7 +2056,7 @@
           <w:szCs w:val="22"/>
         </w:rPr>
       </w:pPr>
-      <w:hyperlink w:anchor="_Toc497590939" w:history="1">
+      <w:hyperlink w:anchor="_Toc497594964" w:history="1">
         <w:r>
           <w:rPr>
             <w:rStyle w:val="Hipercze"/>
@@ -2017,7 +2083,7 @@
             <w:noProof/>
             <w:webHidden/>
           </w:rPr>
-          <w:instrText xml:space="preserve"> PAGEREF _Toc497590939 \h </w:instrText>
+          <w:instrText xml:space="preserve"> PAGEREF _Toc497594964 \h </w:instrText>
         </w:r>
         <w:r>
           <w:rPr>
@@ -2061,7 +2127,7 @@
           <w:szCs w:val="22"/>
         </w:rPr>
       </w:pPr>
-      <w:hyperlink w:anchor="_Toc497590940" w:history="1">
+      <w:hyperlink w:anchor="_Toc497594965" w:history="1">
         <w:r>
           <w:rPr>
             <w:rStyle w:val="Hipercze"/>
@@ -2088,7 +2154,7 @@
             <w:noProof/>
             <w:webHidden/>
           </w:rPr>
-          <w:instrText xml:space="preserve"> PAGEREF _Toc497590940 \h </w:instrText>
+          <w:instrText xml:space="preserve"> PAGEREF _Toc497594965 \h </w:instrText>
         </w:r>
         <w:r>
           <w:rPr>
@@ -2132,7 +2198,7 @@
           <w:szCs w:val="22"/>
         </w:rPr>
       </w:pPr>
-      <w:hyperlink w:anchor="_Toc497590941" w:history="1">
+      <w:hyperlink w:anchor="_Toc497594966" w:history="1">
         <w:r>
           <w:rPr>
             <w:rStyle w:val="Hipercze"/>
@@ -2159,7 +2225,7 @@
             <w:noProof/>
             <w:webHidden/>
           </w:rPr>
-          <w:instrText xml:space="preserve"> PAGEREF _Toc497590941 \h </w:instrText>
+          <w:instrText xml:space="preserve"> PAGEREF _Toc497594966 \h </w:instrText>
         </w:r>
         <w:r>
           <w:rPr>
@@ -2180,77 +2246,6 @@
             <w:webHidden/>
           </w:rPr>
           <w:t>13</w:t>
-        </w:r>
-        <w:r>
-          <w:rPr>
-            <w:noProof/>
-            <w:webHidden/>
-          </w:rPr>
-          <w:fldChar w:fldCharType="end"/>
-        </w:r>
-      </w:hyperlink>
-    </w:p>
-    <w:p>
-      <w:pPr>
-        <w:pStyle w:val="Spistreci1"/>
-        <w:tabs>
-          <w:tab w:val="right" w:leader="dot" w:pos="9062"/>
-        </w:tabs>
-        <w:rPr>
-          <w:rFonts w:asciiTheme="minorHAnsi" w:eastAsiaTheme="minorEastAsia" w:hAnsiTheme="minorHAnsi" w:cstheme="minorBidi"/>
-          <w:noProof/>
-          <w:sz w:val="22"/>
-          <w:szCs w:val="22"/>
-        </w:rPr>
-      </w:pPr>
-      <w:hyperlink w:anchor="_Toc497590942" w:history="1">
-        <w:r>
-          <w:rPr>
-            <w:rStyle w:val="Hipercze"/>
-            <w:noProof/>
-          </w:rPr>
-          <w:t>7. Bibliografia</w:t>
-        </w:r>
-        <w:r>
-          <w:rPr>
-            <w:noProof/>
-            <w:webHidden/>
-          </w:rPr>
-          <w:tab/>
-        </w:r>
-        <w:r>
-          <w:rPr>
-            <w:noProof/>
-            <w:webHidden/>
-          </w:rPr>
-          <w:fldChar w:fldCharType="begin"/>
-        </w:r>
-        <w:r>
-          <w:rPr>
-            <w:noProof/>
-            <w:webHidden/>
-          </w:rPr>
-          <w:instrText xml:space="preserve"> PAGEREF _Toc497590942 \h </w:instrText>
-        </w:r>
-        <w:r>
-          <w:rPr>
-            <w:noProof/>
-            <w:webHidden/>
-          </w:rPr>
-        </w:r>
-        <w:r>
-          <w:rPr>
-            <w:noProof/>
-            <w:webHidden/>
-          </w:rPr>
-          <w:fldChar w:fldCharType="separate"/>
-        </w:r>
-        <w:r>
-          <w:rPr>
-            <w:noProof/>
-            <w:webHidden/>
-          </w:rPr>
-          <w:t>14</w:t>
         </w:r>
         <w:r>
           <w:rPr>
@@ -2290,7 +2285,7 @@
       <w:pPr>
         <w:pStyle w:val="Tytu"/>
       </w:pPr>
-      <w:bookmarkStart w:id="0" w:name="_Toc497590931"/>
+      <w:bookmarkStart w:id="0" w:name="_Toc497594955"/>
       <w:r>
         <w:lastRenderedPageBreak/>
         <w:t xml:space="preserve">1. </w:t>
@@ -2304,7 +2299,7 @@
       <w:pPr>
         <w:pStyle w:val="Podtytu"/>
       </w:pPr>
-      <w:bookmarkStart w:id="1" w:name="_Toc497590932"/>
+      <w:bookmarkStart w:id="1" w:name="_Toc497594956"/>
       <w:r>
         <w:t xml:space="preserve">1.1. </w:t>
       </w:r>
@@ -2422,6 +2417,9 @@
       <w:r>
         <w:t>osobem rozgrywki, oraz wyglądem.</w:t>
       </w:r>
+      <w:r>
+        <w:t xml:space="preserve"> </w:t>
+      </w:r>
     </w:p>
     <w:p>
       <w:pPr>
@@ -2432,7 +2430,7 @@
       <w:pPr>
         <w:pStyle w:val="Podtytu"/>
       </w:pPr>
-      <w:bookmarkStart w:id="2" w:name="_Toc497590933"/>
+      <w:bookmarkStart w:id="2" w:name="_Toc497594957"/>
       <w:r>
         <w:t>1.2. Geneza pracy</w:t>
       </w:r>
@@ -2544,13 +2542,16 @@
       <w:r>
         <w:t xml:space="preserve"> tymi to jednostkami w czasie rzeczywistym, podczas gry.</w:t>
       </w:r>
+      <w:r>
+        <w:t xml:space="preserve"> </w:t>
+      </w:r>
     </w:p>
     <w:p/>
     <w:p>
       <w:pPr>
         <w:pStyle w:val="Podtytu"/>
       </w:pPr>
-      <w:bookmarkStart w:id="3" w:name="_Toc497590934"/>
+      <w:bookmarkStart w:id="3" w:name="_Toc497594958"/>
       <w:r>
         <w:t>1.</w:t>
       </w:r>
@@ -2681,7 +2682,7 @@
       <w:pPr>
         <w:pStyle w:val="Tytu"/>
       </w:pPr>
-      <w:bookmarkStart w:id="4" w:name="_Toc497590935"/>
+      <w:bookmarkStart w:id="4" w:name="_Toc497594959"/>
       <w:r>
         <w:t>2</w:t>
       </w:r>
@@ -2697,16 +2698,79 @@
       <w:pPr>
         <w:pStyle w:val="Podtytu"/>
       </w:pPr>
-      <w:bookmarkStart w:id="5" w:name="_Toc497590936"/>
-      <w:r>
-        <w:t>2</w:t>
-      </w:r>
-      <w:r>
-        <w:t>.1. Przegląd istniejących technologii</w:t>
+      <w:bookmarkStart w:id="5" w:name="_Toc497594960"/>
+      <w:r>
+        <w:t>2.1. Porównanie Starcrafta do innych gier</w:t>
       </w:r>
       <w:bookmarkEnd w:id="5"/>
     </w:p>
     <w:p>
+      <w:pPr>
+        <w:ind w:firstLine="708"/>
+      </w:pPr>
+      <w:r>
+        <w:t xml:space="preserve">W porównaniu do gier takich jak szachy, trudnością tej </w:t>
+      </w:r>
+      <w:r>
+        <w:t xml:space="preserve">gry dla algorytmów sztucznej inteligencji </w:t>
+      </w:r>
+      <w:r>
+        <w:t>są dwa fakty. Po pierwsze -</w:t>
+      </w:r>
+      <w:r>
+        <w:t xml:space="preserve"> jest ona rozgrywana w czasie </w:t>
+      </w:r>
+      <w:r>
+        <w:t xml:space="preserve">rzeczywistym, a nie turowym. Powoduje to, że, czas </w:t>
+      </w:r>
+      <w:r>
+        <w:t>na obliczen</w:t>
+      </w:r>
+      <w:r>
+        <w:t>ia jest znacznie ograniczony. Program musi odpowiadać na ruchy przeciwnika jak najszybciej, gdyż każde opóźnienie może skutkować utratą jednostek w starciu, lub niedopasowaniem strategii do odpowiedzi przeciwnika, co rezultacie zmniejsza szanse na wygraną w grze. Zaproponowane przez mnie rozwiązanie tego problemu zostanie przedstawione w dalszym rozdziale.</w:t>
+      </w:r>
+    </w:p>
+    <w:p>
+      <w:pPr>
+        <w:ind w:firstLine="708"/>
+      </w:pPr>
+    </w:p>
+    <w:p>
+      <w:pPr>
+        <w:ind w:firstLine="708"/>
+      </w:pPr>
+      <w:r>
+        <w:t>Dodatkowo też jest to gra niepełnej informacji. Gracz nie ma pełnej wiedzy o stanie i posunięciach przeciwnika, do póki nie widzi ich w danym momencie własnymi jednostkami lub budynkami.</w:t>
+      </w:r>
+      <w:r>
+        <w:t xml:space="preserve"> W związku z tym bot musi, albo losować strategie, albo wybierać je z pewnym prawdopodobieństwem. Gdy już uda się zwiadowcom dowiedzieć się o posunięciach przeciwnika, może wystąpić konieczność odpowiedniej modyfikacji naszych zachowań, aby nie zostać pokonanym. W pracy tej zajmuje się wyłącznie samym zarządzaniem jednostkami w starciu, gdy już wiemy, jakie siły posiada przeciwnik, w związku, z czym potencjalne możliwości na obejście tej kwestii nie zostaną tutaj przedstawione.</w:t>
+      </w:r>
+    </w:p>
+    <w:p>
+      <w:pPr>
+        <w:ind w:firstLine="708"/>
+      </w:pPr>
+    </w:p>
+    <w:p>
+      <w:pPr>
+        <w:pStyle w:val="Podtytu"/>
+      </w:pPr>
+      <w:bookmarkStart w:id="6" w:name="_Toc497594961"/>
+      <w:r>
+        <w:t>2</w:t>
+      </w:r>
+      <w:r>
+        <w:t>.</w:t>
+      </w:r>
+      <w:r>
+        <w:t>2</w:t>
+      </w:r>
+      <w:r>
+        <w:t>. Przegląd istniejących technologii</w:t>
+      </w:r>
+      <w:bookmarkEnd w:id="6"/>
+    </w:p>
+    <w:p>
       <w:r>
         <w:tab/>
       </w:r>
@@ -2719,62 +2783,320 @@
     </w:p>
     <w:p/>
     <w:p>
-      <w:pPr>
+      <w:r>
+        <w:tab/>
+        <w:t xml:space="preserve">Głównym źródłem informacji na temat zastosowania metod sztucznej inteligencji w </w:t>
+      </w:r>
+      <w:r>
+        <w:t>Starcrafcie</w:t>
+      </w:r>
+      <w:r>
+        <w:t xml:space="preserve"> jest Starcraft AI Wiki </w:t>
+      </w:r>
+      <w:sdt>
+        <w:sdtPr>
+          <w:id w:val="1571624296"/>
+          <w:citation/>
+        </w:sdtPr>
+        <w:sdtContent>
+          <w:r>
+            <w:fldChar w:fldCharType="begin"/>
+          </w:r>
+          <w:r>
+            <w:instrText xml:space="preserve">CITATION StarCraftAI \l 1045 </w:instrText>
+          </w:r>
+          <w:r>
+            <w:fldChar w:fldCharType="separate"/>
+          </w:r>
+          <w:r>
+            <w:rPr>
+              <w:noProof/>
+            </w:rPr>
+            <w:t>[1]</w:t>
+          </w:r>
+          <w:r>
+            <w:fldChar w:fldCharType="end"/>
+          </w:r>
+        </w:sdtContent>
+      </w:sdt>
+      <w:r>
+        <w:t xml:space="preserve">. Zawiera ona opis najpopularniejszych bibliotek, linki do dalszych stron, jak i wiele przydatnych porad dla osób próbujących swoich sił w tej dziedzinie. Najbardziej sprawiedliwym w stosunku dla ludzkich przeciwników naszego bota, było by odczytywanie ekranu gry, analizowanie tego, co widzimy i odpowiednie wykonywania akcji, tak żeby udawać manualne użycie klawiatury i myszki. Było by to jednocześnie dość trudne i wprowadzało kolejne poziomy abstrakcji. Zamiast tego lepszym rozwiązaniem wydaje się użycie odpowiedniej biblioteki, która udostępniłaby nam interfejs do otrzymywania danych z gry i wydawania rozkazów, dzięki czemu moglibyśmy pominąć ten cały problem. </w:t>
+      </w:r>
+      <w:r>
+        <w:t>Jedy</w:t>
+      </w:r>
+      <w:r>
+        <w:t xml:space="preserve">nym kompletnym frameworkiem, który by nam na to pozwolił jest BWAPI </w:t>
+      </w:r>
+      <w:sdt>
+        <w:sdtPr>
+          <w:id w:val="-850028989"/>
+          <w:citation/>
+        </w:sdtPr>
+        <w:sdtContent>
+          <w:r>
+            <w:fldChar w:fldCharType="begin"/>
+          </w:r>
+          <w:r>
+            <w:instrText xml:space="preserve">CITATION BWAPI \l 1045 </w:instrText>
+          </w:r>
+          <w:r>
+            <w:fldChar w:fldCharType="separate"/>
+          </w:r>
+          <w:r>
+            <w:rPr>
+              <w:noProof/>
+            </w:rPr>
+            <w:t>[2]</w:t>
+          </w:r>
+          <w:r>
+            <w:fldChar w:fldCharType="end"/>
+          </w:r>
+        </w:sdtContent>
+      </w:sdt>
+      <w:r>
+        <w:t>.</w:t>
+      </w:r>
+      <w:r>
+        <w:t xml:space="preserve"> Aby zachować </w:t>
+      </w:r>
+      <w:r>
+        <w:lastRenderedPageBreak/>
+        <w:t xml:space="preserve">sprawiedliwość </w:t>
+      </w:r>
+      <w:r>
+        <w:t>domyślnie nie są udostępniane żadne wiadomości na temat przeciwnika, których bot nie mógłby zobaczyć grając w normalny sposób.</w:t>
+      </w:r>
+      <w:r>
+        <w:t xml:space="preserve"> Są także blokowane potencjalne rozkazy wydawane manualnie, aby człowiek nie mógł w żaden sposób pomagać sztucznej inteligencji.</w:t>
+      </w:r>
+      <w:r>
+        <w:t xml:space="preserve"> BWAPI nie wspiera najnowszej poprawki do gry – używa wersji 1.16.1 – rozwój Starcrafta był przez długi czas zawieszony i dopiero w tym roku został wznowiony. Aby dostosować się do zmian, musiałyby zostać zmienione konkretne offsety pamięci gry, z których korzysta do odczytywania i wydawania rozkazów. Było by to mocno pracochłonne, a nowe wersje gry nie wprowadzają do niej istotnych z tego punktu widzenia poprawek.</w:t>
+      </w:r>
+      <w:r>
+        <w:t xml:space="preserve"> </w:t>
+      </w:r>
+    </w:p>
+    <w:p>
+      <w:pPr>
+        <w:ind w:firstLine="708"/>
+      </w:pPr>
+    </w:p>
+    <w:p>
+      <w:pPr>
+        <w:ind w:firstLine="708"/>
+      </w:pPr>
+      <w:r>
+        <w:t>BWAPI jest napisane w C++, dlatego musiałem poszukać odpowiednego rozwiązania, które pozwoliłoby mi użyć go od strony Javy.</w:t>
+      </w:r>
+      <w:r>
+        <w:t xml:space="preserve"> Istnieje kilka technologii pozwalających złączyć ze sobą te dwa języki programowania, jednak zazwyczaj do własnej implementacji wymagają pewnej znajomości tego pierwszego języka programowania. Najbardziej aktualnym takim gotowym rozwiązaniem jest </w:t>
+      </w:r>
+      <w:proofErr w:type="spellStart"/>
+      <w:r>
+        <w:t>BWMirror</w:t>
+      </w:r>
+      <w:proofErr w:type="spellEnd"/>
+      <w:r>
+        <w:t xml:space="preserve"> </w:t>
+      </w:r>
+      <w:sdt>
+        <w:sdtPr>
+          <w:id w:val="1450053182"/>
+          <w:citation/>
+        </w:sdtPr>
+        <w:sdtContent>
+          <w:r>
+            <w:fldChar w:fldCharType="begin"/>
+          </w:r>
+          <w:r>
+            <w:instrText xml:space="preserve"> CITATION BWM17 \l 1045 </w:instrText>
+          </w:r>
+          <w:r>
+            <w:fldChar w:fldCharType="separate"/>
+          </w:r>
+          <w:r>
+            <w:rPr>
+              <w:noProof/>
+            </w:rPr>
+            <w:t>[3]</w:t>
+          </w:r>
+          <w:r>
+            <w:fldChar w:fldCharType="end"/>
+          </w:r>
+        </w:sdtContent>
+      </w:sdt>
+      <w:r>
+        <w:t xml:space="preserve">. </w:t>
+      </w:r>
+      <w:r>
+        <w:t xml:space="preserve">Używanym w nim sposobem jest Java Native Interface </w:t>
+      </w:r>
+      <w:sdt>
+        <w:sdtPr>
+          <w:id w:val="1005871034"/>
+          <w:citation/>
+        </w:sdtPr>
+        <w:sdtContent>
+          <w:r>
+            <w:fldChar w:fldCharType="begin"/>
+          </w:r>
+          <w:r>
+            <w:instrText xml:space="preserve">CITATION Jav17 \l 1045 </w:instrText>
+          </w:r>
+          <w:r>
+            <w:fldChar w:fldCharType="separate"/>
+          </w:r>
+          <w:r>
+            <w:rPr>
+              <w:noProof/>
+            </w:rPr>
+            <w:t>[4]</w:t>
+          </w:r>
+          <w:r>
+            <w:fldChar w:fldCharType="end"/>
+          </w:r>
+        </w:sdtContent>
+      </w:sdt>
+      <w:r>
+        <w:t>. Pozwala on na wykonywanie metod napisanych w obydwóch językach i przekazywanie pomiędzy nimi obiektów. Cechą tego portu jest to, że dane dotyczących parametrów jednostek i budynków wczytywana z gry jest przechowywana po stronie kodu w części C++</w:t>
+      </w:r>
+      <w:r>
+        <w:t xml:space="preserve">. W związku z tym nie jest możliwe stworzenie tylko i wyłącznie za pomocą Javy symulatora, który pozwoliłby trenować sztuczną inteligencję bez uruchamiania gry. Inaczej jest w przypadku JNIBWAPI </w:t>
+      </w:r>
+      <w:sdt>
+        <w:sdtPr>
+          <w:id w:val="-834762585"/>
+          <w:citation/>
+        </w:sdtPr>
+        <w:sdtContent>
+          <w:r>
+            <w:fldChar w:fldCharType="begin"/>
+          </w:r>
+          <w:r>
+            <w:instrText xml:space="preserve"> CITATION JNI17 \l 1045 </w:instrText>
+          </w:r>
+          <w:r>
+            <w:fldChar w:fldCharType="separate"/>
+          </w:r>
+          <w:r>
+            <w:rPr>
+              <w:noProof/>
+            </w:rPr>
+            <w:t>[5]</w:t>
+          </w:r>
+          <w:r>
+            <w:fldChar w:fldCharType="end"/>
+          </w:r>
+        </w:sdtContent>
+      </w:sdt>
+      <w:r>
+        <w:t xml:space="preserve"> – tutaj jest możliwe rozszerzenie biblioteki aby dane te po uruchomieniu gry były zapamiętane przez kod Javowy do plików i następnie wczytywane w razie potrzeby, bez konieczności ponownego uruchamiana gry.  W przeciwieństwie do </w:t>
+      </w:r>
+      <w:proofErr w:type="spellStart"/>
+      <w:r>
+        <w:t>BWMirror</w:t>
+      </w:r>
+      <w:proofErr w:type="spellEnd"/>
+      <w:r>
+        <w:t>, nie wspiera ona najnowszej, czwartej wersji BWAPI, pozostając na wersji trzeciej.</w:t>
+      </w:r>
+      <w:bookmarkStart w:id="7" w:name="_GoBack"/>
+      <w:bookmarkEnd w:id="7"/>
+    </w:p>
+    <w:p>
+      <w:pPr>
+        <w:ind w:firstLine="708"/>
+      </w:pPr>
+    </w:p>
+    <w:p>
+      <w:pPr>
+        <w:ind w:firstLine="708"/>
+      </w:pPr>
+    </w:p>
+    <w:p>
+      <w:pPr>
+        <w:pStyle w:val="Todo"/>
+      </w:pPr>
+      <w:proofErr w:type="spellStart"/>
+      <w:r>
+        <w:t>Sparcraft</w:t>
+      </w:r>
+      <w:proofErr w:type="spellEnd"/>
+      <w:r>
+        <w:t>/</w:t>
+      </w:r>
+      <w:proofErr w:type="spellStart"/>
+      <w:r>
+        <w:t>Jarcraft</w:t>
+      </w:r>
+      <w:proofErr w:type="spellEnd"/>
+      <w:r>
+        <w:t xml:space="preserve">/własna </w:t>
+      </w:r>
+      <w:proofErr w:type="spellStart"/>
+      <w:r>
+        <w:t>bilioteka</w:t>
+      </w:r>
+      <w:proofErr w:type="spellEnd"/>
+    </w:p>
+    <w:p>
+      <w:pPr>
+        <w:spacing w:after="160" w:line="259" w:lineRule="auto"/>
+        <w:jc w:val="left"/>
+      </w:pPr>
+      <w:r>
+        <w:br w:type="page"/>
+      </w:r>
+    </w:p>
+    <w:p/>
+    <w:p>
+      <w:pPr>
+        <w:pStyle w:val="Podtytu"/>
+      </w:pPr>
+      <w:bookmarkStart w:id="8" w:name="_Toc497594962"/>
+      <w:r>
+        <w:t>2.</w:t>
+      </w:r>
+      <w:r>
+        <w:t>3</w:t>
+      </w:r>
+      <w:r>
+        <w:t>. Przegląd istniejących technik</w:t>
+      </w:r>
+      <w:bookmarkEnd w:id="8"/>
+    </w:p>
+    <w:p>
+      <w:pPr>
+        <w:pStyle w:val="Todo"/>
         <w:rPr>
           <w:rFonts w:eastAsiaTheme="minorEastAsia" w:cstheme="minorBidi"/>
-          <w:b/>
           <w:sz w:val="26"/>
           <w:szCs w:val="22"/>
         </w:rPr>
       </w:pPr>
       <w:r>
-        <w:tab/>
-      </w:r>
-      <w:bookmarkStart w:id="6" w:name="_GoBack"/>
-      <w:bookmarkEnd w:id="6"/>
+        <w:t xml:space="preserve">Genetyczne, sieci, </w:t>
+      </w:r>
+      <w:proofErr w:type="spellStart"/>
+      <w:r>
+        <w:t>neuroewolucja</w:t>
+      </w:r>
+      <w:proofErr w:type="spellEnd"/>
       <w:r>
         <w:br w:type="page"/>
       </w:r>
     </w:p>
     <w:p>
       <w:pPr>
-        <w:pStyle w:val="Podtytu"/>
-      </w:pPr>
-      <w:bookmarkStart w:id="7" w:name="_Toc497590937"/>
-      <w:r>
-        <w:lastRenderedPageBreak/>
-        <w:t>2.</w:t>
-      </w:r>
-      <w:r>
-        <w:t>2. Przegląd istniejących technik</w:t>
-      </w:r>
-      <w:bookmarkEnd w:id="7"/>
-    </w:p>
-    <w:p>
-      <w:pPr>
-        <w:spacing w:after="160" w:line="259" w:lineRule="auto"/>
-        <w:jc w:val="left"/>
-        <w:rPr>
-          <w:rFonts w:eastAsiaTheme="minorEastAsia" w:cstheme="minorBidi"/>
-          <w:b/>
-          <w:sz w:val="26"/>
-          <w:szCs w:val="22"/>
-        </w:rPr>
-      </w:pPr>
-      <w:r>
-        <w:br w:type="page"/>
-      </w:r>
-    </w:p>
-    <w:p>
-      <w:pPr>
         <w:pStyle w:val="Tytu"/>
       </w:pPr>
-      <w:bookmarkStart w:id="8" w:name="_Toc497590938"/>
+      <w:bookmarkStart w:id="9" w:name="_Toc497594963"/>
       <w:r>
         <w:lastRenderedPageBreak/>
         <w:t>3. Założenia projektowe</w:t>
       </w:r>
-      <w:bookmarkEnd w:id="8"/>
+      <w:bookmarkEnd w:id="9"/>
     </w:p>
     <w:p>
       <w:pPr>
@@ -2795,12 +3117,12 @@
       <w:pPr>
         <w:pStyle w:val="Tytu"/>
       </w:pPr>
-      <w:bookmarkStart w:id="9" w:name="_Toc497590939"/>
+      <w:bookmarkStart w:id="10" w:name="_Toc497594964"/>
       <w:r>
         <w:lastRenderedPageBreak/>
         <w:t>4. Implementacja aplikacji</w:t>
       </w:r>
-      <w:bookmarkEnd w:id="9"/>
+      <w:bookmarkEnd w:id="10"/>
       <w:r>
         <w:br w:type="page"/>
       </w:r>
@@ -2809,12 +3131,12 @@
       <w:pPr>
         <w:pStyle w:val="Tytu"/>
       </w:pPr>
-      <w:bookmarkStart w:id="10" w:name="_Toc497590940"/>
+      <w:bookmarkStart w:id="11" w:name="_Toc497594965"/>
       <w:r>
         <w:lastRenderedPageBreak/>
         <w:t>5. Badania skuteczności</w:t>
       </w:r>
-      <w:bookmarkEnd w:id="10"/>
+      <w:bookmarkEnd w:id="11"/>
     </w:p>
     <w:p>
       <w:pPr>
@@ -2835,12 +3157,12 @@
       <w:pPr>
         <w:pStyle w:val="Tytu"/>
       </w:pPr>
-      <w:bookmarkStart w:id="11" w:name="_Toc497590941"/>
+      <w:bookmarkStart w:id="12" w:name="_Toc497594966"/>
       <w:r>
         <w:lastRenderedPageBreak/>
         <w:t>6. Podsumowanie</w:t>
       </w:r>
-      <w:bookmarkEnd w:id="11"/>
+      <w:bookmarkEnd w:id="12"/>
     </w:p>
     <w:p>
       <w:pPr>
@@ -2857,17 +3179,354 @@
         <w:br w:type="page"/>
       </w:r>
     </w:p>
-    <w:p>
-      <w:pPr>
-        <w:pStyle w:val="Tytu"/>
-      </w:pPr>
-      <w:bookmarkStart w:id="12" w:name="_Toc497590942"/>
-      <w:r>
-        <w:lastRenderedPageBreak/>
-        <w:t>7. Bibliografia</w:t>
-      </w:r>
-      <w:bookmarkEnd w:id="12"/>
-    </w:p>
+    <w:sdt>
+      <w:sdtPr>
+        <w:id w:val="-1773551411"/>
+        <w:docPartObj>
+          <w:docPartGallery w:val="Bibliographies"/>
+          <w:docPartUnique/>
+        </w:docPartObj>
+      </w:sdtPr>
+      <w:sdtEndPr>
+        <w:rPr>
+          <w:b w:val="0"/>
+        </w:rPr>
+      </w:sdtEndPr>
+      <w:sdtContent>
+        <w:p>
+          <w:pPr>
+            <w:pStyle w:val="Nagwek1"/>
+          </w:pPr>
+          <w:r>
+            <w:t>Bibliografia</w:t>
+          </w:r>
+        </w:p>
+        <w:sdt>
+          <w:sdtPr>
+            <w:id w:val="111145805"/>
+            <w:bibliography/>
+          </w:sdtPr>
+          <w:sdtContent>
+            <w:p>
+              <w:pPr>
+                <w:pStyle w:val="Bibliografia"/>
+                <w:rPr>
+                  <w:rFonts w:asciiTheme="minorHAnsi" w:eastAsiaTheme="minorHAnsi" w:hAnsiTheme="minorHAnsi" w:cstheme="minorBidi"/>
+                  <w:noProof/>
+                  <w:sz w:val="22"/>
+                  <w:szCs w:val="22"/>
+                  <w:lang w:eastAsia="en-US"/>
+                </w:rPr>
+              </w:pPr>
+              <w:r>
+                <w:fldChar w:fldCharType="begin"/>
+              </w:r>
+              <w:r>
+                <w:rPr>
+                  <w:lang w:val="en-US"/>
+                </w:rPr>
+                <w:instrText xml:space="preserve"> BIBLIOGRAPHY </w:instrText>
+              </w:r>
+              <w:r>
+                <w:fldChar w:fldCharType="separate"/>
+              </w:r>
+            </w:p>
+            <w:tbl>
+              <w:tblPr>
+                <w:tblW w:w="5000" w:type="pct"/>
+                <w:tblCellSpacing w:w="15" w:type="dxa"/>
+                <w:tblCellMar>
+                  <w:top w:w="15" w:type="dxa"/>
+                  <w:left w:w="15" w:type="dxa"/>
+                  <w:bottom w:w="15" w:type="dxa"/>
+                  <w:right w:w="15" w:type="dxa"/>
+                </w:tblCellMar>
+                <w:tblLook w:val="04A0" w:firstRow="1" w:lastRow="0" w:firstColumn="1" w:lastColumn="0" w:noHBand="0" w:noVBand="1"/>
+              </w:tblPr>
+              <w:tblGrid>
+                <w:gridCol w:w="355"/>
+                <w:gridCol w:w="8717"/>
+              </w:tblGrid>
+              <w:tr>
+                <w:trPr>
+                  <w:divId w:val="114715738"/>
+                  <w:tblCellSpacing w:w="15" w:type="dxa"/>
+                </w:trPr>
+                <w:tc>
+                  <w:tcPr>
+                    <w:tcW w:w="50" w:type="pct"/>
+                    <w:hideMark/>
+                  </w:tcPr>
+                  <w:p>
+                    <w:pPr>
+                      <w:pStyle w:val="Bibliografia"/>
+                      <w:rPr>
+                        <w:noProof/>
+                      </w:rPr>
+                    </w:pPr>
+                    <w:r>
+                      <w:rPr>
+                        <w:noProof/>
+                      </w:rPr>
+                      <w:t xml:space="preserve">[1] </w:t>
+                    </w:r>
+                  </w:p>
+                </w:tc>
+                <w:tc>
+                  <w:tcPr>
+                    <w:tcW w:w="0" w:type="auto"/>
+                    <w:hideMark/>
+                  </w:tcPr>
+                  <w:p>
+                    <w:pPr>
+                      <w:pStyle w:val="Bibliografia"/>
+                      <w:rPr>
+                        <w:noProof/>
+                      </w:rPr>
+                    </w:pPr>
+                    <w:r>
+                      <w:rPr>
+                        <w:noProof/>
+                      </w:rPr>
+                      <w:t>„StarCraft AI,” [Online]. Available: http://www.starcraftai.com. [Data uzyskania dostępu: 04 10 2017].</w:t>
+                    </w:r>
+                  </w:p>
+                </w:tc>
+              </w:tr>
+              <w:tr>
+                <w:trPr>
+                  <w:divId w:val="114715738"/>
+                  <w:tblCellSpacing w:w="15" w:type="dxa"/>
+                </w:trPr>
+                <w:tc>
+                  <w:tcPr>
+                    <w:tcW w:w="50" w:type="pct"/>
+                    <w:hideMark/>
+                  </w:tcPr>
+                  <w:p>
+                    <w:pPr>
+                      <w:pStyle w:val="Bibliografia"/>
+                      <w:rPr>
+                        <w:noProof/>
+                      </w:rPr>
+                    </w:pPr>
+                    <w:r>
+                      <w:rPr>
+                        <w:noProof/>
+                      </w:rPr>
+                      <w:t xml:space="preserve">[2] </w:t>
+                    </w:r>
+                  </w:p>
+                </w:tc>
+                <w:tc>
+                  <w:tcPr>
+                    <w:tcW w:w="0" w:type="auto"/>
+                    <w:hideMark/>
+                  </w:tcPr>
+                  <w:p>
+                    <w:pPr>
+                      <w:pStyle w:val="Bibliografia"/>
+                      <w:rPr>
+                        <w:noProof/>
+                      </w:rPr>
+                    </w:pPr>
+                    <w:r>
+                      <w:rPr>
+                        <w:noProof/>
+                        <w:lang w:val="en-US"/>
+                      </w:rPr>
+                      <w:t xml:space="preserve">„BWAPI,” [Online]. Available: https://bwapi.github.io/. </w:t>
+                    </w:r>
+                    <w:r>
+                      <w:rPr>
+                        <w:noProof/>
+                      </w:rPr>
+                      <w:t>[Data uzyskania dostępu: 04 10 2017].</w:t>
+                    </w:r>
+                  </w:p>
+                </w:tc>
+              </w:tr>
+              <w:tr>
+                <w:trPr>
+                  <w:divId w:val="114715738"/>
+                  <w:tblCellSpacing w:w="15" w:type="dxa"/>
+                </w:trPr>
+                <w:tc>
+                  <w:tcPr>
+                    <w:tcW w:w="50" w:type="pct"/>
+                    <w:hideMark/>
+                  </w:tcPr>
+                  <w:p>
+                    <w:pPr>
+                      <w:pStyle w:val="Bibliografia"/>
+                      <w:rPr>
+                        <w:noProof/>
+                      </w:rPr>
+                    </w:pPr>
+                    <w:r>
+                      <w:rPr>
+                        <w:noProof/>
+                      </w:rPr>
+                      <w:t xml:space="preserve">[3] </w:t>
+                    </w:r>
+                  </w:p>
+                </w:tc>
+                <w:tc>
+                  <w:tcPr>
+                    <w:tcW w:w="0" w:type="auto"/>
+                    <w:hideMark/>
+                  </w:tcPr>
+                  <w:p>
+                    <w:pPr>
+                      <w:pStyle w:val="Bibliografia"/>
+                      <w:rPr>
+                        <w:noProof/>
+                      </w:rPr>
+                    </w:pPr>
+                    <w:r>
+                      <w:rPr>
+                        <w:noProof/>
+                        <w:lang w:val="en-US"/>
+                      </w:rPr>
+                      <w:t xml:space="preserve">„BWMirror API,” [Online]. Available: http://bwmirror.jurenka.sk/. </w:t>
+                    </w:r>
+                    <w:r>
+                      <w:rPr>
+                        <w:noProof/>
+                      </w:rPr>
+                      <w:t>[Data uzyskania dostępu: 04 10 2017].</w:t>
+                    </w:r>
+                  </w:p>
+                </w:tc>
+              </w:tr>
+              <w:tr>
+                <w:trPr>
+                  <w:divId w:val="114715738"/>
+                  <w:tblCellSpacing w:w="15" w:type="dxa"/>
+                </w:trPr>
+                <w:tc>
+                  <w:tcPr>
+                    <w:tcW w:w="50" w:type="pct"/>
+                    <w:hideMark/>
+                  </w:tcPr>
+                  <w:p>
+                    <w:pPr>
+                      <w:pStyle w:val="Bibliografia"/>
+                      <w:rPr>
+                        <w:noProof/>
+                      </w:rPr>
+                    </w:pPr>
+                    <w:r>
+                      <w:rPr>
+                        <w:noProof/>
+                      </w:rPr>
+                      <w:t xml:space="preserve">[4] </w:t>
+                    </w:r>
+                  </w:p>
+                </w:tc>
+                <w:tc>
+                  <w:tcPr>
+                    <w:tcW w:w="0" w:type="auto"/>
+                    <w:hideMark/>
+                  </w:tcPr>
+                  <w:p>
+                    <w:pPr>
+                      <w:pStyle w:val="Bibliografia"/>
+                      <w:rPr>
+                        <w:noProof/>
+                      </w:rPr>
+                    </w:pPr>
+                    <w:r>
+                      <w:rPr>
+                        <w:noProof/>
+                        <w:lang w:val="en-US"/>
+                      </w:rPr>
+                      <w:t xml:space="preserve">„Java Native Interface,” Oracle, [Online]. Available: https://docs.oracle.com/javase/8/docs/technotes/guides/jni/. </w:t>
+                    </w:r>
+                    <w:r>
+                      <w:rPr>
+                        <w:noProof/>
+                      </w:rPr>
+                      <w:t>[Data uzyskania dostępu: 04 10 2017].</w:t>
+                    </w:r>
+                  </w:p>
+                </w:tc>
+              </w:tr>
+              <w:tr>
+                <w:trPr>
+                  <w:divId w:val="114715738"/>
+                  <w:tblCellSpacing w:w="15" w:type="dxa"/>
+                </w:trPr>
+                <w:tc>
+                  <w:tcPr>
+                    <w:tcW w:w="50" w:type="pct"/>
+                    <w:hideMark/>
+                  </w:tcPr>
+                  <w:p>
+                    <w:pPr>
+                      <w:pStyle w:val="Bibliografia"/>
+                      <w:rPr>
+                        <w:noProof/>
+                      </w:rPr>
+                    </w:pPr>
+                    <w:r>
+                      <w:rPr>
+                        <w:noProof/>
+                      </w:rPr>
+                      <w:t xml:space="preserve">[5] </w:t>
+                    </w:r>
+                  </w:p>
+                </w:tc>
+                <w:tc>
+                  <w:tcPr>
+                    <w:tcW w:w="0" w:type="auto"/>
+                    <w:hideMark/>
+                  </w:tcPr>
+                  <w:p>
+                    <w:pPr>
+                      <w:pStyle w:val="Bibliografia"/>
+                      <w:rPr>
+                        <w:noProof/>
+                      </w:rPr>
+                    </w:pPr>
+                    <w:r>
+                      <w:rPr>
+                        <w:noProof/>
+                        <w:lang w:val="en-US"/>
+                      </w:rPr>
+                      <w:t xml:space="preserve">„JNIBWAPI,” [Online]. Available: https://github.com/JNIBWAPI/JNIBWAPI. </w:t>
+                    </w:r>
+                    <w:r>
+                      <w:rPr>
+                        <w:noProof/>
+                      </w:rPr>
+                      <w:t>[Data uzyskania dostępu: 04 10 2017].</w:t>
+                    </w:r>
+                  </w:p>
+                </w:tc>
+              </w:tr>
+            </w:tbl>
+            <w:p>
+              <w:pPr>
+                <w:divId w:val="114715738"/>
+                <w:rPr>
+                  <w:noProof/>
+                </w:rPr>
+              </w:pPr>
+            </w:p>
+            <w:p>
+              <w:pPr>
+                <w:pStyle w:val="Bibliografia"/>
+              </w:pPr>
+              <w:r>
+                <w:fldChar w:fldCharType="end"/>
+              </w:r>
+            </w:p>
+          </w:sdtContent>
+        </w:sdt>
+      </w:sdtContent>
+    </w:sdt>
+    <w:p/>
     <w:sectPr>
       <w:footerReference w:type="default" r:id="rId10"/>
       <w:pgSz w:w="11906" w:h="16838"/>
@@ -2929,7 +3588,7 @@
           <w:rPr>
             <w:noProof/>
           </w:rPr>
-          <w:t>14</w:t>
+          <w:t>9</w:t>
         </w:r>
         <w:r>
           <w:fldChar w:fldCharType="end"/>
@@ -4034,7 +4693,7 @@
   </w:docDefaults>
   <w:latentStyles w:defLockedState="0" w:defUIPriority="99" w:defSemiHidden="0" w:defUnhideWhenUsed="0" w:defQFormat="0" w:count="371">
     <w:lsdException w:name="Normal" w:uiPriority="0" w:qFormat="1"/>
-    <w:lsdException w:name="heading 1" w:uiPriority="0"/>
+    <w:lsdException w:name="heading 1" w:uiPriority="9" w:qFormat="1"/>
     <w:lsdException w:name="heading 2" w:semiHidden="1" w:uiPriority="0" w:unhideWhenUsed="1"/>
     <w:lsdException w:name="heading 3" w:semiHidden="1" w:uiPriority="0" w:unhideWhenUsed="1"/>
     <w:lsdException w:name="heading 4" w:semiHidden="1" w:uiPriority="0" w:unhideWhenUsed="1"/>
@@ -4425,6 +5084,8 @@
     <w:basedOn w:val="Normalny"/>
     <w:next w:val="Normalny"/>
     <w:link w:val="Nagwek1Znak"/>
+    <w:uiPriority w:val="9"/>
+    <w:qFormat/>
     <w:rsid w:val="001208D4"/>
     <w:pPr>
       <w:keepNext/>
@@ -4518,7 +5179,6 @@
   <w:style w:type="character" w:default="1" w:styleId="Domylnaczcionkaakapitu">
     <w:name w:val="Default Paragraph Font"/>
     <w:uiPriority w:val="1"/>
-    <w:semiHidden/>
     <w:unhideWhenUsed/>
   </w:style>
   <w:style w:type="table" w:default="1" w:styleId="Standardowy">
@@ -4546,6 +5206,7 @@
     <w:name w:val="Nagłówek 1 Znak"/>
     <w:basedOn w:val="Domylnaczcionkaakapitu"/>
     <w:link w:val="Nagwek1"/>
+    <w:uiPriority w:val="9"/>
     <w:rsid w:val="001208D4"/>
     <w:rPr>
       <w:rFonts w:ascii="Times New Roman" w:eastAsia="Times New Roman" w:hAnsi="Times New Roman" w:cs="Times New Roman"/>
@@ -4861,6 +5522,42 @@
       <w:lang w:eastAsia="pl-PL"/>
     </w:rPr>
   </w:style>
+  <w:style w:type="paragraph" w:styleId="Bibliografia">
+    <w:name w:val="Bibliography"/>
+    <w:basedOn w:val="Normalny"/>
+    <w:next w:val="Normalny"/>
+    <w:uiPriority w:val="37"/>
+    <w:unhideWhenUsed/>
+    <w:rsid w:val="00737150"/>
+  </w:style>
+  <w:style w:type="paragraph" w:styleId="Tekstdymka">
+    <w:name w:val="Balloon Text"/>
+    <w:basedOn w:val="Normalny"/>
+    <w:link w:val="TekstdymkaZnak"/>
+    <w:uiPriority w:val="99"/>
+    <w:semiHidden/>
+    <w:unhideWhenUsed/>
+    <w:rsid w:val="00260D9C"/>
+    <w:rPr>
+      <w:rFonts w:ascii="Segoe UI" w:hAnsi="Segoe UI" w:cs="Segoe UI"/>
+      <w:sz w:val="18"/>
+      <w:szCs w:val="18"/>
+    </w:rPr>
+  </w:style>
+  <w:style w:type="character" w:customStyle="1" w:styleId="TekstdymkaZnak">
+    <w:name w:val="Tekst dymka Znak"/>
+    <w:basedOn w:val="Domylnaczcionkaakapitu"/>
+    <w:link w:val="Tekstdymka"/>
+    <w:uiPriority w:val="99"/>
+    <w:semiHidden/>
+    <w:rsid w:val="00260D9C"/>
+    <w:rPr>
+      <w:rFonts w:ascii="Segoe UI" w:eastAsia="Times New Roman" w:hAnsi="Segoe UI" w:cs="Segoe UI"/>
+      <w:sz w:val="18"/>
+      <w:szCs w:val="18"/>
+      <w:lang w:eastAsia="pl-PL"/>
+    </w:rPr>
+  </w:style>
 </w:styles>
 </file>
 
@@ -5126,11 +5823,68 @@
 </file>
 
 <file path=customXml/item1.xml><?xml version="1.0" encoding="utf-8"?>
-<b:Sources xmlns:b="http://schemas.openxmlformats.org/officeDocument/2006/bibliography" xmlns="http://schemas.openxmlformats.org/officeDocument/2006/bibliography" SelectedStyle="\APASixthEditionOfficeOnline.xsl" StyleName="APA" Version="6"/>
+<b:Sources xmlns:b="http://schemas.openxmlformats.org/officeDocument/2006/bibliography" xmlns="http://schemas.openxmlformats.org/officeDocument/2006/bibliography" SelectedStyle="\IEEE2006OfficeOnline.xsl" StyleName="IEEE" Version="2006">
+  <b:Source>
+    <b:Tag>BWAPI</b:Tag>
+    <b:SourceType>InternetSite</b:SourceType>
+    <b:Guid>{9C240A7E-D6F0-4325-81EB-FF5DFFA03BC2}</b:Guid>
+    <b:Title>BWAPI</b:Title>
+    <b:YearAccessed>2017</b:YearAccessed>
+    <b:MonthAccessed>10</b:MonthAccessed>
+    <b:DayAccessed>04</b:DayAccessed>
+    <b:URL>https://bwapi.github.io/</b:URL>
+    <b:RefOrder>2</b:RefOrder>
+  </b:Source>
+  <b:Source>
+    <b:Tag>StarCraftAI</b:Tag>
+    <b:SourceType>InternetSite</b:SourceType>
+    <b:Guid>{76CE28F5-F2EA-4171-9BBD-A67E386FBF31}</b:Guid>
+    <b:Title>StarCraft AI</b:Title>
+    <b:URL>http://www.starcraftai.com</b:URL>
+    <b:YearAccessed>2017</b:YearAccessed>
+    <b:MonthAccessed>10</b:MonthAccessed>
+    <b:DayAccessed>04</b:DayAccessed>
+    <b:RefOrder>1</b:RefOrder>
+  </b:Source>
+  <b:Source>
+    <b:Tag>BWM17</b:Tag>
+    <b:SourceType>InternetSite</b:SourceType>
+    <b:Guid>{D3FCC692-017A-404D-803D-B63B54A96989}</b:Guid>
+    <b:Title>BWMirror API</b:Title>
+    <b:YearAccessed>2017</b:YearAccessed>
+    <b:MonthAccessed>10</b:MonthAccessed>
+    <b:DayAccessed>04</b:DayAccessed>
+    <b:URL>http://bwmirror.jurenka.sk/</b:URL>
+    <b:RefOrder>3</b:RefOrder>
+  </b:Source>
+  <b:Source>
+    <b:Tag>Jav17</b:Tag>
+    <b:SourceType>InternetSite</b:SourceType>
+    <b:Guid>{92F65653-B735-4DB4-A9E7-453F03B1B1D4}</b:Guid>
+    <b:ProductionCompany>Oracle</b:ProductionCompany>
+    <b:YearAccessed>2017</b:YearAccessed>
+    <b:MonthAccessed>10</b:MonthAccessed>
+    <b:DayAccessed>04</b:DayAccessed>
+    <b:URL>https://docs.oracle.com/javase/8/docs/technotes/guides/jni/</b:URL>
+    <b:Title>Java Native Interface</b:Title>
+    <b:RefOrder>4</b:RefOrder>
+  </b:Source>
+  <b:Source>
+    <b:Tag>JNI17</b:Tag>
+    <b:SourceType>InternetSite</b:SourceType>
+    <b:Guid>{BF437131-6209-401B-B23E-1B272DE1CF3B}</b:Guid>
+    <b:Title>JNIBWAPI</b:Title>
+    <b:YearAccessed>2017</b:YearAccessed>
+    <b:MonthAccessed>10</b:MonthAccessed>
+    <b:DayAccessed>04</b:DayAccessed>
+    <b:URL>https://github.com/JNIBWAPI/JNIBWAPI</b:URL>
+    <b:RefOrder>5</b:RefOrder>
+  </b:Source>
+</b:Sources>
 </file>
 
 <file path=customXml/itemProps1.xml><?xml version="1.0" encoding="utf-8"?>
-<ds:datastoreItem xmlns:ds="http://schemas.openxmlformats.org/officeDocument/2006/customXml" ds:itemID="{4DC9A60D-25B2-4D1B-A21F-FF57238637C4}">
+<ds:datastoreItem xmlns:ds="http://schemas.openxmlformats.org/officeDocument/2006/customXml" ds:itemID="{4C1607C2-6281-45AF-8B75-B94CA739BFA7}">
   <ds:schemaRefs>
     <ds:schemaRef ds:uri="http://schemas.openxmlformats.org/officeDocument/2006/bibliography"/>
   </ds:schemaRefs>

</xml_diff>

<commit_message>
Added overfitting to ignored words
</commit_message>
<xml_diff>
--- a/doc/W08_212795_2017_praca-inżynierska.docx
+++ b/doc/W08_212795_2017_praca-inżynierska.docx
@@ -76,7 +76,7 @@
                 <v:shape id="_x0000_i1025" type="#_x0000_t75" style="width:265.5pt;height:59.25pt" o:ole="">
                   <v:imagedata r:id="rId8" o:title=""/>
                 </v:shape>
-                <o:OLEObject Type="Embed" ProgID="CorelDRAW.Graphic.9" ShapeID="_x0000_i1025" DrawAspect="Content" ObjectID="_1571344661" r:id="rId9"/>
+                <o:OLEObject Type="Embed" ProgID="CorelDRAW.Graphic.9" ShapeID="_x0000_i1025" DrawAspect="Content" ObjectID="_1571344691" r:id="rId9"/>
               </w:object>
             </w:r>
           </w:p>
@@ -3247,15 +3247,7 @@
         <w:t>sieci, która będzie zachowywała się tak jak bramka XOR. Prz</w:t>
       </w:r>
       <w:r>
-        <w:t xml:space="preserve">y użyciu odpowiednich kombinacji tych bramek jest możliwe uzyskanie także innych funkcji logicznych, w związku, z czym teoretycznie odpowiednio zbudowana sieć neuronowa jest w stanie przybliżyć każdą możliwą funkcję. Jednakże wymaga to użycia dużej ilości neuronów, co zwiększa wymagania i tworzy mnóstwo dodatkowych parametrów. Wszystkie one muszą być w jakiś sposób ustalone na odpowiednie wartości. Proces taki nazywamy uczeniem i jest na to bardzo duża ilość sposobów. Należy także pamiętać, że zbyt duża ilość neuronów może wprowadzić </w:t>
-      </w:r>
-      <w:proofErr w:type="spellStart"/>
-      <w:r>
-        <w:t>overfitting</w:t>
-      </w:r>
-      <w:proofErr w:type="spellEnd"/>
-      <w:r>
-        <w:t>, dlatego potrzebny jest odpowiedni balans</w:t>
+        <w:t>y użyciu odpowiednich kombinacji tych bramek jest możliwe uzyskanie także innych funkcji logicznych, w związku, z czym teoretycznie odpowiednio zbudowana sieć neuronowa jest w stanie przybliżyć każdą możliwą funkcję. Jednakże wymaga to użycia dużej ilości neuronów, co zwiększa wymagania i tworzy mnóstwo dodatkowych parametrów. Wszystkie one muszą być w jakiś sposób ustalone na odpowiednie wartości. Proces taki nazywamy uczeniem i jest na to bardzo duża ilość sposobów. Należy także pamiętać, że zbyt duża ilość neuronów może wprowadzić overfitting, dlatego potrzebny jest odpowiedni balans</w:t>
       </w:r>
       <w:r>
         <w:t>.</w:t>
@@ -4169,7 +4161,7 @@
           <w:rPr>
             <w:noProof/>
           </w:rPr>
-          <w:t>5</w:t>
+          <w:t>15</w:t>
         </w:r>
         <w:r>
           <w:fldChar w:fldCharType="end"/>
@@ -6563,7 +6555,7 @@
 </file>
 
 <file path=customXml/itemProps1.xml><?xml version="1.0" encoding="utf-8"?>
-<ds:datastoreItem xmlns:ds="http://schemas.openxmlformats.org/officeDocument/2006/customXml" ds:itemID="{A9523652-27F1-4B68-B64A-C6235B9BBEFE}">
+<ds:datastoreItem xmlns:ds="http://schemas.openxmlformats.org/officeDocument/2006/customXml" ds:itemID="{0D4A3BDA-1CCD-49F7-AD12-86051417FDC0}">
   <ds:schemaRefs>
     <ds:schemaRef ds:uri="http://schemas.openxmlformats.org/officeDocument/2006/bibliography"/>
   </ds:schemaRefs>

</xml_diff>

<commit_message>
Finished spell check of chapter two and three
</commit_message>
<xml_diff>
--- a/doc/W08_212795_2017_praca-inżynierska.docx
+++ b/doc/W08_212795_2017_praca-inżynierska.docx
@@ -73,10 +73,10 @@
                   <v:path o:extrusionok="f" gradientshapeok="t" o:connecttype="rect"/>
                   <o:lock v:ext="edit" aspectratio="t"/>
                 </v:shapetype>
-                <v:shape id="_x0000_i1025" type="#_x0000_t75" style="width:266.4pt;height:57.6pt" o:ole="">
+                <v:shape id="_x0000_i1025" type="#_x0000_t75" style="width:266.25pt;height:57.75pt" o:ole="">
                   <v:imagedata r:id="rId8" o:title=""/>
                 </v:shape>
-                <o:OLEObject Type="Embed" ProgID="CorelDRAW.Graphic.9" ShapeID="_x0000_i1025" DrawAspect="Content" ObjectID="_1571443690" r:id="rId9"/>
+                <o:OLEObject Type="Embed" ProgID="CorelDRAW.Graphic.9" ShapeID="_x0000_i1025" DrawAspect="Content" ObjectID="_1571689129" r:id="rId9"/>
               </w:object>
             </w:r>
           </w:p>
@@ -2334,21 +2334,7 @@
             <w:rStyle w:val="Hipercze"/>
             <w:noProof/>
           </w:rPr>
-          <w:t>4. Implementacj</w:t>
-        </w:r>
-        <w:r>
-          <w:rPr>
-            <w:rStyle w:val="Hipercze"/>
-            <w:noProof/>
-          </w:rPr>
-          <w:t>a</w:t>
-        </w:r>
-        <w:r>
-          <w:rPr>
-            <w:rStyle w:val="Hipercze"/>
-            <w:noProof/>
-          </w:rPr>
-          <w:t xml:space="preserve"> aplikacji</w:t>
+          <w:t>4. Implementacja aplikacji</w:t>
         </w:r>
         <w:r>
           <w:rPr>
@@ -3146,7 +3132,13 @@
         <w:t xml:space="preserve"> jest ona rozgrywana w czasie </w:t>
       </w:r>
       <w:r>
-        <w:t>rzeczywistym, a nie turowym. Powoduje to, że, czas na obliczenia jest znacznie ograniczony. Program musi odpowiadać na ruchy przeciwnika jak najszybciej, gdyż każde opóźnienie może skutkować utratą jednostek w starciu, lub niedopasowaniem strategii do odpowiedzi przeciwnika, co rezultacie zmniejsza szanse na wygraną w grze. Zaproponowane przez mnie rozwiązanie tego problemu zostanie przedstawione w dalszym rozdziale.</w:t>
+        <w:t xml:space="preserve">rzeczywistym, a nie </w:t>
+      </w:r>
+      <w:r>
+        <w:t>turowym. Powoduje to, że</w:t>
+      </w:r>
+      <w:r>
+        <w:t xml:space="preserve"> czas na obliczenia jest znacznie ograniczony. Program musi odpowiadać na ruchy przeciwnika jak najszybciej, gdyż każde opóźnienie może skutkować utratą jednostek w starciu, lub niedopasowaniem strategii do odpowiedzi przeciwnika, co rezultacie zmniejsza szanse na wygraną w grze. Zaproponowane przez mnie rozwiązanie tego problemu zostanie przedstawione w dalszym rozdziale.</w:t>
       </w:r>
     </w:p>
     <w:p>
@@ -3162,7 +3154,13 @@
         <w:t>Dodatkowo też jest to gra niepełnej informacji. Gracz nie ma pełnej wiedzy o stanie i posunięciach przeciwnika, do póki nie widzi ich w danym momencie własnymi jednostkami lub budynkami.</w:t>
       </w:r>
       <w:r>
-        <w:t xml:space="preserve"> W związku z tym bot musi, albo losować strategie, albo wybierać je z pewnym prawdopodobieństwem. Gdy już uda się zwiadowcom dowiedzieć się o posunięciach przeciwnika, może wystąpić konieczność odpowiedniej modyfikacji naszych zachowań, aby nie zostać pokonanym. W pracy tej zajmuje się wyłącznie samym zarządzaniem jednostkami w starciu, gdy już wiemy, jakie siły posiada przeciwnik, w związku, z czym potencjalne możliwości na obejście tej kwestii nie zostaną tutaj przedstawione.</w:t>
+        <w:t xml:space="preserve"> W związku z tym bot musi, albo losować strategie, albo wybierać je z pewnym prawdopodobieństwem. Gdy już</w:t>
+      </w:r>
+      <w:r>
+        <w:t xml:space="preserve"> uda się zwiadowcom dowiedzieć </w:t>
+      </w:r>
+      <w:r>
+        <w:t>o posunięciach przeciwnika, może wystąpić konieczność odpowiedniej modyfikacji naszych zachowań, aby nie zostać pokonanym. W pracy tej zajmuje się wyłącznie samym zarządzaniem jednostkami w starciu, gdy już wiemy, jakie siły posiada przeciwnik, w związku, z czym potencjalne możliwości na obejście tej kwestii nie zostaną tutaj przedstawione.</w:t>
       </w:r>
     </w:p>
     <w:p>
@@ -3194,7 +3192,31 @@
         <w:tab/>
       </w:r>
       <w:r>
-        <w:t xml:space="preserve">Podstawową rzeczą, jaką trzeba wybrać przed implementacją programu, jest język programowania, jaki chcemy do tego celu użyć. Wiele projektów związanych ze sztuczną inteligencją używa do tego celu C++ - w to także te oparte na Starcrafcie. Jest to język ogólnego przeznaczenia, który między innymi dzięki możliwości bezpośredniego zarządzania pamięcią pozwala na bardzo efektywne wykorzystywanie zasobów sprzętowych. W związku z tym wymaga on od programisty więcej uwagi i ostrożności podczas implementacji, by uniknąć wycieków pamięci. Niestety moje umiejętności pisania w tym języku są zbyt małe, </w:t>
+        <w:t xml:space="preserve">Podstawową rzeczą, jaką trzeba wybrać przed implementacją programu, jest język programowania, jaki chcemy do tego celu użyć. Wiele projektów </w:t>
+      </w:r>
+      <w:r>
+        <w:t>opartych na</w:t>
+      </w:r>
+      <w:r>
+        <w:t xml:space="preserve"> sztuczną inteligencj</w:t>
+      </w:r>
+      <w:r>
+        <w:t>i</w:t>
+      </w:r>
+      <w:r>
+        <w:t xml:space="preserve"> używa C++ - w to także te </w:t>
+      </w:r>
+      <w:r>
+        <w:t>związane ze</w:t>
+      </w:r>
+      <w:r>
+        <w:t xml:space="preserve"> Starcraf</w:t>
+      </w:r>
+      <w:r>
+        <w:t>em</w:t>
+      </w:r>
+      <w:r>
+        <w:t xml:space="preserve">. Jest to język ogólnego przeznaczenia, który między innymi dzięki możliwości bezpośredniego zarządzania pamięcią pozwala na bardzo efektywne wykorzystywanie zasobów sprzętowych. W związku z tym wymaga on od programisty więcej uwagi i ostrożności podczas implementacji, by uniknąć wycieków pamięci. Niestety moje umiejętności pisania w tym języku są zbyt małe, </w:t>
       </w:r>
       <w:r>
         <w:t>przez co zdecydowałem się używać do tego projektu bardziej znanego mi języka Java. Jest to język działający na własnej maszynie wirtualnej - dzięki temu jest bardziej przenośny, co pozwoli mi w łatwy sposób uruchamiać aplikację zarówno na komputerach z systemem operacyjnym Windows, jaki i Linux. Posiada on też automatyczny garbage collector, który zarządza pamięcią, pozbywając się nieużywanych obiektów, co przekłada się na łatwiejszą obsługę dla programisty. Wadą tego rozwiązania jest niemożliwość ręcznego zarządzania pamięcią, przez co jest on jednocześnie wolniejszy od swojego konkurenta. Uznałem jednak, że potencjalne zalety C++ mogą zostać przeważone przez ewentualne błędy w mojej implementacji, ze względu na brak mojego doświadczenia w tym języku w porównaniu do Javy.</w:t>
@@ -3240,7 +3262,13 @@
         </w:sdtContent>
       </w:sdt>
       <w:r>
-        <w:t xml:space="preserve">. Zawiera ona opis najpopularniejszych bibliotek, linki do dalszych stron, jak i wiele przydatnych porad dla osób próbujących swoich sił w tej dziedzinie. Najbardziej sprawiedliwym w stosunku dla ludzkich przeciwników naszego bota, było by odczytywanie ekranu gry, analizowanie tego, co widzimy i odpowiednie wykonywania akcji, tak żeby udawać manualne użycie klawiatury i myszki. Było by to jednocześnie dość trudne i wprowadzało kolejne poziomy abstrakcji. Zamiast tego lepszym rozwiązaniem wydaje się użycie odpowiedniej biblioteki, która udostępniłaby nam interfejs do otrzymywania danych z gry i wydawania rozkazów, dzięki czemu moglibyśmy pominąć ten cały problem. </w:t>
+        <w:t>. Zawiera ona opis najpopularniejszych bibliotek, linki do dalszych stron, jak i wiele przydatnych porad dla osób próbujących swoich sił w tej dziedzinie. Najbardziej sprawiedliwym w stosunku dla ludzkich przeciwników naszego bota, było by odczytywanie ekranu gry, analizowanie tego, co widzimy i odpowiednie wykonywani</w:t>
+      </w:r>
+      <w:r>
+        <w:t>e</w:t>
+      </w:r>
+      <w:r>
+        <w:t xml:space="preserve"> akcji, tak żeby udawać manualne użycie klawiatury i myszki. Było by to jednocześnie dość trudne i wprowadzało kolejne poziomy abstrakcji. Zamiast tego lepszym rozwiązaniem wydaje się użycie odpowiedniej biblioteki, która udostępniłaby nam interfejs do otrzymywania danych z gry i wydawania rozkazów, dzięki czemu moglibyśmy pominąć ten cały problem. </w:t>
       </w:r>
       <w:r>
         <w:t>Jedy</w:t>
@@ -3386,7 +3414,25 @@
         </w:sdtContent>
       </w:sdt>
       <w:r>
-        <w:t xml:space="preserve"> Pozwala on na wykonywanie metod napisanych w obydwóch językach i przekazywanie pomiędzy nimi obiektów. Cechą tego portu jest to, że dane dotyczących parametrów jednostek i budynków wczytywana z gry jest przechowywana po stronie kodu w części C++</w:t>
+        <w:t xml:space="preserve"> Pozwala on na wykonywanie metod napisanych w obydwóch językach i przekazywanie pomiędzy nimi obiektów. Cechą tego portu jest to, że dane </w:t>
+      </w:r>
+      <w:r>
+        <w:t>dotyczące</w:t>
+      </w:r>
+      <w:r>
+        <w:t xml:space="preserve"> parametrów jednostek i budynków wczytywan</w:t>
+      </w:r>
+      <w:r>
+        <w:t xml:space="preserve">e z gry są </w:t>
+      </w:r>
+      <w:r>
+        <w:t>przechowywan</w:t>
+      </w:r>
+      <w:r>
+        <w:t>e</w:t>
+      </w:r>
+      <w:r>
+        <w:t xml:space="preserve"> po stronie kodu w części C++</w:t>
       </w:r>
       <w:r>
         <w:t>. W związku z tym nie jest możliwe stworzenie tylko i wyłącznie za pomocą Javy symulatora, który pozwoliłby trenować sztuczną inteligencję bez uruchamiania gry. Inaczej jest w przypadku JNIBWAPI</w:t>
@@ -3465,7 +3511,25 @@
         <w:t>, co ogranicza ilość wykorzystywanej pamięci ram</w:t>
       </w:r>
       <w:r>
-        <w:t xml:space="preserve"> i powoduje problemy z kompatybilnością na nowszych systemach, lub na tych spoza rodziny Microsoftu. Nie pozwala także w prosty sposób przygotować sobie wcześniej odpowiedniego scenariusza i przerwania go, będąc nastawiony na rozgrywanie całości partii. Kwestie te powodują, że odpowiedni symulator może znacznie przyśpieszyć proces wyuczania bota. Takim właśnie rozwiązaniem jest Sparcraft – część bota o nazwie </w:t>
+        <w:t xml:space="preserve"> i powoduje problemy z kompatybilnością na nowszych systemach, </w:t>
+      </w:r>
+      <w:r>
+        <w:t>oraz</w:t>
+      </w:r>
+      <w:r>
+        <w:t xml:space="preserve"> na tych spoza rodziny Microsoftu. Nie pozwala także w prosty sposób</w:t>
+      </w:r>
+      <w:r>
+        <w:t xml:space="preserve"> na</w:t>
+      </w:r>
+      <w:r>
+        <w:t xml:space="preserve"> przygotowa</w:t>
+      </w:r>
+      <w:r>
+        <w:t>nie</w:t>
+      </w:r>
+      <w:r>
+        <w:t xml:space="preserve"> odpowiedniego scenariusza i przerwania go, będąc nastawiony na rozgrywanie całości partii. Kwestie te powodują, że odpowiedni symulator może znacznie przyśpieszyć proces wyuczania bota. Takim właśnie rozwiązaniem jest Sparcraft – część bota o nazwie </w:t>
       </w:r>
       <w:r>
         <w:t>UAlbertaBot</w:t>
@@ -3507,7 +3571,13 @@
         <w:t xml:space="preserve"> </w:t>
       </w:r>
       <w:r>
-        <w:t>Jest on także napisany w C++, w związku, z czym poszukiwałem jego odpowiednika w Javie. Taka implementacja opierająca się na tym symulatorze, jednak niełącząca się z oryginalnym kodem, jak w poprzednich przywołanych przypadkach, nazywa się Jarcraft</w:t>
+        <w:t>Jest on także napisany w C++, w związku, z czym poszukiwałem jego odpowiednika w Javie. Taka implementacja opierająca się na tym symulatorze, jednak niełącząca</w:t>
+      </w:r>
+      <w:r>
+        <w:t xml:space="preserve"> się z oryginalnym kodem, jak we wcześniej</w:t>
+      </w:r>
+      <w:r>
+        <w:t xml:space="preserve"> przywołanych przypadkach, nazywa się Jarcraft</w:t>
       </w:r>
       <w:r>
         <w:t>.</w:t>
@@ -3546,7 +3616,19 @@
         <w:t xml:space="preserve"> Niestety ma ona wiele problemów. Po pierwsze kod po pobraniu z repozytorium nie kompiluje się. </w:t>
       </w:r>
       <w:r>
-        <w:t>Jeden z plików gdzie jest przechowywana baza danych parametrów jednostek i budynków przekracza dopuszczalny rozmiar dla kompilatora Javy. Brakuje także jednego z plików źródłowych wykorzystywanego przez niego JNIBWAPI w nieokreślonej przez autora wersji. Uruchomienie jej wymagało modyfikacji sposobu zapisu bazy danych do zewnętrznych plików, modyfikacji kodu symulatora na nowszą wersję JNIBWAPI i wiele innych problematycznych modyfikacji, które utrudniał brak intuicyjności, dokumentacji i nie trzymanie się praktyk pisania czystego kodu. Okazało się jednak, że jest ona mocno ograniczona, jeśli chodzi o poruszanie się jednostek – można zrobić to tylko o stałą odległość, w jednym z czterech podstawowych kierunków. Powodowało to, że wszystkie próby bardziej skomplikowanych taktyk niż zwykłe atakowanie najbliższej jednostki były skazane na porażkę. W związku z tym nauczony doświadczeniem zdobytym z nią, postanowiłem napisać własny symulator.</w:t>
+        <w:t xml:space="preserve">Jeden z plików gdzie jest przechowywana baza danych parametrów jednostek i budynków przekracza dopuszczalny rozmiar dla kompilatora Javy. Brakuje także jednego z plików źródłowych wykorzystywanego przez niego JNIBWAPI w nieokreślonej przez autora wersji. Uruchomienie jej wymagało modyfikacji sposobu zapisu bazy danych do zewnętrznych plików, modyfikacji kodu symulatora na nowszą wersję JNIBWAPI i wiele innych problematycznych modyfikacji, które utrudniał brak intuicyjności, dokumentacji i nie trzymanie się praktyk pisania czystego kodu. Okazało się </w:t>
+      </w:r>
+      <w:r>
+        <w:t>również</w:t>
+      </w:r>
+      <w:r>
+        <w:t>, że jest ona mocno ograniczona, jeśli chodzi o poruszanie się jednostek – można zrobić to tylko o stałą odległość, w jednym z czterech podstawowych kierunków. Powodowało to, że wszystkie próby bardziej skomplikowanych taktyk niż zwykłe atakowanie najbliższej jednostki były skazane na porażkę. W związku z tym</w:t>
+      </w:r>
+      <w:r>
+        <w:t>,</w:t>
+      </w:r>
+      <w:r>
+        <w:t xml:space="preserve"> nauczony doświadczeniem zdobytym z nią, postanowiłem napisać własny symulator.</w:t>
       </w:r>
     </w:p>
     <w:p/>
@@ -3599,7 +3681,19 @@
         <w:t>sieci, która będzie zachowywała się tak jak bramka XOR. Prz</w:t>
       </w:r>
       <w:r>
-        <w:t>y użyciu odpowiednich kombinacji tych bramek jest możliwe uzyskanie także innych funkcji logicznych, w związku, z czym teoretycznie odpowiednio zbudowana sieć neuronowa jest w stanie przybliżyć każdą możliwą funkcję. Jednakże wymaga to użycia dużej ilości neuronów, co zwiększa wymagania i tworzy mnóstwo dodatkowych parametrów. Wszystkie one muszą być w jakiś sposób ustalone na odpowiednie wartości. Proces taki nazywamy uczeniem i jest na to bardzo duża ilość sposobów. Należy także pamiętać, że zbyt duża ilość neuronów może wprowadzić overfitting, dlatego potrzebny jest odpowiedni balans</w:t>
+        <w:t>y użyciu odpowiednich kombinacji tych bramek jest możliwe uzyskanie także innyc</w:t>
+      </w:r>
+      <w:r>
+        <w:t>h funkcji logicznych, w związku z czym</w:t>
+      </w:r>
+      <w:r>
+        <w:t xml:space="preserve"> teoretycznie odpowiednio zbudowana sieć neuronowa jest w stanie przybliżyć każdą możliwą funkcję. Jednakże wymaga to użycia dużej ilości neuronów, co zwiększa wymagania i tworzy mnóstwo dodatkowych parametrów. Wszystkie one muszą być w jakiś sposób ustalone na odpowiednie wartości. Proces taki nazywamy uczeniem i jest na to </w:t>
+      </w:r>
+      <w:r>
+        <w:t>wiele</w:t>
+      </w:r>
+      <w:r>
+        <w:t xml:space="preserve"> sposobów. Należy także pamiętać, że zbyt duża ilość neuronów może wprowadzić overfitting, dlatego potrzebny jest odpowiedni balans</w:t>
       </w:r>
       <w:r>
         <w:t>.</w:t>
@@ -3639,7 +3733,19 @@
     <w:p>
       <w:r>
         <w:tab/>
-        <w:t xml:space="preserve">Algorytmy genetyczne także zostały zainspirowane naturalnymi procesami, tym razem ewolucją gatunków i ich dopasowaniem do warunków otoczenia. Początkowo generowana jest startowa populacja i każdy z osobników jest oceniany za pomocą funkcji oceny. Każdy z nich ma swój genotyp, który mówi jak jest zbudowany. Następnie występuje selekcja osobników z populacji i krzyżowanie ich genów. Są to mechanizmy eksploatować pobliskiej przestrzeni rozwiązań w poszukiwaniu coraz to lepszego rozwiązania. Kolejnym krokiem jest mutacja, gdzie geny poszczególnych odpowiedników zmieniają się. Pozwala to na </w:t>
+        <w:t xml:space="preserve">Algorytmy genetyczne także zostały zainspirowane naturalnymi procesami, tym razem ewolucją gatunków i ich dopasowaniem do warunków otoczenia. Początkowo generowana jest startowa populacja i każdy z osobników jest oceniany za pomocą funkcji oceny. Każdy z nich ma swój genotyp, który mówi jak jest </w:t>
+      </w:r>
+      <w:r>
+        <w:t xml:space="preserve">dany osobnik jest </w:t>
+      </w:r>
+      <w:r>
+        <w:t>zbudowany. Następnie występuje selekcja osobników z populacji i krzyżowanie ich genów. Są to mechanizmy</w:t>
+      </w:r>
+      <w:r>
+        <w:t xml:space="preserve"> pozwalające</w:t>
+      </w:r>
+      <w:r>
+        <w:t xml:space="preserve"> eksploatować pobliskiej przestrzeni rozwiązań w poszukiwaniu coraz to lepszego rozwiązania. Kolejnym krokiem jest mutacja, gdzie geny poszczególnych odpowiedników zmieniają się. Pozwala to na </w:t>
       </w:r>
       <w:r>
         <w:t>eksploracje</w:t>
@@ -3697,7 +3803,25 @@
     <w:p>
       <w:r>
         <w:tab/>
-        <w:t xml:space="preserve">W swojej pracy postanowiłem wykorzystać sieci neuronowe, ponieważ raz nauczone, mogą w czasie rzeczywistym reagować na poczynania jednostek przeciwnika. Aby je do tego wyuczyć zdecydowałem się użyć do tego celu właśnie algorytmów genetycznych. Mimo ich braku wiedzy o dziedzinie problemu, wyszukują one rozwiązanie, czyli uczą sieć neuronową, które w tym przypadku jest całym zestawem wag pomiędzy połączeniami w sieci neuronowej. Zdecydowałem się napisać ich implementacje własnoręcznie, niż korzystać z gotowych bibliotek. Aby uprościć implementację, w moim rozwiązaniu topologia sieci neuronowej jest stała – w przeciwieństwie do niektórych rozwiązań, które potrafią dynamicznie dodawać, lub usuwać połączenia czy całe neurony z sieci. </w:t>
+        <w:t xml:space="preserve">W swojej pracy postanowiłem wykorzystać sieci neuronowe, ponieważ raz nauczone, mogą w czasie rzeczywistym reagować na poczynania jednostek przeciwnika. Aby je do tego wyuczyć zdecydowałem się użyć do tego celu właśnie algorytmów genetycznych. Mimo ich braku wiedzy o dziedzinie problemu, wyszukują one rozwiązanie, czyli uczą sieć neuronową, które w tym przypadku jest całym zestawem wag pomiędzy połączeniami w sieci neuronowej. Zdecydowałem się napisać ich implementacje własnoręcznie, </w:t>
+      </w:r>
+      <w:r>
+        <w:t>zamiast</w:t>
+      </w:r>
+      <w:r>
+        <w:t xml:space="preserve"> korzystać z gotowych bibliotek. Aby uprościć implementację, w moim rozwiązaniu topologia sieci neuronowej jest stała – w przeciwieństwie do niektórych rozwiązań, które potrafią dynamicznie dodawać, lub usuwać połączenia</w:t>
+      </w:r>
+      <w:r>
+        <w:t>,</w:t>
+      </w:r>
+      <w:r>
+        <w:t xml:space="preserve"> czy</w:t>
+      </w:r>
+      <w:r>
+        <w:t xml:space="preserve"> też nawet</w:t>
+      </w:r>
+      <w:r>
+        <w:t xml:space="preserve"> całe neurony z sieci. </w:t>
       </w:r>
       <w:sdt>
         <w:sdtPr>
@@ -3882,7 +4006,10 @@
         </w:numPr>
       </w:pPr>
       <w:r>
-        <w:t>Wypisanie oceny najlepszego uzyskanego osobnika, aby można było się dowiedzieć jak dokładnie dobrze działa</w:t>
+        <w:t xml:space="preserve">Wypisanie oceny najlepszego uzyskanego osobnika, aby można było się dowiedzieć jak </w:t>
+      </w:r>
+      <w:r>
+        <w:t>dobrze się sprawuje</w:t>
       </w:r>
     </w:p>
     <w:p>
@@ -3935,7 +4062,13 @@
     <w:p>
       <w:r>
         <w:tab/>
-        <w:t>Oprócz wymagań funkcjonalnych aplikacja powinna spełniać także pomocne wymagania niefunkcjonalne:</w:t>
+        <w:t xml:space="preserve">Oprócz wymagań funkcjonalnych aplikacja powinna spełniać także </w:t>
+      </w:r>
+      <w:r>
+        <w:t>następujące</w:t>
+      </w:r>
+      <w:r>
+        <w:t xml:space="preserve"> wymagania niefunkcjonalne:</w:t>
       </w:r>
     </w:p>
     <w:p>
@@ -4129,10 +4262,7 @@
         <w:t>Przypadek użycia:</w:t>
       </w:r>
       <w:r>
-        <w:t xml:space="preserve"> </w:t>
-      </w:r>
-      <w:r>
-        <w:t>Edycja parametrów neuroewolucji</w:t>
+        <w:t xml:space="preserve"> Edycja parametrów neuroewolucji</w:t>
       </w:r>
     </w:p>
     <w:p>
@@ -4143,10 +4273,7 @@
         <w:t>Opis:</w:t>
       </w:r>
       <w:r>
-        <w:t xml:space="preserve"> </w:t>
-      </w:r>
-      <w:r>
-        <w:t>Przypadek ten opisuje możliwość edycji parametrów neuroewolucji</w:t>
+        <w:t xml:space="preserve"> Przypadek ten opisuje możliwość edycji parametrów neuroewolucji</w:t>
       </w:r>
       <w:r>
         <w:t>, aby dostosować je do potrzeb użytkownika</w:t>
@@ -4218,10 +4345,7 @@
         <w:t>Przypadek użycia:</w:t>
       </w:r>
       <w:r>
-        <w:t xml:space="preserve"> </w:t>
-      </w:r>
-      <w:r>
-        <w:t>Uruchomienia uczenia sieci neuronowej</w:t>
+        <w:t xml:space="preserve"> Uruchomienia uczenia sieci neuronowej</w:t>
       </w:r>
     </w:p>
     <w:p>
@@ -4292,10 +4416,7 @@
         </w:numPr>
       </w:pPr>
       <w:r>
-        <w:t xml:space="preserve">Aplikacja </w:t>
-      </w:r>
-      <w:r>
-        <w:t>sprawdza poprawność podanych parametrów</w:t>
+        <w:t>Aplikacja sprawdza poprawność podanych parametrów</w:t>
       </w:r>
     </w:p>
     <w:p>
@@ -4307,10 +4428,7 @@
         </w:numPr>
       </w:pPr>
       <w:r>
-        <w:t xml:space="preserve">Aplikacja </w:t>
-      </w:r>
-      <w:r>
-        <w:t>uruchamia uczenie sieci neuronowej</w:t>
+        <w:t>Aplikacja uruchamia uczenie sieci neuronowej</w:t>
       </w:r>
     </w:p>
     <w:p>
@@ -4322,10 +4440,7 @@
         </w:numPr>
       </w:pPr>
       <w:r>
-        <w:t xml:space="preserve">Aplikacja </w:t>
-      </w:r>
-      <w:r>
-        <w:t>prezentuje wyniki użytkownikowi w nowym oknie dialogowym</w:t>
+        <w:t>Aplikacja prezentuje wyniki użytkownikowi w nowym oknie dialogowym</w:t>
       </w:r>
     </w:p>
     <w:p>
@@ -4350,10 +4465,7 @@
         </w:numPr>
       </w:pPr>
       <w:r>
-        <w:t xml:space="preserve">Aplikacja </w:t>
-      </w:r>
-      <w:r>
-        <w:t>wykrywa nieprawidłowe wartości parametrów i informuje o tym w nowym oknie dialogowym</w:t>
+        <w:t>Aplikacja wykrywa nieprawidłowe wartości parametrów i informuje o tym w nowym oknie dialogowym</w:t>
       </w:r>
     </w:p>
     <w:p/>
@@ -4382,10 +4494,7 @@
         <w:t>Przypadek użycia:</w:t>
       </w:r>
       <w:r>
-        <w:t xml:space="preserve"> </w:t>
-      </w:r>
-      <w:r>
-        <w:t>Wczytanie sieci neuronowej z pliku</w:t>
+        <w:t xml:space="preserve"> Wczytanie sieci neuronowej z pliku</w:t>
       </w:r>
     </w:p>
     <w:p>
@@ -4450,13 +4559,7 @@
         </w:numPr>
       </w:pPr>
       <w:r>
-        <w:t xml:space="preserve">Użytkownik klika w przycisk odpowiedzialny za </w:t>
-      </w:r>
-      <w:r>
-        <w:t>w</w:t>
-      </w:r>
-      <w:r>
-        <w:t>czytanie sieci neuronowej z pliku</w:t>
+        <w:t>Użytkownik klika w przycisk odpowiedzialny za wczytanie sieci neuronowej z pliku</w:t>
       </w:r>
     </w:p>
     <w:p>
@@ -4601,19 +4704,7 @@
         </w:numPr>
       </w:pPr>
       <w:r>
-        <w:t xml:space="preserve">Użytkownik klika w przycisk odpowiedzialny za </w:t>
-      </w:r>
-      <w:r>
-        <w:t>zapisanie</w:t>
-      </w:r>
-      <w:r>
-        <w:t xml:space="preserve"> sieci neuronowej </w:t>
-      </w:r>
-      <w:r>
-        <w:t>do</w:t>
-      </w:r>
-      <w:r>
-        <w:t xml:space="preserve"> pliku</w:t>
+        <w:t>Użytkownik klika w przycisk odpowiedzialny za zapisanie sieci neuronowej do pliku</w:t>
       </w:r>
     </w:p>
     <w:p>
@@ -4649,7 +4740,12 @@
         </w:numPr>
       </w:pPr>
       <w:r>
-        <w:t>System zapisuje sieć neuronową do pliku</w:t>
+        <w:t>System zapisuje sieć neuro</w:t>
+      </w:r>
+      <w:bookmarkStart w:id="13" w:name="_GoBack"/>
+      <w:bookmarkEnd w:id="13"/>
+      <w:r>
+        <w:t>nową do pliku</w:t>
       </w:r>
     </w:p>
     <w:p>
@@ -4686,13 +4782,7 @@
         </w:numPr>
       </w:pPr>
       <w:r>
-        <w:t xml:space="preserve">Aplikacja wyświetla błąd w nowym oknie dialogowym, jeżeli </w:t>
-      </w:r>
-      <w:r>
-        <w:t>zapisywanie</w:t>
-      </w:r>
-      <w:r>
-        <w:t xml:space="preserve"> nie powiodło się</w:t>
+        <w:t>Aplikacja wyświetla błąd w nowym oknie dialogowym, jeżeli zapisywanie nie powiodło się</w:t>
       </w:r>
     </w:p>
     <w:p/>
@@ -4704,10 +4794,7 @@
         <w:t>Przypadek użycia:</w:t>
       </w:r>
       <w:r>
-        <w:t xml:space="preserve"> </w:t>
-      </w:r>
-      <w:r>
-        <w:t>Uruchomienie graficznej symulacji</w:t>
+        <w:t xml:space="preserve"> Uruchomienie graficznej symulacji</w:t>
       </w:r>
     </w:p>
     <w:p>
@@ -4718,10 +4805,7 @@
         <w:t>Opis:</w:t>
       </w:r>
       <w:r>
-        <w:t xml:space="preserve"> Przypadek ten opisuje możliwość </w:t>
-      </w:r>
-      <w:r>
-        <w:t>uruchomienia</w:t>
+        <w:t xml:space="preserve"> Przypadek ten opisuje możliwość uruchomienia</w:t>
       </w:r>
       <w:r>
         <w:t xml:space="preserve"> symulacji i jej podgląd na żywo w oknie aplikacji, aby można było zobaczyć jej wyniki w praktyce</w:t>
@@ -4769,13 +4853,7 @@
         </w:numPr>
       </w:pPr>
       <w:r>
-        <w:t xml:space="preserve">Użytkownik klika w przycisk odpowiedzialny za </w:t>
-      </w:r>
-      <w:r>
-        <w:t>u</w:t>
-      </w:r>
-      <w:r>
-        <w:t>ruchomienie graficznej symulacji</w:t>
+        <w:t>Użytkownik klika w przycisk odpowiedzialny za uruchomienie graficznej symulacji</w:t>
       </w:r>
     </w:p>
     <w:p>
@@ -4812,14 +4890,12 @@
       <w:pPr>
         <w:pStyle w:val="Tytu"/>
       </w:pPr>
-      <w:bookmarkStart w:id="13" w:name="_Toc497701847"/>
-      <w:bookmarkStart w:id="14" w:name="_GoBack"/>
-      <w:bookmarkEnd w:id="14"/>
+      <w:bookmarkStart w:id="14" w:name="_Toc497701847"/>
       <w:r>
         <w:lastRenderedPageBreak/>
         <w:t>4. Implementacja aplikacji</w:t>
       </w:r>
-      <w:bookmarkEnd w:id="13"/>
+      <w:bookmarkEnd w:id="14"/>
     </w:p>
     <w:p>
       <w:pPr>
@@ -5211,6 +5287,7 @@
                     <w:r>
                       <w:rPr>
                         <w:noProof/>
+                        <w:lang w:val="en-US"/>
                       </w:rPr>
                       <w:t xml:space="preserve">„JNIBWAPI,” [Online]. Available: https://github.com/JNIBWAPI/JNIBWAPI. </w:t>
                     </w:r>
@@ -5502,7 +5579,14 @@
         </w:sdt>
       </w:sdtContent>
     </w:sdt>
-    <w:p/>
+    <w:p>
+      <w:pPr>
+        <w:pStyle w:val="Todo"/>
+      </w:pPr>
+      <w:r>
+        <w:t>Poprawić format bibliografii</w:t>
+      </w:r>
+    </w:p>
     <w:sectPr>
       <w:footerReference w:type="default" r:id="rId11"/>
       <w:pgSz w:w="11906" w:h="16838"/>
@@ -5564,7 +5648,7 @@
           <w:rPr>
             <w:noProof/>
           </w:rPr>
-          <w:t>17</w:t>
+          <w:t>14</w:t>
         </w:r>
         <w:r>
           <w:fldChar w:fldCharType="end"/>
@@ -9225,7 +9309,7 @@
 </file>
 
 <file path=customXml/itemProps1.xml><?xml version="1.0" encoding="utf-8"?>
-<ds:datastoreItem xmlns:ds="http://schemas.openxmlformats.org/officeDocument/2006/customXml" ds:itemID="{DE433444-6D82-47E3-B8C4-7A099ADF2B15}">
+<ds:datastoreItem xmlns:ds="http://schemas.openxmlformats.org/officeDocument/2006/customXml" ds:itemID="{C6158511-C135-44B5-9878-F2359364BE9E}">
   <ds:schemaRefs>
     <ds:schemaRef ds:uri="http://schemas.openxmlformats.org/officeDocument/2006/bibliography"/>
   </ds:schemaRefs>

</xml_diff>

<commit_message>
Made review comments fixes
</commit_message>
<xml_diff>
--- a/doc/W08_212795_2017_praca-inżynierska.docx
+++ b/doc/W08_212795_2017_praca-inżynierska.docx
@@ -41,8 +41,6 @@
               <w:right w:val="nil"/>
             </w:tcBorders>
           </w:tcPr>
-          <w:bookmarkStart w:id="0" w:name="_GoBack"/>
-          <w:bookmarkEnd w:id="0"/>
           <w:p>
             <w:pPr>
               <w:ind w:hanging="88"/>
@@ -78,7 +76,7 @@
                 <v:shape id="_x0000_i1025" type="#_x0000_t75" style="width:266.25pt;height:57.75pt" o:ole="">
                   <v:imagedata r:id="rId8" o:title=""/>
                 </v:shape>
-                <o:OLEObject Type="Embed" ProgID="CorelDRAW.Graphic.9" ShapeID="_x0000_i1025" DrawAspect="Content" ObjectID="_1571721259" r:id="rId9"/>
+                <o:OLEObject Type="Embed" ProgID="CorelDRAW.Graphic.9" ShapeID="_x0000_i1025" DrawAspect="Content" ObjectID="_1572907212" r:id="rId9"/>
               </w:object>
             </w:r>
           </w:p>
@@ -373,7 +371,14 @@
                 <w:noProof/>
                 <w:sz w:val="22"/>
               </w:rPr>
-              <w:t>Neuroewolucja, algorytm genetyczny, sieć neuronowa</w:t>
+              <w:t>Algorytm</w:t>
+            </w:r>
+            <w:r>
+              <w:rPr>
+                <w:noProof/>
+                <w:sz w:val="22"/>
+              </w:rPr>
+              <w:t xml:space="preserve"> genetyczny, sieć neuronowa</w:t>
             </w:r>
           </w:p>
           <w:p>
@@ -1415,6 +1420,8 @@
       </w:r>
     </w:p>
     <w:p/>
+    <w:bookmarkStart w:id="0" w:name="_GoBack"/>
+    <w:bookmarkEnd w:id="0"/>
     <w:p>
       <w:pPr>
         <w:pStyle w:val="Spistreci1"/>
@@ -1437,7 +1444,7 @@
       <w:r>
         <w:fldChar w:fldCharType="separate"/>
       </w:r>
-      <w:hyperlink w:anchor="_Toc497972333" w:history="1">
+      <w:hyperlink w:anchor="_Toc499165352" w:history="1">
         <w:r>
           <w:rPr>
             <w:rStyle w:val="Hipercze"/>
@@ -1464,7 +1471,7 @@
             <w:noProof/>
             <w:webHidden/>
           </w:rPr>
-          <w:instrText xml:space="preserve"> PAGEREF _Toc497972333 \h </w:instrText>
+          <w:instrText xml:space="preserve"> PAGEREF _Toc499165352 \h </w:instrText>
         </w:r>
         <w:r>
           <w:rPr>
@@ -1505,13 +1512,13 @@
           <w:szCs w:val="22"/>
         </w:rPr>
       </w:pPr>
-      <w:hyperlink w:anchor="_Toc497972334" w:history="1">
+      <w:hyperlink w:anchor="_Toc499165353" w:history="1">
         <w:r>
           <w:rPr>
             <w:rStyle w:val="Hipercze"/>
             <w:noProof/>
           </w:rPr>
-          <w:t>1.1. Wprowadzenie</w:t>
+          <w:t>1.1. Wprowadzenie do gry</w:t>
         </w:r>
         <w:r>
           <w:rPr>
@@ -1532,7 +1539,7 @@
             <w:noProof/>
             <w:webHidden/>
           </w:rPr>
-          <w:instrText xml:space="preserve"> PAGEREF _Toc497972334 \h </w:instrText>
+          <w:instrText xml:space="preserve"> PAGEREF _Toc499165353 \h </w:instrText>
         </w:r>
         <w:r>
           <w:rPr>
@@ -1573,7 +1580,7 @@
           <w:szCs w:val="22"/>
         </w:rPr>
       </w:pPr>
-      <w:hyperlink w:anchor="_Toc497972335" w:history="1">
+      <w:hyperlink w:anchor="_Toc499165354" w:history="1">
         <w:r>
           <w:rPr>
             <w:rStyle w:val="Hipercze"/>
@@ -1600,7 +1607,7 @@
             <w:noProof/>
             <w:webHidden/>
           </w:rPr>
-          <w:instrText xml:space="preserve"> PAGEREF _Toc497972335 \h </w:instrText>
+          <w:instrText xml:space="preserve"> PAGEREF _Toc499165354 \h </w:instrText>
         </w:r>
         <w:r>
           <w:rPr>
@@ -1641,7 +1648,7 @@
           <w:szCs w:val="22"/>
         </w:rPr>
       </w:pPr>
-      <w:hyperlink w:anchor="_Toc497972336" w:history="1">
+      <w:hyperlink w:anchor="_Toc499165355" w:history="1">
         <w:r>
           <w:rPr>
             <w:rStyle w:val="Hipercze"/>
@@ -1668,7 +1675,7 @@
             <w:noProof/>
             <w:webHidden/>
           </w:rPr>
-          <w:instrText xml:space="preserve"> PAGEREF _Toc497972336 \h </w:instrText>
+          <w:instrText xml:space="preserve"> PAGEREF _Toc499165355 \h </w:instrText>
         </w:r>
         <w:r>
           <w:rPr>
@@ -1712,7 +1719,7 @@
           <w:szCs w:val="22"/>
         </w:rPr>
       </w:pPr>
-      <w:hyperlink w:anchor="_Toc497972337" w:history="1">
+      <w:hyperlink w:anchor="_Toc499165356" w:history="1">
         <w:r>
           <w:rPr>
             <w:rStyle w:val="Hipercze"/>
@@ -1739,7 +1746,7 @@
             <w:noProof/>
             <w:webHidden/>
           </w:rPr>
-          <w:instrText xml:space="preserve"> PAGEREF _Toc497972337 \h </w:instrText>
+          <w:instrText xml:space="preserve"> PAGEREF _Toc499165356 \h </w:instrText>
         </w:r>
         <w:r>
           <w:rPr>
@@ -1780,7 +1787,7 @@
           <w:szCs w:val="22"/>
         </w:rPr>
       </w:pPr>
-      <w:hyperlink w:anchor="_Toc497972338" w:history="1">
+      <w:hyperlink w:anchor="_Toc499165357" w:history="1">
         <w:r>
           <w:rPr>
             <w:rStyle w:val="Hipercze"/>
@@ -1807,7 +1814,7 @@
             <w:noProof/>
             <w:webHidden/>
           </w:rPr>
-          <w:instrText xml:space="preserve"> PAGEREF _Toc497972338 \h </w:instrText>
+          <w:instrText xml:space="preserve"> PAGEREF _Toc499165357 \h </w:instrText>
         </w:r>
         <w:r>
           <w:rPr>
@@ -1848,13 +1855,13 @@
           <w:szCs w:val="22"/>
         </w:rPr>
       </w:pPr>
-      <w:hyperlink w:anchor="_Toc497972339" w:history="1">
+      <w:hyperlink w:anchor="_Toc499165358" w:history="1">
         <w:r>
           <w:rPr>
             <w:rStyle w:val="Hipercze"/>
             <w:noProof/>
           </w:rPr>
-          <w:t>2.2. Przegląd istniejących technologii</w:t>
+          <w:t>2.2. Przegląd istniejących technologii implementacji</w:t>
         </w:r>
         <w:r>
           <w:rPr>
@@ -1875,7 +1882,7 @@
             <w:noProof/>
             <w:webHidden/>
           </w:rPr>
-          <w:instrText xml:space="preserve"> PAGEREF _Toc497972339 \h </w:instrText>
+          <w:instrText xml:space="preserve"> PAGEREF _Toc499165358 \h </w:instrText>
         </w:r>
         <w:r>
           <w:rPr>
@@ -1916,13 +1923,13 @@
           <w:szCs w:val="22"/>
         </w:rPr>
       </w:pPr>
-      <w:hyperlink w:anchor="_Toc497972340" w:history="1">
+      <w:hyperlink w:anchor="_Toc499165359" w:history="1">
         <w:r>
           <w:rPr>
             <w:rStyle w:val="Hipercze"/>
             <w:noProof/>
           </w:rPr>
-          <w:t>2.3. Przegląd istniejących technik</w:t>
+          <w:t>2.3. Przegląd istniejących technik sztucznej inteligencji</w:t>
         </w:r>
         <w:r>
           <w:rPr>
@@ -1943,7 +1950,7 @@
             <w:noProof/>
             <w:webHidden/>
           </w:rPr>
-          <w:instrText xml:space="preserve"> PAGEREF _Toc497972340 \h </w:instrText>
+          <w:instrText xml:space="preserve"> PAGEREF _Toc499165359 \h </w:instrText>
         </w:r>
         <w:r>
           <w:rPr>
@@ -1987,13 +1994,13 @@
           <w:szCs w:val="22"/>
         </w:rPr>
       </w:pPr>
-      <w:hyperlink w:anchor="_Toc497972341" w:history="1">
+      <w:hyperlink w:anchor="_Toc499165360" w:history="1">
         <w:r>
           <w:rPr>
             <w:rStyle w:val="Hipercze"/>
             <w:noProof/>
           </w:rPr>
-          <w:t>3. Założenia projektowe i projekt aplikacji</w:t>
+          <w:t>3. Założenia projektowe</w:t>
         </w:r>
         <w:r>
           <w:rPr>
@@ -2014,7 +2021,7 @@
             <w:noProof/>
             <w:webHidden/>
           </w:rPr>
-          <w:instrText xml:space="preserve"> PAGEREF _Toc497972341 \h </w:instrText>
+          <w:instrText xml:space="preserve"> PAGEREF _Toc499165360 \h </w:instrText>
         </w:r>
         <w:r>
           <w:rPr>
@@ -2055,7 +2062,7 @@
           <w:szCs w:val="22"/>
         </w:rPr>
       </w:pPr>
-      <w:hyperlink w:anchor="_Toc497972342" w:history="1">
+      <w:hyperlink w:anchor="_Toc499165361" w:history="1">
         <w:r>
           <w:rPr>
             <w:rStyle w:val="Hipercze"/>
@@ -2082,7 +2089,7 @@
             <w:noProof/>
             <w:webHidden/>
           </w:rPr>
-          <w:instrText xml:space="preserve"> PAGEREF _Toc497972342 \h </w:instrText>
+          <w:instrText xml:space="preserve"> PAGEREF _Toc499165361 \h </w:instrText>
         </w:r>
         <w:r>
           <w:rPr>
@@ -2123,7 +2130,7 @@
           <w:szCs w:val="22"/>
         </w:rPr>
       </w:pPr>
-      <w:hyperlink w:anchor="_Toc497972343" w:history="1">
+      <w:hyperlink w:anchor="_Toc499165362" w:history="1">
         <w:r>
           <w:rPr>
             <w:rStyle w:val="Hipercze"/>
@@ -2150,7 +2157,7 @@
             <w:noProof/>
             <w:webHidden/>
           </w:rPr>
-          <w:instrText xml:space="preserve"> PAGEREF _Toc497972343 \h </w:instrText>
+          <w:instrText xml:space="preserve"> PAGEREF _Toc499165362 \h </w:instrText>
         </w:r>
         <w:r>
           <w:rPr>
@@ -2191,7 +2198,7 @@
           <w:szCs w:val="22"/>
         </w:rPr>
       </w:pPr>
-      <w:hyperlink w:anchor="_Toc497972344" w:history="1">
+      <w:hyperlink w:anchor="_Toc499165363" w:history="1">
         <w:r>
           <w:rPr>
             <w:rStyle w:val="Hipercze"/>
@@ -2218,7 +2225,7 @@
             <w:noProof/>
             <w:webHidden/>
           </w:rPr>
-          <w:instrText xml:space="preserve"> PAGEREF _Toc497972344 \h </w:instrText>
+          <w:instrText xml:space="preserve"> PAGEREF _Toc499165363 \h </w:instrText>
         </w:r>
         <w:r>
           <w:rPr>
@@ -2259,7 +2266,7 @@
           <w:szCs w:val="22"/>
         </w:rPr>
       </w:pPr>
-      <w:hyperlink w:anchor="_Toc497972345" w:history="1">
+      <w:hyperlink w:anchor="_Toc499165364" w:history="1">
         <w:r>
           <w:rPr>
             <w:rStyle w:val="Hipercze"/>
@@ -2286,7 +2293,7 @@
             <w:noProof/>
             <w:webHidden/>
           </w:rPr>
-          <w:instrText xml:space="preserve"> PAGEREF _Toc497972345 \h </w:instrText>
+          <w:instrText xml:space="preserve"> PAGEREF _Toc499165364 \h </w:instrText>
         </w:r>
         <w:r>
           <w:rPr>
@@ -2330,7 +2337,7 @@
           <w:szCs w:val="22"/>
         </w:rPr>
       </w:pPr>
-      <w:hyperlink w:anchor="_Toc497972346" w:history="1">
+      <w:hyperlink w:anchor="_Toc499165365" w:history="1">
         <w:r>
           <w:rPr>
             <w:rStyle w:val="Hipercze"/>
@@ -2357,7 +2364,7 @@
             <w:noProof/>
             <w:webHidden/>
           </w:rPr>
-          <w:instrText xml:space="preserve"> PAGEREF _Toc497972346 \h </w:instrText>
+          <w:instrText xml:space="preserve"> PAGEREF _Toc499165365 \h </w:instrText>
         </w:r>
         <w:r>
           <w:rPr>
@@ -2398,7 +2405,7 @@
           <w:szCs w:val="22"/>
         </w:rPr>
       </w:pPr>
-      <w:hyperlink w:anchor="_Toc497972347" w:history="1">
+      <w:hyperlink w:anchor="_Toc499165366" w:history="1">
         <w:r>
           <w:rPr>
             <w:rStyle w:val="Hipercze"/>
@@ -2425,7 +2432,7 @@
             <w:noProof/>
             <w:webHidden/>
           </w:rPr>
-          <w:instrText xml:space="preserve"> PAGEREF _Toc497972347 \h </w:instrText>
+          <w:instrText xml:space="preserve"> PAGEREF _Toc499165366 \h </w:instrText>
         </w:r>
         <w:r>
           <w:rPr>
@@ -2466,7 +2473,7 @@
           <w:szCs w:val="22"/>
         </w:rPr>
       </w:pPr>
-      <w:hyperlink w:anchor="_Toc497972348" w:history="1">
+      <w:hyperlink w:anchor="_Toc499165367" w:history="1">
         <w:r>
           <w:rPr>
             <w:rStyle w:val="Hipercze"/>
@@ -2493,7 +2500,7 @@
             <w:noProof/>
             <w:webHidden/>
           </w:rPr>
-          <w:instrText xml:space="preserve"> PAGEREF _Toc497972348 \h </w:instrText>
+          <w:instrText xml:space="preserve"> PAGEREF _Toc499165367 \h </w:instrText>
         </w:r>
         <w:r>
           <w:rPr>
@@ -2534,7 +2541,7 @@
           <w:szCs w:val="22"/>
         </w:rPr>
       </w:pPr>
-      <w:hyperlink w:anchor="_Toc497972349" w:history="1">
+      <w:hyperlink w:anchor="_Toc499165368" w:history="1">
         <w:r>
           <w:rPr>
             <w:rStyle w:val="Hipercze"/>
@@ -2561,7 +2568,7 @@
             <w:noProof/>
             <w:webHidden/>
           </w:rPr>
-          <w:instrText xml:space="preserve"> PAGEREF _Toc497972349 \h </w:instrText>
+          <w:instrText xml:space="preserve"> PAGEREF _Toc499165368 \h </w:instrText>
         </w:r>
         <w:r>
           <w:rPr>
@@ -2602,7 +2609,7 @@
           <w:szCs w:val="22"/>
         </w:rPr>
       </w:pPr>
-      <w:hyperlink w:anchor="_Toc497972350" w:history="1">
+      <w:hyperlink w:anchor="_Toc499165369" w:history="1">
         <w:r>
           <w:rPr>
             <w:rStyle w:val="Hipercze"/>
@@ -2629,7 +2636,7 @@
             <w:noProof/>
             <w:webHidden/>
           </w:rPr>
-          <w:instrText xml:space="preserve"> PAGEREF _Toc497972350 \h </w:instrText>
+          <w:instrText xml:space="preserve"> PAGEREF _Toc499165369 \h </w:instrText>
         </w:r>
         <w:r>
           <w:rPr>
@@ -2649,7 +2656,7 @@
             <w:noProof/>
             <w:webHidden/>
           </w:rPr>
-          <w:t>20</w:t>
+          <w:t>22</w:t>
         </w:r>
         <w:r>
           <w:rPr>
@@ -2673,7 +2680,7 @@
           <w:szCs w:val="22"/>
         </w:rPr>
       </w:pPr>
-      <w:hyperlink w:anchor="_Toc497972351" w:history="1">
+      <w:hyperlink w:anchor="_Toc499165370" w:history="1">
         <w:r>
           <w:rPr>
             <w:rStyle w:val="Hipercze"/>
@@ -2700,7 +2707,7 @@
             <w:noProof/>
             <w:webHidden/>
           </w:rPr>
-          <w:instrText xml:space="preserve"> PAGEREF _Toc497972351 \h </w:instrText>
+          <w:instrText xml:space="preserve"> PAGEREF _Toc499165370 \h </w:instrText>
         </w:r>
         <w:r>
           <w:rPr>
@@ -2720,7 +2727,7 @@
             <w:noProof/>
             <w:webHidden/>
           </w:rPr>
-          <w:t>21</w:t>
+          <w:t>25</w:t>
         </w:r>
         <w:r>
           <w:rPr>
@@ -2744,7 +2751,7 @@
           <w:szCs w:val="22"/>
         </w:rPr>
       </w:pPr>
-      <w:hyperlink w:anchor="_Toc497972352" w:history="1">
+      <w:hyperlink w:anchor="_Toc499165371" w:history="1">
         <w:r>
           <w:rPr>
             <w:rStyle w:val="Hipercze"/>
@@ -2771,7 +2778,7 @@
             <w:noProof/>
             <w:webHidden/>
           </w:rPr>
-          <w:instrText xml:space="preserve"> PAGEREF _Toc497972352 \h </w:instrText>
+          <w:instrText xml:space="preserve"> PAGEREF _Toc499165371 \h </w:instrText>
         </w:r>
         <w:r>
           <w:rPr>
@@ -2791,7 +2798,7 @@
             <w:noProof/>
             <w:webHidden/>
           </w:rPr>
-          <w:t>24</w:t>
+          <w:t>26</w:t>
         </w:r>
         <w:r>
           <w:rPr>
@@ -2815,7 +2822,7 @@
           <w:szCs w:val="22"/>
         </w:rPr>
       </w:pPr>
-      <w:hyperlink w:anchor="_Toc497972353" w:history="1">
+      <w:hyperlink w:anchor="_Toc499165372" w:history="1">
         <w:r>
           <w:rPr>
             <w:rStyle w:val="Hipercze"/>
@@ -2842,7 +2849,7 @@
             <w:noProof/>
             <w:webHidden/>
           </w:rPr>
-          <w:instrText xml:space="preserve"> PAGEREF _Toc497972353 \h </w:instrText>
+          <w:instrText xml:space="preserve"> PAGEREF _Toc499165372 \h </w:instrText>
         </w:r>
         <w:r>
           <w:rPr>
@@ -2862,7 +2869,7 @@
             <w:noProof/>
             <w:webHidden/>
           </w:rPr>
-          <w:t>25</w:t>
+          <w:t>27</w:t>
         </w:r>
         <w:r>
           <w:rPr>
@@ -2875,14 +2882,87 @@
     </w:p>
     <w:p>
       <w:pPr>
-        <w:pStyle w:val="Nagwek1"/>
-        <w:ind w:left="0"/>
+        <w:pStyle w:val="Spistreci1"/>
+        <w:tabs>
+          <w:tab w:val="right" w:leader="dot" w:pos="9062"/>
+        </w:tabs>
+        <w:rPr>
+          <w:rFonts w:asciiTheme="minorHAnsi" w:eastAsiaTheme="minorEastAsia" w:hAnsiTheme="minorHAnsi" w:cstheme="minorBidi"/>
+          <w:noProof/>
+          <w:sz w:val="22"/>
+          <w:szCs w:val="22"/>
+        </w:rPr>
+      </w:pPr>
+      <w:hyperlink w:anchor="_Toc499165373" w:history="1">
+        <w:r>
+          <w:rPr>
+            <w:rStyle w:val="Hipercze"/>
+            <w:noProof/>
+          </w:rPr>
+          <w:t>8. Spis grafik</w:t>
+        </w:r>
+        <w:r>
+          <w:rPr>
+            <w:noProof/>
+            <w:webHidden/>
+          </w:rPr>
+          <w:tab/>
+        </w:r>
+        <w:r>
+          <w:rPr>
+            <w:noProof/>
+            <w:webHidden/>
+          </w:rPr>
+          <w:fldChar w:fldCharType="begin"/>
+        </w:r>
+        <w:r>
+          <w:rPr>
+            <w:noProof/>
+            <w:webHidden/>
+          </w:rPr>
+          <w:instrText xml:space="preserve"> PAGEREF _Toc499165373 \h </w:instrText>
+        </w:r>
+        <w:r>
+          <w:rPr>
+            <w:noProof/>
+            <w:webHidden/>
+          </w:rPr>
+        </w:r>
+        <w:r>
+          <w:rPr>
+            <w:noProof/>
+            <w:webHidden/>
+          </w:rPr>
+          <w:fldChar w:fldCharType="separate"/>
+        </w:r>
+        <w:r>
+          <w:rPr>
+            <w:noProof/>
+            <w:webHidden/>
+          </w:rPr>
+          <w:t>28</w:t>
+        </w:r>
+        <w:r>
+          <w:rPr>
+            <w:noProof/>
+            <w:webHidden/>
+          </w:rPr>
+          <w:fldChar w:fldCharType="end"/>
+        </w:r>
+      </w:hyperlink>
+    </w:p>
+    <w:p>
+      <w:pPr>
+        <w:pStyle w:val="Todo"/>
         <w:rPr>
           <w:noProof/>
         </w:rPr>
       </w:pPr>
       <w:r>
         <w:fldChar w:fldCharType="end"/>
+      </w:r>
+      <w:r>
+        <w:t>To do: aktualizować spis treści</w:t>
       </w:r>
       <w:r>
         <w:rPr>
@@ -2902,7 +2982,7 @@
       <w:pPr>
         <w:pStyle w:val="Tytu"/>
       </w:pPr>
-      <w:bookmarkStart w:id="1" w:name="_Toc497972333"/>
+      <w:bookmarkStart w:id="1" w:name="_Toc499165352"/>
       <w:r>
         <w:lastRenderedPageBreak/>
         <w:t xml:space="preserve">1. </w:t>
@@ -2914,15 +2994,79 @@
     </w:p>
     <w:p>
       <w:pPr>
+        <w:ind w:firstLine="708"/>
+      </w:pPr>
+      <w:r>
+        <w:t>Starcraft jest jedną z najpopularniejszych strategicznych gier czasu rzeczywistego</w:t>
+      </w:r>
+      <w:r>
+        <w:t xml:space="preserve"> (z ang. real </w:t>
+      </w:r>
+      <w:proofErr w:type="spellStart"/>
+      <w:r>
+        <w:t>time</w:t>
+      </w:r>
+      <w:proofErr w:type="spellEnd"/>
+      <w:r>
+        <w:t xml:space="preserve"> </w:t>
+      </w:r>
+      <w:proofErr w:type="spellStart"/>
+      <w:r>
+        <w:t>strategy</w:t>
+      </w:r>
+      <w:proofErr w:type="spellEnd"/>
+      <w:r>
+        <w:t>)</w:t>
+      </w:r>
+      <w:r>
+        <w:t>. Gra została wydana w 1998 roku na komputery osobiste przez firmę Blizzard Entertainment</w:t>
+      </w:r>
+      <w:r>
+        <w:t xml:space="preserve">. Rok </w:t>
+      </w:r>
+      <w:r>
+        <w:t>później wydan</w:t>
+      </w:r>
+      <w:r>
+        <w:t>y został</w:t>
+      </w:r>
+      <w:r>
+        <w:t xml:space="preserve"> dodatek do niej, o podtytule Starcraft: Brood War</w:t>
+      </w:r>
+      <w:r>
+        <w:t>. Rozpowszechnił się on</w:t>
+      </w:r>
+      <w:r>
+        <w:t xml:space="preserve"> na tyle, że niemal zawsze jest dodawany do podstawowej gry i tą wersją zajmę się w tej pracy. Gra odniosła ogromny sukces głównie w Korei</w:t>
+      </w:r>
+      <w:r>
+        <w:t xml:space="preserve"> Południowej i stworzyła się w</w:t>
+      </w:r>
+      <w:r>
+        <w:t>o</w:t>
+      </w:r>
+      <w:r>
+        <w:t>kół</w:t>
+      </w:r>
+      <w:r>
+        <w:t xml:space="preserve"> niej duża społeczność esportowa.</w:t>
+      </w:r>
+    </w:p>
+    <w:p/>
+    <w:p>
+      <w:pPr>
         <w:pStyle w:val="Podtytu"/>
       </w:pPr>
-      <w:bookmarkStart w:id="2" w:name="_Toc497972334"/>
+      <w:bookmarkStart w:id="2" w:name="_Toc499165353"/>
       <w:r>
         <w:t xml:space="preserve">1.1. </w:t>
       </w:r>
       <w:r>
         <w:t>Wprowadzenie</w:t>
       </w:r>
+      <w:r>
+        <w:t xml:space="preserve"> do gry</w:t>
+      </w:r>
       <w:bookmarkEnd w:id="2"/>
     </w:p>
     <w:p>
@@ -2930,49 +3074,7 @@
         <w:tab/>
       </w:r>
       <w:r>
-        <w:t xml:space="preserve">Starcraft </w:t>
-      </w:r>
-      <w:r>
-        <w:t>jest jedną z najpopularniejszych strategicznych gier czasu rzeczywistego. Gra została wydana w 1998 roku na komputery osobiste przez firmę Blizzard Entertainment</w:t>
-      </w:r>
-      <w:r>
-        <w:t xml:space="preserve">. Rok </w:t>
-      </w:r>
-      <w:r>
-        <w:t>później wydan</w:t>
-      </w:r>
-      <w:r>
-        <w:t>y został</w:t>
-      </w:r>
-      <w:r>
-        <w:t xml:space="preserve"> dodatek do niej, o podtytule Starcraft: Brood </w:t>
-      </w:r>
-      <w:r>
-        <w:t>War</w:t>
-      </w:r>
-      <w:r>
-        <w:t>. Rozpowszechnił się on</w:t>
-      </w:r>
-      <w:r>
-        <w:t xml:space="preserve"> na tyle, że niemal zawsze jest dodawany do </w:t>
-      </w:r>
-      <w:r>
-        <w:t>podstawowej</w:t>
-      </w:r>
-      <w:r>
-        <w:t xml:space="preserve"> gry i tą wersją zajmę się w tej pracy. Gra odniosła ogromny sukces głównie w Korei</w:t>
-      </w:r>
-      <w:r>
-        <w:t xml:space="preserve"> Południowej i stworzyła się w</w:t>
-      </w:r>
-      <w:r>
-        <w:t>o</w:t>
-      </w:r>
-      <w:r>
-        <w:t>kół</w:t>
-      </w:r>
-      <w:r>
-        <w:t xml:space="preserve"> niej duża społeczność esportowa. Celem </w:t>
+        <w:t xml:space="preserve">Celem </w:t>
       </w:r>
       <w:r>
         <w:t>gry</w:t>
@@ -3047,7 +3149,7 @@
       <w:pPr>
         <w:pStyle w:val="Podtytu"/>
       </w:pPr>
-      <w:bookmarkStart w:id="3" w:name="_Toc497972335"/>
+      <w:bookmarkStart w:id="3" w:name="_Toc499165354"/>
       <w:r>
         <w:t>1.2. Geneza pracy</w:t>
       </w:r>
@@ -3058,10 +3160,19 @@
         <w:tab/>
       </w:r>
       <w:r>
-        <w:t xml:space="preserve">Starcraft jest grą wieloosobową i może być rozgrywany przeciwko innym ludzkim przeciwnikom. Jednak nie zawsze jest taka możliwość, lub gracz może nie mieć na to ochoty. Wtedy na pomoc przychodzą </w:t>
-      </w:r>
-      <w:r>
-        <w:t>boty, – czyli</w:t>
+        <w:t xml:space="preserve">Starcraft jest grą wieloosobową i może być rozgrywany przeciwko innym </w:t>
+      </w:r>
+      <w:r>
+        <w:t>gracom</w:t>
+      </w:r>
+      <w:r>
+        <w:t xml:space="preserve">. Jednak nie zawsze jest taka możliwość, lub gracz może nie mieć na to ochoty. Wtedy na pomoc przychodzą </w:t>
+      </w:r>
+      <w:r>
+        <w:t xml:space="preserve">boty, </w:t>
+      </w:r>
+      <w:r>
+        <w:t>czyli</w:t>
       </w:r>
       <w:r>
         <w:t xml:space="preserve"> zaprojektowana sztuczna </w:t>
@@ -3070,7 +3181,13 @@
         <w:t>inteligencja, która</w:t>
       </w:r>
       <w:r>
-        <w:t xml:space="preserve"> próbuje udawać grę prawdziwego człowieka. Ta d</w:t>
+        <w:t xml:space="preserve"> </w:t>
+      </w:r>
+      <w:r>
+        <w:t>zastępuje ludzkiego przeciwnika</w:t>
+      </w:r>
+      <w:r>
+        <w:t>. Ta d</w:t>
       </w:r>
       <w:r>
         <w:t>ołączona do instalacji gry jest prymitywna</w:t>
@@ -3097,10 +3214,10 @@
         <w:t xml:space="preserve"> strategii, </w:t>
       </w:r>
       <w:r>
-        <w:t>podchodząc bardzo podstawowo do kwestii</w:t>
-      </w:r>
-      <w:r>
-        <w:t xml:space="preserve"> taktycznego poruszania się jednostek. </w:t>
+        <w:t xml:space="preserve">omijając kwestię </w:t>
+      </w:r>
+      <w:r>
+        <w:t xml:space="preserve">taktycznego poruszania się jednostek. </w:t>
       </w:r>
       <w:r>
         <w:t>Przykładowo</w:t>
@@ -3136,10 +3253,28 @@
         <w:t>połączyć</w:t>
       </w:r>
       <w:r>
-        <w:t xml:space="preserve"> dwie dziedziny swoich zainteresowań </w:t>
-      </w:r>
-      <w:r>
-        <w:t xml:space="preserve">– sztuczną inteligencję oraz Starcrafta – i spróbować wypracować własne </w:t>
+        <w:t xml:space="preserve"> dw</w:t>
+      </w:r>
+      <w:r>
+        <w:t>a</w:t>
+      </w:r>
+      <w:r>
+        <w:t xml:space="preserve"> </w:t>
+      </w:r>
+      <w:r>
+        <w:t>obszary</w:t>
+      </w:r>
+      <w:r>
+        <w:t xml:space="preserve"> swoich zainteresowań </w:t>
+      </w:r>
+      <w:r>
+        <w:t xml:space="preserve">– sztuczną inteligencję oraz </w:t>
+      </w:r>
+      <w:r>
+        <w:t>strategie czasu rzeczywistego</w:t>
+      </w:r>
+      <w:r>
+        <w:t xml:space="preserve"> – i spróbować wypracować własne </w:t>
       </w:r>
       <w:r>
         <w:t>rozwiązanie, które</w:t>
@@ -3168,7 +3303,7 @@
       <w:pPr>
         <w:pStyle w:val="Podtytu"/>
       </w:pPr>
-      <w:bookmarkStart w:id="4" w:name="_Toc497972336"/>
+      <w:bookmarkStart w:id="4" w:name="_Toc499165355"/>
       <w:r>
         <w:t>1.</w:t>
       </w:r>
@@ -3266,7 +3401,10 @@
         <w:pStyle w:val="Todo"/>
       </w:pPr>
       <w:r>
-        <w:t>Należy jeszcze to zrewidować z faktycznym stanem rozdziałów w przyszłości</w:t>
+        <w:t>To do: n</w:t>
+      </w:r>
+      <w:r>
+        <w:t>ależy jeszcze to zrewidować z faktycznym stanem rozdziałów w przyszłości</w:t>
       </w:r>
       <w:r>
         <w:t xml:space="preserve">. Wyszło ich pierwotnie </w:t>
@@ -3299,7 +3437,7 @@
       <w:pPr>
         <w:pStyle w:val="Tytu"/>
       </w:pPr>
-      <w:bookmarkStart w:id="5" w:name="_Toc497972337"/>
+      <w:bookmarkStart w:id="5" w:name="_Toc499165356"/>
       <w:r>
         <w:t>2</w:t>
       </w:r>
@@ -3312,10 +3450,28 @@
       <w:bookmarkEnd w:id="5"/>
     </w:p>
     <w:p>
+      <w:r>
+        <w:tab/>
+        <w:t>W poniższym rozdziale zostanie przedstawiony stan wiedzy i techniki – porównanie Starcrafta do innych gier, przegląd istniejących technologii implementacji, oraz technik sztucznej inteligencji. Dane te pozwolą na</w:t>
+      </w:r>
+      <w:r>
+        <w:t xml:space="preserve"> rozpoczęcie projektu aplikacji i jej późniejszą </w:t>
+      </w:r>
+      <w:proofErr w:type="spellStart"/>
+      <w:r>
+        <w:t>implemtnacje</w:t>
+      </w:r>
+      <w:proofErr w:type="spellEnd"/>
+      <w:r>
+        <w:t>.</w:t>
+      </w:r>
+    </w:p>
+    <w:p/>
+    <w:p>
       <w:pPr>
         <w:pStyle w:val="Podtytu"/>
       </w:pPr>
-      <w:bookmarkStart w:id="6" w:name="_Toc497972338"/>
+      <w:bookmarkStart w:id="6" w:name="_Toc499165357"/>
       <w:r>
         <w:t>2.1. Porównanie Starcrafta do innych gier</w:t>
       </w:r>
@@ -3326,13 +3482,25 @@
         <w:ind w:firstLine="708"/>
       </w:pPr>
       <w:r>
-        <w:t xml:space="preserve">W porównaniu do gier takich jak szachy, trudnością tej </w:t>
-      </w:r>
-      <w:r>
-        <w:t xml:space="preserve">gry dla algorytmów sztucznej inteligencji </w:t>
-      </w:r>
-      <w:r>
-        <w:t>są dwa fakty. Po pierwsze -</w:t>
+        <w:t>W porównaniu do gier takich jak szachy, trudno</w:t>
+      </w:r>
+      <w:r>
+        <w:t>ści</w:t>
+      </w:r>
+      <w:r>
+        <w:t xml:space="preserve"> tej </w:t>
+      </w:r>
+      <w:r>
+        <w:t>dla rozwiązań</w:t>
+      </w:r>
+      <w:r>
+        <w:t xml:space="preserve"> sztucznej inteligencji </w:t>
+      </w:r>
+      <w:r>
+        <w:t>powodują dwa</w:t>
+      </w:r>
+      <w:r>
+        <w:t xml:space="preserve"> fakty. Po pierwsze -</w:t>
       </w:r>
       <w:r>
         <w:t xml:space="preserve"> jest ona rozgrywana w czasie </w:t>
@@ -3357,13 +3525,34 @@
         <w:ind w:firstLine="708"/>
       </w:pPr>
       <w:r>
-        <w:t>Dodatkowo też jest to gra niepełnej informacji. Gracz nie ma pełnej wiedzy o stanie i posunięciach przeciwnika, do póki nie widzi ich w danym momencie własnymi jednostkami lub budynkami.</w:t>
-      </w:r>
-      <w:r>
-        <w:t xml:space="preserve"> W związku z tym bot musi</w:t>
-      </w:r>
-      <w:r>
-        <w:t xml:space="preserve"> albo losować strategie, albo wybierać je z pewnym prawdopodobieństwem. Gdy już</w:t>
+        <w:t xml:space="preserve">Dodatkowo </w:t>
+      </w:r>
+      <w:r>
+        <w:t xml:space="preserve">żadna ze stron nie posiada pełnej informacji o stanie gry, </w:t>
+      </w:r>
+      <w:r>
+        <w:t xml:space="preserve">do póki nie </w:t>
+      </w:r>
+      <w:r>
+        <w:t>wejdą w pole widzenia ich</w:t>
+      </w:r>
+      <w:r>
+        <w:t xml:space="preserve"> </w:t>
+      </w:r>
+      <w:r>
+        <w:t>jednostek lub budynków</w:t>
+      </w:r>
+      <w:r>
+        <w:t>.</w:t>
+      </w:r>
+      <w:r>
+        <w:t xml:space="preserve"> W związku z tym bot </w:t>
+      </w:r>
+      <w:r>
+        <w:t>musi dostosowywać swój plan gry, do posiadanej przez niego wiedzy</w:t>
+      </w:r>
+      <w:r>
+        <w:t>. Gdy już</w:t>
       </w:r>
       <w:r>
         <w:t xml:space="preserve"> uda się zwiadowcom dowiedzieć </w:t>
@@ -3381,7 +3570,7 @@
       <w:pPr>
         <w:pStyle w:val="Podtytu"/>
       </w:pPr>
-      <w:bookmarkStart w:id="7" w:name="_Toc497972339"/>
+      <w:bookmarkStart w:id="7" w:name="_Toc499165358"/>
       <w:r>
         <w:t>2</w:t>
       </w:r>
@@ -3394,6 +3583,9 @@
       <w:r>
         <w:t>. Przegląd istniejących technologii</w:t>
       </w:r>
+      <w:r>
+        <w:t xml:space="preserve"> implementacji</w:t>
+      </w:r>
       <w:bookmarkEnd w:id="7"/>
     </w:p>
     <w:p>
@@ -3401,19 +3593,43 @@
         <w:tab/>
       </w:r>
       <w:r>
-        <w:t xml:space="preserve">Podstawową rzeczą, jaką trzeba wybrać przed implementacją programu, jest język programowania, jaki chcemy do tego celu użyć. Wiele projektów </w:t>
+        <w:t xml:space="preserve">Podstawową rzeczą, jaką trzeba wybrać przed implementacją programu, jest język programowania, jaki chcemy do tego celu użyć. Wiele </w:t>
+      </w:r>
+      <w:r>
+        <w:t>metod</w:t>
+      </w:r>
+      <w:r>
+        <w:t xml:space="preserve"> </w:t>
       </w:r>
       <w:r>
         <w:t>opartych na</w:t>
       </w:r>
       <w:r>
-        <w:t xml:space="preserve"> sztuczną inteligencj</w:t>
+        <w:t xml:space="preserve"> sztuczn</w:t>
+      </w:r>
+      <w:r>
+        <w:t>ej</w:t>
+      </w:r>
+      <w:r>
+        <w:t xml:space="preserve"> inteligencj</w:t>
       </w:r>
       <w:r>
         <w:t>i</w:t>
       </w:r>
       <w:r>
-        <w:t xml:space="preserve"> używa C++ - w to także te </w:t>
+        <w:t xml:space="preserve"> </w:t>
+      </w:r>
+      <w:r>
+        <w:t>jest oparta na</w:t>
+      </w:r>
+      <w:r>
+        <w:t xml:space="preserve"> C++ - w </w:t>
+      </w:r>
+      <w:r>
+        <w:t>tym</w:t>
+      </w:r>
+      <w:r>
+        <w:t xml:space="preserve"> także te </w:t>
       </w:r>
       <w:r>
         <w:t>związane ze</w:t>
@@ -3425,10 +3641,40 @@
         <w:t>em</w:t>
       </w:r>
       <w:r>
-        <w:t xml:space="preserve">. Jest to język ogólnego przeznaczenia, który między innymi dzięki możliwości bezpośredniego zarządzania pamięcią pozwala na bardzo efektywne wykorzystywanie zasobów sprzętowych. W związku z tym wymaga on od programisty więcej uwagi i ostrożności podczas implementacji, by uniknąć wycieków pamięci. Niestety moje umiejętności pisania w tym języku są zbyt małe, </w:t>
-      </w:r>
-      <w:r>
-        <w:t>przez co zdecydowałem się używać do tego projektu bardziej znanego mi języka Java. Jest to język działający na własnej maszynie wirtualnej - dzięki temu jest bardziej przenośny, co pozwoli mi w łatwy sposób uruchamiać aplikację zarówno na komputerach z systemem operacyjnym Windows, jaki i Linux. Posiada on też automatyczny garbage collector, który zarządza pamięcią, pozbywając się nieużywanych obiektów, co przekłada się na łatwiejszą obsługę dla programisty. Wadą tego rozwiązania jest niemożliwość ręcznego zarządzania pamięcią, przez co jest on jednocześnie wolniejszy od swojego konkurenta. Uznałem jednak, że potencjalne zalety C++ mogą zostać przeważone przez ewentualne błędy w mojej implementacji, ze względu na brak mojego doświadczenia w tym języku w porównaniu do Javy.</w:t>
+        <w:t xml:space="preserve">. Jest to język ogólnego przeznaczenia, który między innymi dzięki możliwości bezpośredniego zarządzania pamięcią pozwala na bardzo efektywne wykorzystywanie zasobów sprzętowych. W związku z tym wymaga on od programisty więcej uwagi i ostrożności podczas implementacji, by uniknąć wycieków pamięci. </w:t>
+      </w:r>
+      <w:r>
+        <w:t xml:space="preserve">Zdecydowałem </w:t>
+      </w:r>
+      <w:r>
+        <w:t>się</w:t>
+      </w:r>
+      <w:r>
+        <w:t xml:space="preserve"> jednak</w:t>
+      </w:r>
+      <w:r>
+        <w:t xml:space="preserve"> używać do tego projektu bardziej znanego mi języka Java. Jest to język </w:t>
+      </w:r>
+      <w:r>
+        <w:t>korzystający z</w:t>
+      </w:r>
+      <w:r>
+        <w:t xml:space="preserve"> maszyn</w:t>
+      </w:r>
+      <w:r>
+        <w:t xml:space="preserve">y </w:t>
+      </w:r>
+      <w:r>
+        <w:t>wirtualnej - dzięki temu jest bardziej przenośny, co pozwoli mi w łatwy sposób uruchamiać aplikację zarówno na komputerach z systemem operacyjnym Windows, jaki i Linux. Posiada on też automatyczny garbage collector, który zarządza pamięcią, pozbywając się nieużywanych obiektów, co przekłada się na łatwiejszą obsługę dla programisty. Wadą tego rozwiązania jest niemożliwość ręcznego zarządzania pamięcią, przez co jest on jednocześnie wolniejszy od swojego konkurenta. Uznałem jednak, że potencjalne zalety C++ mogą zostać przeważone przez ewentualne błędy w mojej implementacji, ze względu na brak mojego doświadczenia w tym języku w porównaniu do Javy.</w:t>
+      </w:r>
+    </w:p>
+    <w:p>
+      <w:pPr>
+        <w:spacing w:after="160" w:line="259" w:lineRule="auto"/>
+        <w:jc w:val="left"/>
+      </w:pPr>
+      <w:r>
+        <w:br w:type="page"/>
       </w:r>
     </w:p>
     <w:p/>
@@ -3448,7 +3694,6 @@
           <w:id w:val="1571624296"/>
           <w:citation/>
         </w:sdtPr>
-        <w:sdtEndPr/>
         <w:sdtContent>
           <w:r>
             <w:fldChar w:fldCharType="begin"/>
@@ -3477,7 +3722,13 @@
         <w:t>e</w:t>
       </w:r>
       <w:r>
-        <w:t xml:space="preserve"> akcji, tak żeby udawać manualne użycie klawiatury i myszki. Było by to jednocześnie dość trudne i wprowadzało kolejne poziomy abstrakcji. Zamiast tego lepszym rozwiązaniem wydaje się użycie odpowiedniej biblioteki, która udostępniłaby nam interfejs do otrzymywania danych z gry i wydawania rozkazów, dzięki czemu moglibyśmy pominąć ten cały problem. </w:t>
+        <w:t xml:space="preserve"> akcji, tak żeby udawać manualne użycie klawiatury i myszki. Było by to jednocześnie do</w:t>
+      </w:r>
+      <w:r>
+        <w:t>ść trudne i wprowadzało dodatkowej implementacji</w:t>
+      </w:r>
+      <w:r>
+        <w:t xml:space="preserve">. Zamiast tego lepszym rozwiązaniem wydaje się użycie odpowiedniej biblioteki, która udostępniłaby nam interfejs do otrzymywania danych z gry i wydawania rozkazów, dzięki czemu moglibyśmy pominąć ten cały problem. </w:t>
       </w:r>
       <w:r>
         <w:t>Jedy</w:t>
@@ -3490,7 +3741,6 @@
           <w:id w:val="-850028989"/>
           <w:citation/>
         </w:sdtPr>
-        <w:sdtEndPr/>
         <w:sdtContent>
           <w:r>
             <w:fldChar w:fldCharType="begin"/>
@@ -3516,11 +3766,10 @@
         <w:t>.</w:t>
       </w:r>
       <w:r>
-        <w:t xml:space="preserve"> Aby zachować </w:t>
-      </w:r>
-      <w:r>
-        <w:lastRenderedPageBreak/>
-        <w:t xml:space="preserve">sprawiedliwość </w:t>
+        <w:t xml:space="preserve"> Aby </w:t>
+      </w:r>
+      <w:r>
+        <w:t xml:space="preserve">gracz miał równe szanse, </w:t>
       </w:r>
       <w:r>
         <w:t>domyślnie nie są udostępniane żadne wiadomości na temat przeciwnika, których bot nie mógłby zobaczyć grając w normalny sposób.</w:t>
@@ -3548,7 +3797,13 @@
         <w:t>BWAPI jest napisane w C++, dlatego musiałem poszukać odpowiednego rozwiązania, które pozwoliłoby mi użyć go od strony Javy.</w:t>
       </w:r>
       <w:r>
-        <w:t xml:space="preserve"> Istnieje kilka technologii pozwalających złączyć ze sobą te dwa języki programowania, jednak zazwyczaj do własnej implementacji wymagają pewnej znajomości tego pierwszego języka programowania. Najbardziej aktualnym takim gotowym rozwiązaniem jest BWMirror</w:t>
+        <w:t xml:space="preserve"> Istnieje k</w:t>
+      </w:r>
+      <w:r>
+        <w:t xml:space="preserve">ilka technologii pozwalających </w:t>
+      </w:r>
+      <w:r>
+        <w:t>łączyć ze sobą te dwa języki programowania, jednak zazwyczaj do własnej implementacji wymagają pewnej znajomości tego pierwszego języka programowania. Najbardziej aktualnym takim gotowym rozwiązaniem jest BWMirror</w:t>
       </w:r>
       <w:r>
         <w:t>.</w:t>
@@ -3561,7 +3816,6 @@
           <w:id w:val="1450053182"/>
           <w:citation/>
         </w:sdtPr>
-        <w:sdtEndPr/>
         <w:sdtContent>
           <w:r>
             <w:fldChar w:fldCharType="begin"/>
@@ -3600,7 +3854,6 @@
           <w:id w:val="1005871034"/>
           <w:citation/>
         </w:sdtPr>
-        <w:sdtEndPr/>
         <w:sdtContent>
           <w:r>
             <w:fldChar w:fldCharType="begin"/>
@@ -3623,7 +3876,13 @@
         </w:sdtContent>
       </w:sdt>
       <w:r>
-        <w:t xml:space="preserve"> Pozwala on na wykonywanie metod napisanych w obydwóch językach i przekazywanie pomiędzy nimi obiektów. Cechą tego portu jest to, że dane </w:t>
+        <w:t xml:space="preserve"> Pozwala on na wykonywanie metod napisanych w obydwóch językach i przekazywanie pomiędzy nimi obiektów. Cechą tego </w:t>
+      </w:r>
+      <w:r>
+        <w:t>rozwiązania</w:t>
+      </w:r>
+      <w:r>
+        <w:t xml:space="preserve"> jest to, że dane </w:t>
       </w:r>
       <w:r>
         <w:t>dotyczące</w:t>
@@ -3646,6 +3905,7 @@
       <w:r>
         <w:t>. W związku z tym nie jest możliwe stworzenie tylko i wyłącznie za pomocą Javy symulatora, który pozwoliłby trenować sztuczną inteligencję bez uruchamiania gry. Inaczej jest w przypadku JNIBWAPI</w:t>
       </w:r>
+      <w:proofErr w:type="gramStart"/>
       <w:r>
         <w:t xml:space="preserve"> </w:t>
       </w:r>
@@ -3654,7 +3914,6 @@
           <w:id w:val="1470164300"/>
           <w:citation/>
         </w:sdtPr>
-        <w:sdtEndPr/>
         <w:sdtContent>
           <w:r>
             <w:fldChar w:fldCharType="begin"/>
@@ -3679,6 +3938,7 @@
       <w:r>
         <w:t xml:space="preserve"> – tutaj</w:t>
       </w:r>
+      <w:proofErr w:type="gramEnd"/>
       <w:r>
         <w:t xml:space="preserve"> jest możliwe rozszerzenie </w:t>
       </w:r>
@@ -3705,7 +3965,10 @@
         <w:ind w:firstLine="708"/>
       </w:pPr>
       <w:r>
-        <w:t>Starcraft nie wspiera natywnie wielu rozwiązań, które mogłyby</w:t>
+        <w:t>Starcraft nie wspiera</w:t>
+      </w:r>
+      <w:r>
+        <w:t xml:space="preserve"> wielu rozwiązań, które mogłyby</w:t>
       </w:r>
       <w:r>
         <w:t xml:space="preserve"> uprościć uczenie botów </w:t>
@@ -3738,7 +4001,19 @@
         <w:t>nie</w:t>
       </w:r>
       <w:r>
-        <w:t xml:space="preserve"> odpowiedniego scenariusza i przerwania go, będąc nastawiony na rozgrywanie całości partii. Kwestie te powodują, że odpowiedni symulator może znacznie przyśpieszyć proces wyuczania bota. Takim właśnie rozwiązaniem jest Sparcraft – część bota o nazwie </w:t>
+        <w:t xml:space="preserve"> odpowiedniego scenariusza i przerwania go, będąc nastawiony na rozgrywanie całości partii. Kwestie te powodują, że odpowiedni symulator może</w:t>
+      </w:r>
+      <w:r>
+        <w:t xml:space="preserve"> znacznie przyśpieszyć proces </w:t>
+      </w:r>
+      <w:r>
+        <w:t>ucz</w:t>
+      </w:r>
+      <w:r>
+        <w:t>e</w:t>
+      </w:r>
+      <w:r>
+        <w:t xml:space="preserve">nia bota. Takim właśnie rozwiązaniem jest Sparcraft – część bota o nazwie </w:t>
       </w:r>
       <w:r>
         <w:t>UAlbertaBot</w:t>
@@ -3754,7 +4029,6 @@
           <w:id w:val="754794563"/>
           <w:citation/>
         </w:sdtPr>
-        <w:sdtEndPr/>
         <w:sdtContent>
           <w:r>
             <w:fldChar w:fldCharType="begin"/>
@@ -3799,7 +4073,6 @@
           <w:id w:val="-163554029"/>
           <w:citation/>
         </w:sdtPr>
-        <w:sdtEndPr/>
         <w:sdtContent>
           <w:r>
             <w:fldChar w:fldCharType="begin"/>
@@ -3822,10 +4095,26 @@
         </w:sdtContent>
       </w:sdt>
       <w:r>
-        <w:t xml:space="preserve"> Niestety ma ona wiele problemów. Po pierwsze kod po pobraniu z repozytorium nie kompiluje się. </w:t>
-      </w:r>
-      <w:r>
-        <w:t xml:space="preserve">Jeden z plików gdzie jest przechowywana baza danych parametrów jednostek i budynków przekracza dopuszczalny rozmiar dla kompilatora Javy. Brakuje także jednego z plików źródłowych wykorzystywanego przez niego JNIBWAPI w nieokreślonej przez autora wersji. Uruchomienie jej wymagało modyfikacji sposobu zapisu bazy danych do zewnętrznych plików, modyfikacji kodu symulatora na nowszą wersję JNIBWAPI i wiele innych problematycznych modyfikacji, które utrudniał brak intuicyjności, dokumentacji i nie trzymanie się praktyk pisania czystego kodu. Okazało się </w:t>
+        <w:t xml:space="preserve"> Niestety ma ona wiele </w:t>
+      </w:r>
+      <w:r>
+        <w:t>wad</w:t>
+      </w:r>
+      <w:r>
+        <w:t xml:space="preserve">. Po pierwsze kod po pobraniu z repozytorium nie kompiluje się. </w:t>
+      </w:r>
+      <w:r>
+        <w:t xml:space="preserve">Jeden z plików gdzie jest przechowywana baza danych parametrów jednostek i budynków przekracza dopuszczalny rozmiar dla kompilatora Javy. Brakuje także jednego z plików źródłowych wykorzystywanego przez niego JNIBWAPI w nieokreślonej przez autora </w:t>
+      </w:r>
+      <w:r>
+        <w:lastRenderedPageBreak/>
+        <w:t>wersji. Uruchomienie jej wymagało modyfikacji sposobu zapisu bazy danych do zewnętrznych plików, modyfikacji kodu symulatora na nowszą wersję JNIBWAPI i innych</w:t>
+      </w:r>
+      <w:r>
+        <w:t xml:space="preserve"> zmian</w:t>
+      </w:r>
+      <w:r>
+        <w:t xml:space="preserve">, które utrudniał brak intuicyjności, dokumentacji i nie trzymanie się praktyk pisania czystego kodu. Okazało się </w:t>
       </w:r>
       <w:r>
         <w:t>również</w:t>
@@ -3840,29 +4129,17 @@
         <w:t xml:space="preserve"> nauczony doświadczeniem zdobytym z nią, postanowiłem napisać własny symulator.</w:t>
       </w:r>
     </w:p>
-    <w:p/>
-    <w:p>
-      <w:pPr>
-        <w:spacing w:after="160" w:line="259" w:lineRule="auto"/>
-        <w:jc w:val="left"/>
-        <w:rPr>
-          <w:rFonts w:eastAsiaTheme="minorEastAsia" w:cstheme="minorBidi"/>
-          <w:b/>
-          <w:sz w:val="26"/>
-          <w:szCs w:val="22"/>
-        </w:rPr>
-      </w:pPr>
-      <w:r>
-        <w:br w:type="page"/>
-      </w:r>
+    <w:p>
+      <w:pPr>
+        <w:ind w:firstLine="708"/>
+      </w:pPr>
     </w:p>
     <w:p>
       <w:pPr>
         <w:pStyle w:val="Podtytu"/>
       </w:pPr>
-      <w:bookmarkStart w:id="8" w:name="_Toc497972340"/>
-      <w:r>
-        <w:lastRenderedPageBreak/>
+      <w:bookmarkStart w:id="8" w:name="_Toc499165359"/>
+      <w:r>
         <w:t>2.</w:t>
       </w:r>
       <w:r>
@@ -3871,12 +4148,10 @@
       <w:r>
         <w:t>. Przegląd istniejących technik</w:t>
       </w:r>
+      <w:r>
+        <w:t xml:space="preserve"> sztucznej inteligencji</w:t>
+      </w:r>
       <w:bookmarkEnd w:id="8"/>
-    </w:p>
-    <w:p>
-      <w:pPr>
-        <w:pStyle w:val="Todo"/>
-      </w:pPr>
     </w:p>
     <w:p>
       <w:r>
@@ -3884,38 +4159,81 @@
         <w:t>Sieci neuronowe zo</w:t>
       </w:r>
       <w:r>
-        <w:t xml:space="preserve">stały zainspirowane biologicznymi sieciami neuronowymi, które występują w mózgach zwierząt. Składają się z neuronów i połączeń pomiędzy nimi. Neuron może przekazywać sygnał przez połączenia do innego neuronu, który to następnie go przeprocesuje funkcją aktywacji i może go podać dalej. Stan neuronu jest zwykle określany przez liczbę rzeczywistą. Każde połączenie ma swoją wagę, która określa jak mocny ma wpływ w porównaniu do innych. Zwykle są one też połączone w warstwy: wejścia, wyjścia i dowolną ilość ukrytych, przez co każda kolejna z nich może przykładowo coraz bardziej generalizować problem. Jest możliwe stworzenie takiej </w:t>
-      </w:r>
-      <w:r>
-        <w:t>sieci, która będzie zachowywała się tak jak bramka XOR. Prz</w:t>
-      </w:r>
-      <w:r>
-        <w:t>y użyciu odpowiednich kombinacji tych bramek jest możliwe uzyskanie także innyc</w:t>
-      </w:r>
-      <w:r>
-        <w:t>h funkcji logicznych, w związku z czym</w:t>
-      </w:r>
-      <w:r>
-        <w:t xml:space="preserve"> teoretycznie odpowiednio zbudowana sieć neuronowa jest w stanie przybliżyć każdą możliwą funkcję. Jednakże wymaga to użycia dużej ilości neuronów, co zwiększa wymagania i tworzy mnóstwo dodatkowych parametrów. Wszystkie one muszą być w jakiś sposób ustalone na odpowiednie wartości. Proces taki nazywamy uczeniem i jest na to </w:t>
+        <w:t>stały zainspirowane biologicznymi sieciami neuronowymi, które występują w mózgach zwierząt. Składają się z neuronów i połączeń pomiędzy nimi. Neuron może przekazywać sygnał przez połączenia do innego neuronu, który</w:t>
+      </w:r>
+      <w:r>
+        <w:t xml:space="preserve"> przekaże na swoje wyjście zmodyfikowaną przez funkcję aktywacji sumę wartości wejść</w:t>
+      </w:r>
+      <w:r>
+        <w:t xml:space="preserve">. Stan neuronu jest zwykle określany przez liczbę rzeczywistą. Każde połączenie ma swoją wagę, która określa jak mocny ma wpływ w porównaniu do innych. Zwykle są one też połączone w warstwy: wejścia, wyjścia i dowolną </w:t>
+      </w:r>
+      <w:r>
+        <w:t>liczbę</w:t>
+      </w:r>
+      <w:r>
+        <w:t xml:space="preserve"> ukrytych, przez co każda kolejna z nich może przykładowo coraz bardziej generalizować problem. Jest możliwe stworzenie takiej </w:t>
+      </w:r>
+      <w:r>
+        <w:t>sieci, która</w:t>
+      </w:r>
+      <w:r>
+        <w:t xml:space="preserve"> przykładowo</w:t>
+      </w:r>
+      <w:r>
+        <w:t xml:space="preserve"> będzie zachowywała się tak jak bramka XOR. </w:t>
+      </w:r>
+      <w:r>
+        <w:t>Bardziej skomplikowane zastosowania</w:t>
+      </w:r>
+      <w:r>
+        <w:t xml:space="preserve"> wymaga</w:t>
+      </w:r>
+      <w:r>
+        <w:t>ją</w:t>
+      </w:r>
+      <w:r>
+        <w:t xml:space="preserve"> użycia dużej </w:t>
+      </w:r>
+      <w:r>
+        <w:t>liczby</w:t>
+      </w:r>
+      <w:r>
+        <w:t xml:space="preserve"> neuronów, co zwiększa wymagania i tworzy mnóstwo dodatkowych parametrów. Wszystkie one muszą być w jakiś sposób ustalone na odpowiednie wartości. Proces taki nazywamy uczeniem i</w:t>
+      </w:r>
+      <w:r>
+        <w:t xml:space="preserve"> można je zrealizować</w:t>
+      </w:r>
+      <w:r>
+        <w:t xml:space="preserve"> na </w:t>
       </w:r>
       <w:r>
         <w:t>wiele</w:t>
       </w:r>
       <w:r>
-        <w:t xml:space="preserve"> sposobów. Należy także pamiętać, że zbyt duża ilość neuronów może wprowadzić overfitting, dlatego potrzebny jest odpowiedni balans</w:t>
-      </w:r>
-      <w:r>
-        <w:t>.</w:t>
-      </w:r>
-      <w:r>
-        <w:t xml:space="preserve"> </w:t>
+        <w:t xml:space="preserve"> sposobów. Należy także pamiętać, że zbyt duża </w:t>
+      </w:r>
+      <w:r>
+        <w:t>liczba</w:t>
+      </w:r>
+      <w:r>
+        <w:t xml:space="preserve"> neuronów może wprowadzić </w:t>
+      </w:r>
+      <w:r>
+        <w:t xml:space="preserve">zjawisko </w:t>
+      </w:r>
+      <w:proofErr w:type="spellStart"/>
+      <w:r>
+        <w:t>overfittingu</w:t>
+      </w:r>
+      <w:proofErr w:type="spellEnd"/>
+      <w:r>
+        <w:t xml:space="preserve">.  Objawia się ono zbyt mocnym dopasowaniem do danych, na których zostały wyuczone, co może mieć negatywny wpływ na zachowanie przy innych zestawach danych </w:t>
       </w:r>
       <w:sdt>
         <w:sdtPr>
           <w:id w:val="477970216"/>
           <w:citation/>
         </w:sdtPr>
-        <w:sdtEndPr/>
         <w:sdtContent>
           <w:r>
             <w:fldChar w:fldCharType="begin"/>
@@ -3937,12 +4255,21 @@
           </w:r>
         </w:sdtContent>
       </w:sdt>
+      <w:r>
+        <w:t>.</w:t>
+      </w:r>
     </w:p>
     <w:p/>
     <w:p>
       <w:r>
         <w:tab/>
-        <w:t xml:space="preserve">Algorytmy genetyczne także zostały zainspirowane naturalnymi procesami, tym razem ewolucją gatunków i ich dopasowaniem do warunków otoczenia. Początkowo generowana jest startowa populacja i każdy z osobników jest oceniany za pomocą funkcji oceny. Każdy z nich ma swój genotyp, który mówi jak jest </w:t>
+        <w:t xml:space="preserve">Algorytmy genetyczne także zostały zainspirowane naturalnymi procesami, tym razem ewolucją gatunków i ich dopasowaniem do warunków otoczenia. Początkowo generowana jest startowa populacja i każdy z osobników jest oceniany za pomocą funkcji </w:t>
+      </w:r>
+      <w:r>
+        <w:t>przystosowania</w:t>
+      </w:r>
+      <w:r>
+        <w:t xml:space="preserve">. Każdy z nich ma swój genotyp, który mówi jak jest </w:t>
       </w:r>
       <w:r>
         <w:t xml:space="preserve">dany osobnik jest </w:t>
@@ -3969,7 +4296,10 @@
         <w:t xml:space="preserve"> utknięcia w lokalnym minimum</w:t>
       </w:r>
       <w:r>
-        <w:t xml:space="preserve">. Tak zmieniona populacja zostaje ponownie oceniona i cykl powtarza się, aż do osiągnięcia określonego wcześniej warunku stopu. Efektem pracy tej metaheurystyki jest najbardziej optymalny </w:t>
+        <w:t xml:space="preserve">. Tak zmieniona populacja zostaje ponownie oceniona i cykl powtarza się, aż do osiągnięcia określonego wcześniej warunku stopu. Efektem pracy tej metaheurystyki jest </w:t>
+      </w:r>
+      <w:r>
+        <w:t xml:space="preserve">najlepszy </w:t>
       </w:r>
       <w:r>
         <w:t>osobnik, jaki</w:t>
@@ -3985,7 +4315,6 @@
           <w:id w:val="-72590726"/>
           <w:citation/>
         </w:sdtPr>
-        <w:sdtEndPr/>
         <w:sdtContent>
           <w:r>
             <w:fldChar w:fldCharType="begin"/>
@@ -4037,7 +4366,6 @@
           <w:id w:val="735598114"/>
           <w:citation/>
         </w:sdtPr>
-        <w:sdtEndPr/>
         <w:sdtContent>
           <w:r>
             <w:fldChar w:fldCharType="begin"/>
@@ -4068,41 +4396,27 @@
     </w:p>
     <w:p>
       <w:pPr>
-        <w:pStyle w:val="Todo"/>
-      </w:pPr>
-    </w:p>
-    <w:p>
-      <w:pPr>
-        <w:pStyle w:val="Todo"/>
-        <w:rPr>
-          <w:rFonts w:eastAsiaTheme="minorEastAsia" w:cstheme="minorBidi"/>
-          <w:sz w:val="26"/>
-          <w:szCs w:val="22"/>
-        </w:rPr>
-      </w:pPr>
-      <w:r>
-        <w:br w:type="page"/>
-      </w:r>
-    </w:p>
-    <w:p>
-      <w:pPr>
         <w:pStyle w:val="Tytu"/>
       </w:pPr>
-      <w:bookmarkStart w:id="9" w:name="_Toc497972341"/>
+      <w:bookmarkStart w:id="9" w:name="_Toc499165360"/>
       <w:r>
         <w:lastRenderedPageBreak/>
         <w:t>3. Założenia projektowe</w:t>
       </w:r>
-      <w:r>
-        <w:t xml:space="preserve"> i projekt aplikacji</w:t>
-      </w:r>
       <w:bookmarkEnd w:id="9"/>
     </w:p>
     <w:p>
+      <w:r>
+        <w:tab/>
+        <w:t>W rozdziale tym zostanie stworzony projekt aplikacji, który umożliwi jej implementację.</w:t>
+      </w:r>
+    </w:p>
+    <w:p/>
+    <w:p>
       <w:pPr>
         <w:pStyle w:val="Podtytu"/>
       </w:pPr>
-      <w:bookmarkStart w:id="10" w:name="_Toc497972342"/>
+      <w:bookmarkStart w:id="10" w:name="_Toc499165361"/>
       <w:r>
         <w:t>3.1. Wymagania funkcjonalne</w:t>
       </w:r>
@@ -4125,10 +4439,19 @@
         </w:numPr>
       </w:pPr>
       <w:r>
-        <w:t>Ustawienie parametrów neuroewolucji</w:t>
-      </w:r>
-      <w:r>
-        <w:t>, aby można było dopasować jej działanie do własnych potrzeb</w:t>
+        <w:t xml:space="preserve">Ustawienie parametrów </w:t>
+      </w:r>
+      <w:r>
+        <w:t>uczenia sieci neuronowej algorytmem genetycznym</w:t>
+      </w:r>
+      <w:r>
+        <w:t xml:space="preserve">, aby można było dopasować </w:t>
+      </w:r>
+      <w:r>
+        <w:t>jego</w:t>
+      </w:r>
+      <w:r>
+        <w:t xml:space="preserve"> działanie do własnych potrzeb</w:t>
       </w:r>
     </w:p>
     <w:p>
@@ -4155,7 +4478,13 @@
         </w:numPr>
       </w:pPr>
       <w:r>
-        <w:t>Ustawienie maksymalnej ilości iteracji</w:t>
+        <w:t xml:space="preserve">Ustawienie maksymalnej </w:t>
+      </w:r>
+      <w:r>
+        <w:t>liczby</w:t>
+      </w:r>
+      <w:r>
+        <w:t xml:space="preserve"> iteracji</w:t>
       </w:r>
       <w:r>
         <w:t>, aby można było porównywać pomiędzy różnymi parametrami, nie opierając się na bardzo zmiennym czasie, który może zależeć od danego obciążenia systemu</w:t>
@@ -4203,7 +4532,10 @@
         <w:t>Generowanie wykresu minimalnej, średniej i maksymalnej oceny wśród osobników względem numeru generacji</w:t>
       </w:r>
       <w:r>
-        <w:t>, aby można było zobaczyć wpływ parametrów na działanie neuroewolucji</w:t>
+        <w:t xml:space="preserve">, aby można było zobaczyć wpływ parametrów na działanie </w:t>
+      </w:r>
+      <w:r>
+        <w:t>uczenia sieci neuronowej</w:t>
       </w:r>
     </w:p>
     <w:p>
@@ -4257,12 +4589,49 @@
         <w:t>Wyświetlanie wybranych przez jednostkę decyzji, aby można było przeanalizować jak dana sieć neuronowa kieruje w starciu</w:t>
       </w:r>
     </w:p>
+    <w:p>
+      <w:pPr>
+        <w:pStyle w:val="Akapitzlist"/>
+        <w:numPr>
+          <w:ilvl w:val="0"/>
+          <w:numId w:val="11"/>
+        </w:numPr>
+      </w:pPr>
+      <w:r>
+        <w:t>Aplikacja powinna nie pozwalać na uruchomienie uczenia z błędnymi parametrami, aby użytkownik nie mógł jej zablokować</w:t>
+      </w:r>
+    </w:p>
+    <w:p>
+      <w:pPr>
+        <w:pStyle w:val="Akapitzlist"/>
+        <w:numPr>
+          <w:ilvl w:val="0"/>
+          <w:numId w:val="11"/>
+        </w:numPr>
+      </w:pPr>
+      <w:r>
+        <w:t xml:space="preserve">Aplikacja powinna zapisywać i </w:t>
+      </w:r>
+      <w:proofErr w:type="gramStart"/>
+      <w:r>
+        <w:t>wczytywać</w:t>
+      </w:r>
+      <w:proofErr w:type="gramEnd"/>
+      <w:r>
+        <w:t xml:space="preserve"> dane w formacie json, aby były możliwe do edycji także ręcznie</w:t>
+      </w:r>
+    </w:p>
+    <w:p>
+      <w:pPr>
+        <w:pStyle w:val="Akapitzlist"/>
+      </w:pPr>
+    </w:p>
     <w:p/>
     <w:p>
       <w:pPr>
         <w:pStyle w:val="Podtytu"/>
       </w:pPr>
-      <w:bookmarkStart w:id="11" w:name="_Toc497972343"/>
+      <w:bookmarkStart w:id="11" w:name="_Toc499165362"/>
       <w:r>
         <w:t>3.2. Wymagania niefunkcjonalne</w:t>
       </w:r>
@@ -4289,7 +4658,16 @@
         </w:numPr>
       </w:pPr>
       <w:r>
-        <w:t>Aplikacja powinna być responsywna i nie zawieszać interfejsu podczas symulacji, aby nie irytować użytkowników</w:t>
+        <w:t>Apl</w:t>
+      </w:r>
+      <w:r>
+        <w:t>ikacja powinna być responsywna i</w:t>
+      </w:r>
+      <w:r>
+        <w:t xml:space="preserve"> nie zawies</w:t>
+      </w:r>
+      <w:r>
+        <w:t>zać interfejsu podczas symulacji</w:t>
       </w:r>
     </w:p>
     <w:p>
@@ -4301,7 +4679,7 @@
         </w:numPr>
       </w:pPr>
       <w:r>
-        <w:t>Aplikacja powinna móc uruchomić się na systemie Windows, jak i Linux, aby była bardziej przenośna</w:t>
+        <w:t>Aplikacja powinna móc uruchomić się na systemie Windows, jak i Linux</w:t>
       </w:r>
     </w:p>
     <w:p>
@@ -4313,7 +4691,7 @@
         </w:numPr>
       </w:pPr>
       <w:r>
-        <w:t>Aplikacja powinna nie pozwalać na uruchomienie uczenia z błędnymi parametrami, aby użytkownik nie mógł jej zablokować</w:t>
+        <w:t>Aplikacja powinna zawierać w sobie wszystkie potrzebne jej do działania biblioteki i zasoby, aby nie wymagała od użytkownika pobierania dodatkowych danych</w:t>
       </w:r>
     </w:p>
     <w:p>
@@ -4325,64 +4703,25 @@
         </w:numPr>
       </w:pPr>
       <w:r>
-        <w:t xml:space="preserve">Aplikacja powinna zapisywać i </w:t>
-      </w:r>
-      <w:r>
-        <w:t>wczytywać się</w:t>
-      </w:r>
-      <w:r>
-        <w:t xml:space="preserve"> dane w formacie json, aby były możliwe do edycji także ręcznie</w:t>
-      </w:r>
-    </w:p>
-    <w:p>
-      <w:pPr>
-        <w:pStyle w:val="Akapitzlist"/>
-        <w:numPr>
-          <w:ilvl w:val="0"/>
-          <w:numId w:val="12"/>
-        </w:numPr>
-      </w:pPr>
-      <w:r>
-        <w:t>Aplikacja powinna zawierać w sobie wszystkie potrzebne jej do działania biblioteki i zasoby, aby nie wymagała od użytkownika pobierania dodatkowych danych</w:t>
-      </w:r>
-    </w:p>
-    <w:p>
-      <w:pPr>
-        <w:pStyle w:val="Akapitzlist"/>
-        <w:numPr>
-          <w:ilvl w:val="0"/>
-          <w:numId w:val="12"/>
-        </w:numPr>
-      </w:pPr>
-      <w:r>
-        <w:t>Aplikacja powinna być napisana jak najbardziej generycznie, z wykorzystaniem interfejsów, aby pozwolić na jej łatwą rozbudowę w przyszłości</w:t>
-      </w:r>
-    </w:p>
-    <w:p>
-      <w:pPr>
-        <w:pStyle w:val="Akapitzlist"/>
-      </w:pPr>
-    </w:p>
-    <w:p>
-      <w:pPr>
-        <w:spacing w:after="160" w:line="259" w:lineRule="auto"/>
-        <w:jc w:val="left"/>
+        <w:t>Aplikacja powinna być napisana jak z wykorzystaniem interfejsów, aby pozwolić na jej łatwą rozbudowę w przyszłości</w:t>
+      </w:r>
+    </w:p>
+    <w:p>
+      <w:pPr>
+        <w:pStyle w:val="Podtytu"/>
         <w:rPr>
-          <w:rFonts w:eastAsiaTheme="minorEastAsia" w:cstheme="minorBidi"/>
-          <w:b/>
-          <w:sz w:val="26"/>
-          <w:szCs w:val="22"/>
+          <w:rFonts w:eastAsia="Times New Roman" w:cs="Times New Roman"/>
+          <w:b w:val="0"/>
+          <w:sz w:val="24"/>
+          <w:szCs w:val="24"/>
         </w:rPr>
       </w:pPr>
-      <w:r>
-        <w:br w:type="page"/>
-      </w:r>
     </w:p>
     <w:p>
       <w:pPr>
         <w:pStyle w:val="Podtytu"/>
       </w:pPr>
-      <w:bookmarkStart w:id="12" w:name="_Toc497972344"/>
+      <w:bookmarkStart w:id="12" w:name="_Toc499165363"/>
       <w:r>
         <w:lastRenderedPageBreak/>
         <w:t>3.3. Diagram przypadków użycia</w:t>
@@ -4392,7 +4731,12 @@
     <w:p>
       <w:r>
         <w:tab/>
-        <w:t>Aby zilustrować przypadki użycia, jakie chciałbym zawrzeć w swoim programie wykonałem diagram przy użyciu programu Visual Paradigm:</w:t>
+      </w:r>
+      <w:r>
+        <w:t>Diagram przypadków</w:t>
+      </w:r>
+      <w:r>
+        <w:t xml:space="preserve"> użycia, jakie chciałbym zawrzeć w swoim programie wykonałem przy użyciu programu Visual Paradigm:</w:t>
       </w:r>
     </w:p>
     <w:p>
@@ -4449,12 +4793,13 @@
     </w:p>
     <w:p>
       <w:pPr>
-        <w:spacing w:after="160" w:line="259" w:lineRule="auto"/>
-        <w:jc w:val="center"/>
-      </w:pPr>
+        <w:pStyle w:val="Obrazek"/>
+      </w:pPr>
+      <w:bookmarkStart w:id="13" w:name="_Toc499165336"/>
       <w:r>
         <w:t>Rysunek 3.1: Diagram przypadków użycia</w:t>
       </w:r>
+      <w:bookmarkEnd w:id="13"/>
     </w:p>
     <w:p>
       <w:pPr>
@@ -4475,12 +4820,12 @@
       <w:pPr>
         <w:pStyle w:val="Podtytu"/>
       </w:pPr>
-      <w:bookmarkStart w:id="13" w:name="_Toc497972345"/>
+      <w:bookmarkStart w:id="14" w:name="_Toc499165364"/>
       <w:r>
         <w:lastRenderedPageBreak/>
         <w:t>3.4. Przypadki użycia</w:t>
       </w:r>
-      <w:bookmarkEnd w:id="13"/>
+      <w:bookmarkEnd w:id="14"/>
     </w:p>
     <w:p/>
     <w:p>
@@ -4491,7 +4836,10 @@
         <w:t>Przypadek użycia:</w:t>
       </w:r>
       <w:r>
-        <w:t xml:space="preserve"> Edycja parametrów neuroewolucji</w:t>
+        <w:t xml:space="preserve"> Edycja parametrów </w:t>
+      </w:r>
+      <w:r>
+        <w:t>uczenia sieci neuronowej</w:t>
       </w:r>
     </w:p>
     <w:p>
@@ -4502,7 +4850,10 @@
         <w:t>Opis:</w:t>
       </w:r>
       <w:r>
-        <w:t xml:space="preserve"> Przypadek ten opisuje możliwość edycji parametrów neuroewolucji</w:t>
+        <w:t xml:space="preserve"> Przypadek ten opisuje możliwość edycji parametrów </w:t>
+      </w:r>
+      <w:r>
+        <w:t>uczenia sieci neuronowej</w:t>
       </w:r>
       <w:r>
         <w:t>, aby dostosować je do potrzeb użytkownika</w:t>
@@ -4550,7 +4901,10 @@
         <w:t xml:space="preserve">Aplikacja </w:t>
       </w:r>
       <w:r>
-        <w:t>dostarcza domyślne parametry neuroewolucji</w:t>
+        <w:t xml:space="preserve">dostarcza domyślne parametry </w:t>
+      </w:r>
+      <w:r>
+        <w:t>uczenia sieci neuronowej</w:t>
       </w:r>
     </w:p>
     <w:p>
@@ -4592,7 +4946,13 @@
         <w:t>Opis:</w:t>
       </w:r>
       <w:r>
-        <w:t xml:space="preserve"> Przypadek ten opisuje możliwość przywrócenia domyślnych parametrów neuroewolucji, aby użytkownik mógł cofnąć swoje zmiany</w:t>
+        <w:t xml:space="preserve"> Przypadek ten opisuje możliwość przywrócenia domyślnych parametrów </w:t>
+      </w:r>
+      <w:r>
+        <w:t>uczenia sieci neuronowej</w:t>
+      </w:r>
+      <w:r>
+        <w:t>, aby użytkownik mógł cofnąć swoje zmiany</w:t>
       </w:r>
     </w:p>
     <w:p>
@@ -4634,7 +4994,10 @@
         </w:numPr>
       </w:pPr>
       <w:r>
-        <w:t>Użytkownik klika na przycisk przywrócenia domyślnych parametrów neuroewolucji</w:t>
+        <w:t xml:space="preserve">Użytkownik klika na przycisk przywrócenia domyślnych parametrów </w:t>
+      </w:r>
+      <w:r>
+        <w:t>uczenia sieci neuronowej</w:t>
       </w:r>
     </w:p>
     <w:p>
@@ -5033,7 +5396,10 @@
         <w:t>Opis:</w:t>
       </w:r>
       <w:r>
-        <w:t xml:space="preserve"> Przypadek ten opisuje możliwość edycji parametrów neuroewolucji</w:t>
+        <w:t xml:space="preserve"> Przypadek ten opisuje możliwość edycji parametrów </w:t>
+      </w:r>
+      <w:r>
+        <w:t>uczenia sieci neuronowej</w:t>
       </w:r>
     </w:p>
     <w:p>
@@ -5281,7 +5647,13 @@
         <w:t>Opis:</w:t>
       </w:r>
       <w:r>
-        <w:t xml:space="preserve"> Przypadek ten opisuje możliwość zapisania wykresu działania neuroewolucji do pliku, aby można było go przeanalizować</w:t>
+        <w:t xml:space="preserve"> Przypadek ten opisuje możliwość zapisania wykresu działania </w:t>
+      </w:r>
+      <w:r>
+        <w:t xml:space="preserve">uczenia sieci neuronowej </w:t>
+      </w:r>
+      <w:r>
+        <w:t>do pliku, aby można było go przeanalizować</w:t>
       </w:r>
     </w:p>
     <w:p>
@@ -5432,39 +5804,79 @@
       <w:pPr>
         <w:pStyle w:val="Tytu"/>
       </w:pPr>
-      <w:bookmarkStart w:id="14" w:name="_Toc497972346"/>
+      <w:bookmarkStart w:id="15" w:name="_Toc499165365"/>
       <w:r>
         <w:lastRenderedPageBreak/>
         <w:t>4. Implementacja aplikacji</w:t>
       </w:r>
-      <w:bookmarkEnd w:id="14"/>
-    </w:p>
+      <w:bookmarkEnd w:id="15"/>
+    </w:p>
+    <w:p>
+      <w:r>
+        <w:tab/>
+        <w:t>Analiza przeprowadzona w drugim rozdziale, oraz projekt stworzony w rozdziale trzecim, pozwoliły na implementację aplikacji.</w:t>
+      </w:r>
+    </w:p>
+    <w:p/>
     <w:p>
       <w:pPr>
         <w:pStyle w:val="Podtytu"/>
       </w:pPr>
-      <w:bookmarkStart w:id="15" w:name="_Toc497972347"/>
+      <w:bookmarkStart w:id="16" w:name="_Toc499165366"/>
       <w:r>
         <w:t>4.1. Sposób realizacji implementacji</w:t>
       </w:r>
-      <w:bookmarkEnd w:id="15"/>
+      <w:bookmarkEnd w:id="16"/>
     </w:p>
     <w:p>
       <w:r>
         <w:tab/>
-        <w:t>Zgodnie z tym, co planowałem</w:t>
-      </w:r>
-      <w:r>
-        <w:t>,</w:t>
-      </w:r>
-      <w:r>
-        <w:t xml:space="preserve"> cała implementacje wykonałem w języku Java aktualnej wersji numer 8. Postanowiłem jednak nie korzystać ze wszystkich nowinek udostępnionych przez tą aktualizację. Zrezygnowałem z korzystania z streamów, ze względu na obawy o wydajność aplikacji. Pozwalają one na większe wprowadzanie elementów języków opartych na paradygmacie funkcyjnym. Dzięki temu można tworzyć bardziej czytelny kod i uniknąć niezbędnego w innym przypadku wielokrotnego zagnieżdżenia kolejnych pętli. Niestety </w:t>
-      </w:r>
-      <w:r>
-        <w:t>wprowadza to także narzut, który spowolniłby wykonanie mojego programu, a zależało mi w nim na prędkości. Drugą nowinką, której nie wykorzystałem, jest klasa Optional. Pozwala ona na zachowanie większego bezpieczeństwa w przypadku, gdy dana zmienna mogłaby być nullem – zamiast tego otrzymujemy obiekt Optional.empty z wygodnymi metodami isPresent() i get() do sprawdzania oraz pobierania wartości.</w:t>
-      </w:r>
-      <w:r>
-        <w:t xml:space="preserve"> Nie zdecydowałem się na użycie żadnej biblioteki do klonowania obiektów i wszystkie metody do tego służące zrobiłem ręcznie, co znacznie poprawiło wydajność.</w:t>
+      </w:r>
+      <w:r>
+        <w:t>Cała</w:t>
+      </w:r>
+      <w:r>
+        <w:t xml:space="preserve"> implementacj</w:t>
+      </w:r>
+      <w:r>
+        <w:t>a została wykonana</w:t>
+      </w:r>
+      <w:r>
+        <w:t xml:space="preserve"> języku Java aktualnej wersji numer 8. Postanowiłem jednak nie korzystać ze wszystkich nowinek udostępnionych przez tą aktualizację</w:t>
+      </w:r>
+      <w:r>
+        <w:t xml:space="preserve">. Zrezygnowałem z korzystania ze strumieni (z ang. </w:t>
+      </w:r>
+      <w:proofErr w:type="spellStart"/>
+      <w:r>
+        <w:t>stream</w:t>
+      </w:r>
+      <w:proofErr w:type="spellEnd"/>
+      <w:r>
+        <w:t>)</w:t>
+      </w:r>
+      <w:r>
+        <w:t xml:space="preserve">, ze względu na obawy o wydajność aplikacji. Pozwalają one na większe wprowadzanie elementów języków opartych na paradygmacie funkcyjnym. Dzięki temu można tworzyć bardziej czytelny kod i uniknąć niezbędnego w innym przypadku wielokrotnego zagnieżdżenia kolejnych pętli. Niestety </w:t>
+      </w:r>
+      <w:r>
+        <w:t>wprowadza to także narzut, który spowolniłby wykonanie mojego programu, a zależało mi w nim na prędkości. Drugą nowinką, której nie wykorzystałem, jest klasa Optional. Pozwala ona na zachowanie większego bezpieczeństwa w przypadku, gdy dana zmienna mogłaby być nullem – zamiast tego otrzymujemy obiekt Optional.</w:t>
+      </w:r>
+      <w:proofErr w:type="gramStart"/>
+      <w:r>
+        <w:t>empty</w:t>
+      </w:r>
+      <w:proofErr w:type="gramEnd"/>
+      <w:r>
+        <w:t xml:space="preserve"> z wygodnymi metodami isPresent() i get() do sprawdzania oraz pobierania wartości.</w:t>
+      </w:r>
+      <w:r>
+        <w:t xml:space="preserve"> Nie zdecydowałem się</w:t>
+      </w:r>
+      <w:r>
+        <w:t xml:space="preserve"> także</w:t>
+      </w:r>
+      <w:r>
+        <w:t xml:space="preserve"> na użycie żadnej biblioteki do klonowania obiektów i wszystkie metody do tego służące zrobiłem ręcznie, co znacznie poprawiło wydajność.</w:t>
       </w:r>
     </w:p>
     <w:p/>
@@ -5484,6 +5896,7 @@
       <w:r>
         <w:t xml:space="preserve"> firmy </w:t>
       </w:r>
+      <w:proofErr w:type="gramStart"/>
       <w:r>
         <w:t>JetBrains</w:t>
       </w:r>
@@ -5495,7 +5908,6 @@
           <w:id w:val="-1259051068"/>
           <w:citation/>
         </w:sdtPr>
-        <w:sdtEndPr/>
         <w:sdtContent>
           <w:r>
             <w:fldChar w:fldCharType="begin"/>
@@ -5518,7 +5930,11 @@
         </w:sdtContent>
       </w:sdt>
       <w:r>
-        <w:t xml:space="preserve"> Jest to jedno z najbardziej zaawansowanych i popularnych IDE, jakie są dostępne na rynku. </w:t>
+        <w:t xml:space="preserve"> </w:t>
+      </w:r>
+      <w:proofErr w:type="gramEnd"/>
+      <w:r>
+        <w:t xml:space="preserve">Jest to jedno z najbardziej zaawansowanych i popularnych IDE, jakie są dostępne na rynku. </w:t>
       </w:r>
       <w:r>
         <w:t xml:space="preserve">Jego zdecydowana zaletą są rozbudowane funkcje podpowiadania, oraz uzupełniania kodu, jak i duże wsparcie dla ewentualnego refactoru. Kod jest nieustannie analizowany przez </w:t>
@@ -5527,8 +5943,13 @@
         <w:t>IntelliJ</w:t>
       </w:r>
       <w:r>
-        <w:t>, aby wsparcie to mogło być jak najbardziej kontekstowe. Jakość tego programu podkreśla też fakt, że został on wybrany przez Google, aby jego odmiana została nowym IDE dla tworzenia aplikacji na system operacyjny Android.</w:t>
-      </w:r>
+        <w:t xml:space="preserve">, aby wsparcie to mogło być jak najbardziej kontekstowe. Jakość tego programu podkreśla też fakt, że został on wybrany przez Google, aby jego odmiana została nowym IDE dla tworzenia aplikacji na system operacyjny </w:t>
+      </w:r>
+      <w:proofErr w:type="gramStart"/>
+      <w:r>
+        <w:t>Android.</w:t>
+      </w:r>
+      <w:proofErr w:type="gramEnd"/>
     </w:p>
     <w:p>
       <w:pPr>
@@ -5540,14 +5961,17 @@
         <w:ind w:firstLine="708"/>
       </w:pPr>
       <w:r>
-        <w:t xml:space="preserve"> Jako system kontroli wersji wybrałem Gita. </w:t>
+        <w:t xml:space="preserve"> Jako system kontroli wersji wybrałem </w:t>
+      </w:r>
+      <w:proofErr w:type="gramStart"/>
+      <w:r>
+        <w:t xml:space="preserve">Gita. </w:t>
       </w:r>
       <w:sdt>
         <w:sdtPr>
           <w:id w:val="2092972868"/>
           <w:citation/>
         </w:sdtPr>
-        <w:sdtEndPr/>
         <w:sdtContent>
           <w:r>
             <w:fldChar w:fldCharType="begin"/>
@@ -5572,6 +5996,7 @@
       <w:r>
         <w:t xml:space="preserve"> </w:t>
       </w:r>
+      <w:proofErr w:type="gramEnd"/>
       <w:r>
         <w:t xml:space="preserve">Jest to rozproszony system, który pozwala na współpracę wielu deweloperów nad jednym kodem. W moim przypadku oczywiście pracowałem samemu, jednak dzięki niemu mogłem bezproblemowo pracować na kilku różnych komputerach, wprowadzać </w:t>
       </w:r>
@@ -5583,7 +6008,6 @@
           <w:id w:val="-1243794042"/>
           <w:citation/>
         </w:sdtPr>
-        <w:sdtEndPr/>
         <w:sdtContent>
           <w:r>
             <w:fldChar w:fldCharType="begin"/>
@@ -5615,11 +6039,11 @@
       <w:pPr>
         <w:pStyle w:val="Podtytu"/>
       </w:pPr>
-      <w:bookmarkStart w:id="16" w:name="_Toc497972348"/>
+      <w:bookmarkStart w:id="17" w:name="_Toc499165367"/>
       <w:r>
         <w:t>4.2. Wykorzystywane biblioteki</w:t>
       </w:r>
-      <w:bookmarkEnd w:id="16"/>
+      <w:bookmarkEnd w:id="17"/>
     </w:p>
     <w:p>
       <w:r>
@@ -5649,7 +6073,6 @@
           <w:id w:val="-155764017"/>
           <w:citation/>
         </w:sdtPr>
-        <w:sdtEndPr/>
         <w:sdtContent>
           <w:r>
             <w:fldChar w:fldCharType="begin"/>
@@ -5682,6 +6105,23 @@
     <w:p>
       <w:r>
         <w:tab/>
+      </w:r>
+    </w:p>
+    <w:p>
+      <w:pPr>
+        <w:spacing w:after="160" w:line="259" w:lineRule="auto"/>
+        <w:jc w:val="left"/>
+      </w:pPr>
+      <w:r>
+        <w:br w:type="page"/>
+      </w:r>
+    </w:p>
+    <w:p>
+      <w:pPr>
+        <w:ind w:firstLine="708"/>
+      </w:pPr>
+      <w:r>
+        <w:lastRenderedPageBreak/>
         <w:t xml:space="preserve">Drugim zestawem bibliotek, jest Gson i Gson Extras. </w:t>
       </w:r>
       <w:sdt>
@@ -5689,7 +6129,6 @@
           <w:id w:val="1880204798"/>
           <w:citation/>
         </w:sdtPr>
-        <w:sdtEndPr/>
         <w:sdtContent>
           <w:r>
             <w:fldChar w:fldCharType="begin"/>
@@ -5725,8 +6164,12 @@
       <w:pPr>
         <w:ind w:firstLine="708"/>
       </w:pPr>
-      <w:r>
-        <w:lastRenderedPageBreak/>
+    </w:p>
+    <w:p>
+      <w:pPr>
+        <w:ind w:firstLine="708"/>
+      </w:pPr>
+      <w:r>
         <w:t xml:space="preserve">Trzecim zestawem </w:t>
       </w:r>
       <w:r>
@@ -5735,6 +6178,7 @@
       <w:r>
         <w:t xml:space="preserve"> jest JUnit</w:t>
       </w:r>
+      <w:proofErr w:type="gramStart"/>
       <w:r>
         <w:t xml:space="preserve"> </w:t>
       </w:r>
@@ -5743,7 +6187,6 @@
           <w:id w:val="-237556194"/>
           <w:citation/>
         </w:sdtPr>
-        <w:sdtEndPr/>
         <w:sdtContent>
           <w:r>
             <w:fldChar w:fldCharType="begin"/>
@@ -5766,7 +6209,11 @@
         </w:sdtContent>
       </w:sdt>
       <w:r>
-        <w:t xml:space="preserve"> i Ham</w:t>
+        <w:t xml:space="preserve"> i</w:t>
+      </w:r>
+      <w:proofErr w:type="gramEnd"/>
+      <w:r>
+        <w:t xml:space="preserve"> Ham</w:t>
       </w:r>
       <w:r>
         <w:t>crest</w:t>
@@ -5779,7 +6226,6 @@
           <w:id w:val="-2031178558"/>
           <w:citation/>
         </w:sdtPr>
-        <w:sdtEndPr/>
         <w:sdtContent>
           <w:r>
             <w:fldChar w:fldCharType="begin"/>
@@ -5827,7 +6273,6 @@
           <w:id w:val="-2143566438"/>
           <w:citation/>
         </w:sdtPr>
-        <w:sdtEndPr/>
         <w:sdtContent>
           <w:r>
             <w:fldChar w:fldCharType="begin"/>
@@ -5865,22 +6310,15 @@
       <w:pPr>
         <w:pStyle w:val="Podtytu"/>
       </w:pPr>
-      <w:bookmarkStart w:id="17" w:name="_Toc497972349"/>
+      <w:bookmarkStart w:id="18" w:name="_Toc499165368"/>
       <w:r>
         <w:t>4.</w:t>
       </w:r>
       <w:r>
         <w:t>3. Struktura projektu</w:t>
       </w:r>
-      <w:bookmarkEnd w:id="17"/>
-    </w:p>
-    <w:p>
-      <w:r>
-        <w:tab/>
-        <w:t>Pierwszą paczką w projekcie jest paczka fitnessevaluator:</w:t>
-      </w:r>
-    </w:p>
-    <w:p/>
+      <w:bookmarkEnd w:id="18"/>
+    </w:p>
     <w:p>
       <w:pPr>
         <w:jc w:val="center"/>
@@ -5890,10 +6328,10 @@
           <w:noProof/>
         </w:rPr>
         <w:drawing>
-          <wp:inline distT="0" distB="0" distL="0" distR="0" wp14:anchorId="2EF13316" wp14:editId="38B260C0">
-            <wp:extent cx="2028825" cy="1352550"/>
-            <wp:effectExtent l="0" t="0" r="9525" b="0"/>
-            <wp:docPr id="5" name="Obraz 5"/>
+          <wp:inline distT="0" distB="0" distL="0" distR="0" wp14:anchorId="7CDC483F" wp14:editId="34032CAB">
+            <wp:extent cx="2009775" cy="2809875"/>
+            <wp:effectExtent l="0" t="0" r="9525" b="9525"/>
+            <wp:docPr id="28" name="Obraz 28"/>
             <wp:cNvGraphicFramePr>
               <a:graphicFrameLocks xmlns:a="http://schemas.openxmlformats.org/drawingml/2006/main" noChangeAspect="1"/>
             </wp:cNvGraphicFramePr>
@@ -5913,7 +6351,7 @@
                   <pic:spPr>
                     <a:xfrm>
                       <a:off x="0" y="0"/>
-                      <a:ext cx="2028825" cy="1352550"/>
+                      <a:ext cx="2009775" cy="2809875"/>
                     </a:xfrm>
                     <a:prstGeom prst="rect">
                       <a:avLst/>
@@ -5930,8 +6368,52 @@
       <w:pPr>
         <w:pStyle w:val="Obrazek"/>
       </w:pPr>
-      <w:r>
-        <w:t>Rysunek 4.1: Paczka fitness evaluator</w:t>
+      <w:bookmarkStart w:id="19" w:name="_Toc499165337"/>
+      <w:r>
+        <w:t xml:space="preserve">Rysunek 4.1: </w:t>
+      </w:r>
+      <w:r>
+        <w:t>Pakiet</w:t>
+      </w:r>
+      <w:r>
+        <w:t xml:space="preserve"> fitness evaluator</w:t>
+      </w:r>
+      <w:bookmarkEnd w:id="19"/>
+    </w:p>
+    <w:p>
+      <w:r>
+        <w:tab/>
+      </w:r>
+      <w:proofErr w:type="spellStart"/>
+      <w:r>
+        <w:t>FitnessEvaluator</w:t>
+      </w:r>
+      <w:proofErr w:type="spellEnd"/>
+      <w:r>
+        <w:t xml:space="preserve"> to interfejs, który służy do obliczania oceny danego osobnika. Obecnie zaimplementowana jest tylko jedna klasa, nazwana SimulationEvaluator, która do tego celu używa napisanej przeze mnie symulacji. W przyszłości można było by przykładowo rozbudować tutaj projekt i dodać także możliwość używania prawdziwej gry do oceniania osobników. </w:t>
+      </w:r>
+      <w:proofErr w:type="spellStart"/>
+      <w:r>
+        <w:t>UnitSelecionGenerator</w:t>
+      </w:r>
+      <w:proofErr w:type="spellEnd"/>
+      <w:r>
+        <w:t xml:space="preserve"> to</w:t>
+      </w:r>
+      <w:r>
+        <w:t xml:space="preserve"> klasa generująca ustawienia jednostek do symula</w:t>
+      </w:r>
+      <w:r>
+        <w:t xml:space="preserve">tora, są także </w:t>
+      </w:r>
+      <w:r>
+        <w:t xml:space="preserve">dwa pomocnicze enumy określające </w:t>
+      </w:r>
+      <w:r>
+        <w:t>liczbę</w:t>
+      </w:r>
+      <w:r>
+        <w:t xml:space="preserve"> jednostek i ich rasę.</w:t>
       </w:r>
     </w:p>
     <w:p>
@@ -5941,51 +6423,22 @@
       </w:pPr>
       <w:r>
         <w:tab/>
-        <w:t>Jest to interfejs, który służy do obliczania oceny danego osobnika. Obecnie zaimplementowana jest tylko jedna klasa, nazwana SimulationEvaluator, która do tego celu używa napisanej przeze mnie symulacji. W przyszłości można było by przykładowo rozbudować tutaj projekt i dodać także możliwość używania prawdziwej gry do oceniania osobników. W podpaczce unitseleciton znajduje się klasa generująca ustawienia jednostek do symulatora, oraz dwa pomocnicze enumy określające ilość jednostek i ich rasę.</w:t>
-      </w:r>
-    </w:p>
-    <w:p>
-      <w:pPr>
-        <w:pStyle w:val="Obrazek"/>
-        <w:jc w:val="both"/>
-      </w:pPr>
-      <w:r>
-        <w:tab/>
-      </w:r>
-    </w:p>
-    <w:p>
-      <w:pPr>
-        <w:spacing w:after="160" w:line="259" w:lineRule="auto"/>
-        <w:jc w:val="left"/>
-      </w:pPr>
-      <w:r>
-        <w:br w:type="page"/>
-      </w:r>
-    </w:p>
-    <w:p>
-      <w:pPr>
-        <w:pStyle w:val="Obrazek"/>
-        <w:ind w:firstLine="708"/>
-        <w:jc w:val="both"/>
-      </w:pPr>
-      <w:r>
-        <w:lastRenderedPageBreak/>
-        <w:t>Kolejną paczką jest paczka gui:</w:t>
-      </w:r>
-    </w:p>
-    <w:p>
-      <w:pPr>
-        <w:pStyle w:val="Obrazek"/>
+      </w:r>
+    </w:p>
+    <w:p>
+      <w:pPr>
+        <w:jc w:val="center"/>
       </w:pPr>
       <w:r>
         <w:rPr>
           <w:noProof/>
         </w:rPr>
+        <w:lastRenderedPageBreak/>
         <w:drawing>
-          <wp:inline distT="0" distB="0" distL="0" distR="0" wp14:anchorId="0C296361" wp14:editId="07D2D2DF">
-            <wp:extent cx="1638300" cy="1743075"/>
-            <wp:effectExtent l="0" t="0" r="0" b="9525"/>
-            <wp:docPr id="6" name="Obraz 6"/>
+          <wp:inline distT="0" distB="0" distL="0" distR="0" wp14:anchorId="19641FC8" wp14:editId="6B1DCC9B">
+            <wp:extent cx="3800475" cy="2276475"/>
+            <wp:effectExtent l="0" t="0" r="9525" b="9525"/>
+            <wp:docPr id="29" name="Obraz 29"/>
             <wp:cNvGraphicFramePr>
               <a:graphicFrameLocks xmlns:a="http://schemas.openxmlformats.org/drawingml/2006/main" noChangeAspect="1"/>
             </wp:cNvGraphicFramePr>
@@ -6005,7 +6458,7 @@
                   <pic:spPr>
                     <a:xfrm>
                       <a:off x="0" y="0"/>
-                      <a:ext cx="1638300" cy="1743075"/>
+                      <a:ext cx="3800475" cy="2276475"/>
                     </a:xfrm>
                     <a:prstGeom prst="rect">
                       <a:avLst/>
@@ -6022,46 +6475,96 @@
       <w:pPr>
         <w:pStyle w:val="Obrazek"/>
       </w:pPr>
-      <w:r>
-        <w:t>Rysunek 4.2: Paczka gui</w:t>
-      </w:r>
+      <w:bookmarkStart w:id="20" w:name="_Toc499165338"/>
+      <w:r>
+        <w:t xml:space="preserve">Rysunek 4.2: </w:t>
+      </w:r>
+      <w:r>
+        <w:t>Pakiet</w:t>
+      </w:r>
+      <w:r>
+        <w:t xml:space="preserve"> gui</w:t>
+      </w:r>
+      <w:bookmarkEnd w:id="20"/>
     </w:p>
     <w:p>
       <w:r>
         <w:tab/>
-        <w:t xml:space="preserve">Klasa MainForm jest główną klasą w aplikacji i został zaimplementowany jej interfejs graficzny. Towarzyszy jej plik MainForm.form, który jest XMLem odpowiadającym za rozmieszczenie, wygląd i zachowanie elementów interfejsu. </w:t>
-      </w:r>
-      <w:r>
-        <w:t xml:space="preserve">Klasa Logger zajmuje się logowaniem i wyświetlaniem wiadomości z aplikacji w oknie po prawej stronie. SimulationUI to stworzony przeze mnie komponent graficzny pozwalający wyświetlać na bieżąco wyniki symulacji. W podpaczce action </w:t>
-      </w:r>
-      <w:r>
-        <w:t>znajdują</w:t>
-      </w:r>
-      <w:r>
-        <w:t xml:space="preserve"> się klasy Learn i Replay zarządzające procesem nauki i ponownego uruchomienia neuroewolucji.</w:t>
-      </w:r>
-    </w:p>
-    <w:p/>
-    <w:p>
-      <w:r>
-        <w:tab/>
-        <w:t>Trzecią paczką w projekcie jest neuralnetwork:</w:t>
-      </w:r>
-    </w:p>
-    <w:p/>
-    <w:p>
-      <w:pPr>
-        <w:pStyle w:val="Obrazek"/>
+        <w:t xml:space="preserve">Klasa MainForm jest główną klasą w aplikacji i został zaimplementowany </w:t>
+      </w:r>
+      <w:r>
+        <w:t xml:space="preserve">w niej </w:t>
+      </w:r>
+      <w:r>
+        <w:t>interfejs graficzny. Towarzyszy jej plik MainForm.</w:t>
+      </w:r>
+      <w:proofErr w:type="gramStart"/>
+      <w:r>
+        <w:t>form</w:t>
+      </w:r>
+      <w:proofErr w:type="gramEnd"/>
+      <w:r>
+        <w:t xml:space="preserve">, który jest XMLem odpowiadającym za rozmieszczenie, wygląd i zachowanie elementów interfejsu. </w:t>
+      </w:r>
+      <w:r>
+        <w:t>Klasa Logger zajmuje się logowaniem i wyświetlaniem wiadomości z aplikacji w oknie po prawej stronie. SimulationUI to stworzony przeze mnie komponent graficzny pozwalający wyświetlać na bieżąco wyniki symulacji</w:t>
+      </w:r>
+      <w:r>
+        <w:t xml:space="preserve">, a </w:t>
+      </w:r>
+      <w:proofErr w:type="spellStart"/>
+      <w:r>
+        <w:t>SimulationPainter</w:t>
+      </w:r>
+      <w:proofErr w:type="spellEnd"/>
+      <w:r>
+        <w:t xml:space="preserve"> zajmuje się jego odświeżaniem</w:t>
+      </w:r>
+      <w:r>
+        <w:t xml:space="preserve">. </w:t>
+      </w:r>
+      <w:r>
+        <w:t>K</w:t>
+      </w:r>
+      <w:r>
+        <w:t>lasy Learn i Replay zarządzają</w:t>
+      </w:r>
+      <w:r>
+        <w:t xml:space="preserve"> </w:t>
+      </w:r>
+      <w:r>
+        <w:t xml:space="preserve">procesem nauki i ponownego uruchomienia </w:t>
+      </w:r>
+      <w:r>
+        <w:t>uczenia sieci neuronowej</w:t>
+      </w:r>
+      <w:r>
+        <w:t>.</w:t>
+      </w:r>
+    </w:p>
+    <w:p>
+      <w:pPr>
+        <w:spacing w:after="160" w:line="259" w:lineRule="auto"/>
+        <w:jc w:val="left"/>
+      </w:pPr>
+      <w:r>
+        <w:br w:type="page"/>
+      </w:r>
+    </w:p>
+    <w:p>
+      <w:pPr>
+        <w:jc w:val="center"/>
       </w:pPr>
       <w:r>
         <w:rPr>
           <w:noProof/>
         </w:rPr>
+        <w:lastRenderedPageBreak/>
         <w:drawing>
-          <wp:inline distT="0" distB="0" distL="0" distR="0" wp14:anchorId="5E7B5F14" wp14:editId="09879093">
-            <wp:extent cx="1876425" cy="2324100"/>
-            <wp:effectExtent l="0" t="0" r="9525" b="0"/>
-            <wp:docPr id="7" name="Obraz 7"/>
+          <wp:inline distT="0" distB="0" distL="0" distR="0" wp14:anchorId="5DC3E63B" wp14:editId="5EAEC396">
+            <wp:extent cx="5760720" cy="3048000"/>
+            <wp:effectExtent l="0" t="0" r="0" b="0"/>
+            <wp:docPr id="30" name="Obraz 30"/>
             <wp:cNvGraphicFramePr>
               <a:graphicFrameLocks xmlns:a="http://schemas.openxmlformats.org/drawingml/2006/main" noChangeAspect="1"/>
             </wp:cNvGraphicFramePr>
@@ -6081,7 +6584,7 @@
                   <pic:spPr>
                     <a:xfrm>
                       <a:off x="0" y="0"/>
-                      <a:ext cx="1876425" cy="2324100"/>
+                      <a:ext cx="5760720" cy="3048000"/>
                     </a:xfrm>
                     <a:prstGeom prst="rect">
                       <a:avLst/>
@@ -6098,33 +6601,56 @@
       <w:pPr>
         <w:pStyle w:val="Obrazek"/>
       </w:pPr>
+      <w:bookmarkStart w:id="21" w:name="_Toc499165339"/>
       <w:r>
         <w:t xml:space="preserve">Rysunek 4.3: </w:t>
       </w:r>
       <w:r>
-        <w:t>Paczka</w:t>
-      </w:r>
-      <w:r>
-        <w:t xml:space="preserve"> neuralnetwork</w:t>
-      </w:r>
+        <w:t>Pakiet</w:t>
+      </w:r>
+      <w:r>
+        <w:t xml:space="preserve"> </w:t>
+      </w:r>
+      <w:proofErr w:type="spellStart"/>
+      <w:r>
+        <w:t>neural</w:t>
+      </w:r>
+      <w:proofErr w:type="spellEnd"/>
+      <w:r>
+        <w:t xml:space="preserve"> </w:t>
+      </w:r>
+      <w:r>
+        <w:t>network</w:t>
+      </w:r>
+      <w:bookmarkEnd w:id="21"/>
     </w:p>
     <w:p>
       <w:pPr>
         <w:ind w:firstLine="708"/>
       </w:pPr>
       <w:r>
-        <w:t>NeuralNetwork jest klasą abstrakcyjna zawierającą już w sobie przydatne metody do implementacji własnych sieci neuronowych. FCSNeuralNetwork to skrótowiec, od Fully Conntected Sigmoid Neural Network, czyli sieci neuronowej, w której funkcją aktywacji jest sigmoid, a każdy neuron jest w pełni połączony z każdym innym neuronem sąsiedniej warstwy.</w:t>
-      </w:r>
-    </w:p>
-    <w:p>
-      <w:r>
-        <w:t xml:space="preserve">Podobna sytuacja jest z klasą Neuron i rozszerzająca klasą CalculableNeuron – jest ona w zasadzie przeciwieństwem InputNeuron, który jest neuronem z podaną z zewnątrz wartością, nie obliczaną z poprzednich neuronów. StepNeuron, jako funkcji aktywacji używa funkcji kroku, FastSigmoidNeuron szybszej (jednakże błędnej) wersji funkcji sigmoid, a TanhNeuron tangensa hiperbolicznego. Są one </w:t>
+        <w:t>NeuralNetwork jest klasą abstrakcyjna zawierającą już w sobie przydatne metody do implementacji własnych sieci neuronowych. FCSNeuralNetwork to skrótowiec, od Fully Conntected Sigmoid Neural Network, czyli sieci neuronowej, w której funkcją aktywacji jest sigmoid, a każdy neuron jest w pełni połączony z każdym inn</w:t>
+      </w:r>
+      <w:r>
+        <w:t xml:space="preserve">ym neuronem sąsiedniej warstwy. </w:t>
+      </w:r>
+      <w:r>
+        <w:t xml:space="preserve">Podobna sytuacja jest z klasą Neuron i rozszerzająca klasą CalculableNeuron – jest ona w zasadzie przeciwieństwem InputNeuron, który jest neuronem z podaną z zewnątrz wartością, </w:t>
+      </w:r>
+      <w:r>
+        <w:t xml:space="preserve">a </w:t>
+      </w:r>
+      <w:r>
+        <w:t xml:space="preserve">nie obliczaną z poprzednich neuronów. StepNeuron, jako funkcji aktywacji używa funkcji kroku, FastSigmoidNeuron szybszej wersji funkcji sigmoid, a TanhNeuron tangensa hiperbolicznego. Są one </w:t>
       </w:r>
       <w:r>
         <w:t>nieużywane</w:t>
       </w:r>
       <w:r>
-        <w:t xml:space="preserve"> obecnie, jednak pozostały one w kodzie aplikacji.</w:t>
+        <w:t xml:space="preserve"> obecnie, jednak p</w:t>
+      </w:r>
+      <w:r>
+        <w:t>ozostały one w kodzie aplikacji, do łatwiejszego późniejszego wykorzystania</w:t>
       </w:r>
     </w:p>
     <w:p>
@@ -6138,34 +6664,18 @@
     </w:p>
     <w:p>
       <w:pPr>
-        <w:ind w:firstLine="708"/>
-      </w:pPr>
-      <w:r>
-        <w:lastRenderedPageBreak/>
-        <w:t xml:space="preserve">Czwartą paczką jest paczka </w:t>
-      </w:r>
-      <w:r>
-        <w:t>player:</w:t>
-      </w:r>
-    </w:p>
-    <w:p>
-      <w:pPr>
-        <w:ind w:firstLine="708"/>
-      </w:pPr>
-    </w:p>
-    <w:p>
-      <w:pPr>
-        <w:pStyle w:val="Obrazek"/>
+        <w:jc w:val="center"/>
       </w:pPr>
       <w:r>
         <w:rPr>
           <w:noProof/>
         </w:rPr>
+        <w:lastRenderedPageBreak/>
         <w:drawing>
-          <wp:inline distT="0" distB="0" distL="0" distR="0" wp14:anchorId="6EC78022" wp14:editId="63B0599C">
-            <wp:extent cx="1714500" cy="781050"/>
-            <wp:effectExtent l="0" t="0" r="0" b="0"/>
-            <wp:docPr id="9" name="Obraz 9"/>
+          <wp:inline distT="0" distB="0" distL="0" distR="0" wp14:anchorId="0B4AFD5F" wp14:editId="29FBF80C">
+            <wp:extent cx="2990850" cy="1209675"/>
+            <wp:effectExtent l="0" t="0" r="0" b="9525"/>
+            <wp:docPr id="31" name="Obraz 31"/>
             <wp:cNvGraphicFramePr>
               <a:graphicFrameLocks xmlns:a="http://schemas.openxmlformats.org/drawingml/2006/main" noChangeAspect="1"/>
             </wp:cNvGraphicFramePr>
@@ -6185,7 +6695,7 @@
                   <pic:spPr>
                     <a:xfrm>
                       <a:off x="0" y="0"/>
-                      <a:ext cx="1714500" cy="781050"/>
+                      <a:ext cx="2990850" cy="1209675"/>
                     </a:xfrm>
                     <a:prstGeom prst="rect">
                       <a:avLst/>
@@ -6202,9 +6712,17 @@
       <w:pPr>
         <w:pStyle w:val="Obrazek"/>
       </w:pPr>
-      <w:r>
-        <w:t>Rysunek 4.4: Paczka player</w:t>
-      </w:r>
+      <w:bookmarkStart w:id="22" w:name="_Toc499165340"/>
+      <w:r>
+        <w:t xml:space="preserve">Rysunek 4.4: </w:t>
+      </w:r>
+      <w:r>
+        <w:t>Pakiet</w:t>
+      </w:r>
+      <w:r>
+        <w:t xml:space="preserve"> player</w:t>
+      </w:r>
+      <w:bookmarkEnd w:id="22"/>
     </w:p>
     <w:p>
       <w:r>
@@ -6214,30 +6732,35 @@
     <w:p>
       <w:r>
         <w:tab/>
-        <w:t>Jest to najmniejsza paczka zawierająca tylko klasę abstrakcyjną player i rozszerzające je klasy. SimplePlayer jest atakującym najbliższą jednostkę graczem, do którego porównujemy taktyki, a NeuralNetworkPlayer jest wykorzystującym sieci neuronowe graczem.</w:t>
+        <w:t>Jest to najmniejsz</w:t>
+      </w:r>
+      <w:r>
+        <w:t>y</w:t>
+      </w:r>
+      <w:r>
+        <w:t xml:space="preserve"> </w:t>
+      </w:r>
+      <w:r>
+        <w:t>pakiet</w:t>
+      </w:r>
+      <w:r>
+        <w:t xml:space="preserve"> zawierająca tylko klasę abstrakcyjną player i rozszerzające je klasy. SimplePlayer jest atakującym najbliższą jednostkę graczem, do którego porównujemy taktyki, a NeuralNetworkPlayer jest wykorzystującym sieci neuronowe graczem.</w:t>
       </w:r>
     </w:p>
     <w:p/>
     <w:p>
-      <w:r>
-        <w:tab/>
-        <w:t>Następną paczka jest simulation:</w:t>
-      </w:r>
-    </w:p>
-    <w:p/>
-    <w:p>
-      <w:pPr>
-        <w:pStyle w:val="Obrazek"/>
+      <w:pPr>
+        <w:jc w:val="center"/>
       </w:pPr>
       <w:r>
         <w:rPr>
           <w:noProof/>
         </w:rPr>
         <w:drawing>
-          <wp:inline distT="0" distB="0" distL="0" distR="0" wp14:anchorId="329FEB71" wp14:editId="798F9944">
-            <wp:extent cx="2200275" cy="2314575"/>
-            <wp:effectExtent l="0" t="0" r="9525" b="9525"/>
-            <wp:docPr id="10" name="Obraz 10"/>
+          <wp:inline distT="0" distB="0" distL="0" distR="0" wp14:anchorId="4DE68339" wp14:editId="2A74D4DC">
+            <wp:extent cx="5086350" cy="3571875"/>
+            <wp:effectExtent l="0" t="0" r="0" b="9525"/>
+            <wp:docPr id="32" name="Obraz 32"/>
             <wp:cNvGraphicFramePr>
               <a:graphicFrameLocks xmlns:a="http://schemas.openxmlformats.org/drawingml/2006/main" noChangeAspect="1"/>
             </wp:cNvGraphicFramePr>
@@ -6257,7 +6780,7 @@
                   <pic:spPr>
                     <a:xfrm>
                       <a:off x="0" y="0"/>
-                      <a:ext cx="2200275" cy="2314575"/>
+                      <a:ext cx="5086350" cy="3571875"/>
                     </a:xfrm>
                     <a:prstGeom prst="rect">
                       <a:avLst/>
@@ -6274,8 +6797,42 @@
       <w:pPr>
         <w:pStyle w:val="Obrazek"/>
       </w:pPr>
-      <w:r>
-        <w:t>Rysunek 4.5: Paczka simulation</w:t>
+      <w:bookmarkStart w:id="23" w:name="_Toc499165341"/>
+      <w:r>
+        <w:t xml:space="preserve">Rysunek 4.5: </w:t>
+      </w:r>
+      <w:r>
+        <w:t>Pakiet</w:t>
+      </w:r>
+      <w:r>
+        <w:t xml:space="preserve"> simulation</w:t>
+      </w:r>
+      <w:bookmarkEnd w:id="23"/>
+    </w:p>
+    <w:p>
+      <w:r>
+        <w:tab/>
+        <w:t xml:space="preserve">Jest to paczka, w której znajdują się pliki służące do symulacji pola bitwy. </w:t>
+      </w:r>
+      <w:r>
+        <w:t xml:space="preserve">JNIBWAPI_LOAD i </w:t>
+      </w:r>
+      <w:proofErr w:type="spellStart"/>
+      <w:r>
+        <w:t>EmptyBWAPIEventListener</w:t>
+      </w:r>
+      <w:proofErr w:type="spellEnd"/>
+      <w:r>
+        <w:t xml:space="preserve"> do </w:t>
+      </w:r>
+      <w:r>
+        <w:t>klasy potrzebne do komunikacji z JNIBWAPI, zaś w order znajduje się klasa abstrakcyjna rozkazu i rozszerzające je klasy move order i attack order, które pozwalają na wydawanie rozkazów jednostkom. Position to klasa, w której przechowywane są współrzędne jednostki, reprezentowanej przez klasę Unit. Simulation zaś jest główną klasa, która pozwala</w:t>
+      </w:r>
+      <w:r>
+        <w:t xml:space="preserve"> przeprowadzić symulację</w:t>
+      </w:r>
+      <w:r>
+        <w:t>, a SimulationState reprezentuje jej stan w danym momencie w czasie.</w:t>
       </w:r>
     </w:p>
     <w:p>
@@ -6285,16 +6842,6 @@
       </w:pPr>
       <w:r>
         <w:tab/>
-        <w:t>Jest to paczka, w której znajdują się pliki służące do symulacji pola bitwy. Podpaczka bridge zawiera klasy potrzebne do komunikacji z JNIBWAPI, zaś w order znajduje się klasa abstrakcyjna rozkazu i rozszerzające je klasy move order i attack order, które pozwalają na wydawanie rozkazów jednostkom. Position to klasa, w której przechowywane są współrzędne jednostki, reprezentowanej przez klasę Unit. Simulation zaś jest główną klasa, która pozwala ja uruchomić, a SimulationState reprezentuje jej stan w danym momencie w czasie.</w:t>
-      </w:r>
-    </w:p>
-    <w:p>
-      <w:pPr>
-        <w:pStyle w:val="Obrazek"/>
-        <w:jc w:val="both"/>
-      </w:pPr>
-      <w:r>
-        <w:tab/>
       </w:r>
     </w:p>
     <w:p>
@@ -6308,27 +6855,18 @@
     </w:p>
     <w:p>
       <w:pPr>
-        <w:pStyle w:val="Obrazek"/>
-        <w:jc w:val="both"/>
-      </w:pPr>
-      <w:r>
-        <w:lastRenderedPageBreak/>
-        <w:t>Szóstą paczką jest paczka solver:</w:t>
-      </w:r>
-    </w:p>
-    <w:p>
-      <w:pPr>
-        <w:pStyle w:val="Obrazek"/>
+        <w:jc w:val="center"/>
       </w:pPr>
       <w:r>
         <w:rPr>
           <w:noProof/>
         </w:rPr>
+        <w:lastRenderedPageBreak/>
         <w:drawing>
-          <wp:inline distT="0" distB="0" distL="0" distR="0" wp14:anchorId="1A9A191C" wp14:editId="4B7C136E">
-            <wp:extent cx="2257425" cy="4029075"/>
-            <wp:effectExtent l="0" t="0" r="9525" b="9525"/>
-            <wp:docPr id="11" name="Obraz 11"/>
+          <wp:inline distT="0" distB="0" distL="0" distR="0" wp14:anchorId="039029EC" wp14:editId="135CA1AE">
+            <wp:extent cx="8565026" cy="2070448"/>
+            <wp:effectExtent l="8890" t="0" r="0" b="0"/>
+            <wp:docPr id="35" name="Obraz 35"/>
             <wp:cNvGraphicFramePr>
               <a:graphicFrameLocks xmlns:a="http://schemas.openxmlformats.org/drawingml/2006/main" noChangeAspect="1"/>
             </wp:cNvGraphicFramePr>
@@ -6346,9 +6884,9 @@
                     </a:stretch>
                   </pic:blipFill>
                   <pic:spPr>
-                    <a:xfrm>
+                    <a:xfrm rot="16200000">
                       <a:off x="0" y="0"/>
-                      <a:ext cx="2257425" cy="4029075"/>
+                      <a:ext cx="8644528" cy="2089666"/>
                     </a:xfrm>
                     <a:prstGeom prst="rect">
                       <a:avLst/>
@@ -6365,14 +6903,28 @@
       <w:pPr>
         <w:pStyle w:val="Obrazek"/>
       </w:pPr>
-      <w:r>
-        <w:t>Rysunek 4.6: Paczka solver</w:t>
-      </w:r>
-    </w:p>
-    <w:p>
-      <w:r>
+      <w:bookmarkStart w:id="24" w:name="_Toc499165342"/>
+      <w:r>
+        <w:t xml:space="preserve">Rysunek 4.6: </w:t>
+      </w:r>
+      <w:r>
+        <w:t>Pakiet</w:t>
+      </w:r>
+      <w:r>
+        <w:t xml:space="preserve"> solver</w:t>
+      </w:r>
+      <w:bookmarkEnd w:id="24"/>
+    </w:p>
+    <w:p>
+      <w:r>
+        <w:lastRenderedPageBreak/>
         <w:tab/>
-        <w:t xml:space="preserve">Zawiera ona solver, który przez odpowiedni dobór operatorów pozwala na uruchomienie algorytmu genetycznego i zaprezentowanie jego wyników. Jest on jednak napisany generycznie i pozwala nam wykorzystywać także inne metaheurystyki, takie jak taboo search, czy symulowane wyżarzanie. </w:t>
+      </w:r>
+      <w:r>
+        <w:t>Solver</w:t>
+      </w:r>
+      <w:r>
+        <w:t xml:space="preserve"> przez odpowiedni dobór operatorów pozwala na uruchomienie algorytmu genetycznego i zaprezentowanie jego wyników. Jest on jednak napisany generycznie i pozwala nam wykorzystywać także inne metaheurystyki, takie jak taboo search, czy symulowane wyżarzanie. </w:t>
       </w:r>
       <w:r>
         <w:t>Należałoby</w:t>
@@ -6389,6 +6941,9 @@
       <w:r>
         <w:t>je realizowały.</w:t>
       </w:r>
+      <w:r>
+        <w:t xml:space="preserve"> Zawarte są różne operatory dla algorytmu genetycznego, które pozwalają na duży ich dobór.</w:t>
+      </w:r>
     </w:p>
     <w:p>
       <w:r>
@@ -6396,24 +6951,18 @@
       </w:r>
     </w:p>
     <w:p>
-      <w:r>
-        <w:tab/>
-        <w:t>Dwie ostatnie paczki to paczki test i utils:</w:t>
-      </w:r>
-    </w:p>
-    <w:p>
-      <w:pPr>
-        <w:pStyle w:val="Obrazek"/>
+      <w:pPr>
+        <w:jc w:val="center"/>
       </w:pPr>
       <w:r>
         <w:rPr>
           <w:noProof/>
         </w:rPr>
         <w:drawing>
-          <wp:inline distT="0" distB="0" distL="0" distR="0" wp14:anchorId="4EE7ACEB" wp14:editId="3005354F">
-            <wp:extent cx="1762125" cy="1552575"/>
-            <wp:effectExtent l="0" t="0" r="9525" b="9525"/>
-            <wp:docPr id="12" name="Obraz 12"/>
+          <wp:inline distT="0" distB="0" distL="0" distR="0" wp14:anchorId="1EE06AEB" wp14:editId="1D67343E">
+            <wp:extent cx="2628900" cy="2571750"/>
+            <wp:effectExtent l="0" t="0" r="0" b="0"/>
+            <wp:docPr id="36" name="Obraz 36"/>
             <wp:cNvGraphicFramePr>
               <a:graphicFrameLocks xmlns:a="http://schemas.openxmlformats.org/drawingml/2006/main" noChangeAspect="1"/>
             </wp:cNvGraphicFramePr>
@@ -6433,7 +6982,7 @@
                   <pic:spPr>
                     <a:xfrm>
                       <a:off x="0" y="0"/>
-                      <a:ext cx="1762125" cy="1552575"/>
+                      <a:ext cx="2628900" cy="2571750"/>
                     </a:xfrm>
                     <a:prstGeom prst="rect">
                       <a:avLst/>
@@ -6450,14 +6999,41 @@
       <w:pPr>
         <w:pStyle w:val="Obrazek"/>
       </w:pPr>
-      <w:r>
-        <w:t>Rysunek 4.7: Paczki test i utils</w:t>
-      </w:r>
+      <w:bookmarkStart w:id="25" w:name="_Toc499165343"/>
+      <w:r>
+        <w:t xml:space="preserve">Rysunek 4.7: </w:t>
+      </w:r>
+      <w:r>
+        <w:t>Pozostałe klasy</w:t>
+      </w:r>
+      <w:bookmarkEnd w:id="25"/>
     </w:p>
     <w:p>
       <w:r>
         <w:tab/>
-        <w:t>Pierwsza z nich zawiera testy do sieci neuronowej, a druga z nich różne klasy i metody, jakie były pomocne przy implementacji, takie jak klasa Pair, czy różne operacje matematyczne, lub na plikach.</w:t>
+      </w:r>
+      <w:proofErr w:type="spellStart"/>
+      <w:r>
+        <w:t>NeuralNetworkTests</w:t>
+      </w:r>
+      <w:proofErr w:type="spellEnd"/>
+      <w:r>
+        <w:t xml:space="preserve"> zawiera</w:t>
+      </w:r>
+      <w:r>
+        <w:t xml:space="preserve"> testy do sieci neuronowej, a </w:t>
+      </w:r>
+      <w:r>
+        <w:t>reszta</w:t>
+      </w:r>
+      <w:r>
+        <w:t xml:space="preserve"> z nich</w:t>
+      </w:r>
+      <w:r>
+        <w:t xml:space="preserve"> to</w:t>
+      </w:r>
+      <w:r>
+        <w:t xml:space="preserve"> różne klasy i metody, jakie były pomocne przy implementacji, takie jak klasa Pair, czy różne operacje matematyczne, lub na plikach.</w:t>
       </w:r>
     </w:p>
     <w:p>
@@ -6475,7 +7051,7 @@
       <w:pPr>
         <w:pStyle w:val="Podtytu"/>
       </w:pPr>
-      <w:bookmarkStart w:id="18" w:name="_Toc497972350"/>
+      <w:bookmarkStart w:id="26" w:name="_Toc499165369"/>
       <w:r>
         <w:t xml:space="preserve">4.4. </w:t>
       </w:r>
@@ -6485,15 +7061,27 @@
       <w:r>
         <w:t xml:space="preserve"> użytkownika</w:t>
       </w:r>
-      <w:bookmarkEnd w:id="18"/>
+      <w:bookmarkEnd w:id="26"/>
     </w:p>
     <w:p>
       <w:r>
         <w:tab/>
-        <w:t xml:space="preserve">Interfejs użytkownika wykonałem przy użyciu multiplatformowego toolkitu </w:t>
-      </w:r>
-      <w:r>
-        <w:t>dostępnego w Javie nazywającego się Swing. Zaimplementowałem go w taki sposób, aby w miarę możliwości próbował imitować wygląd systemu używanego przez użytkownika. Jeżeli będzie to niemożliwe, to wróci do swojego podstawowego wyglądu. Tak prezentuje się interfejs na zrzucie ekranu:</w:t>
+        <w:t xml:space="preserve">Interfejs użytkownika </w:t>
+      </w:r>
+      <w:r>
+        <w:t>został wykonany</w:t>
+      </w:r>
+      <w:r>
+        <w:t xml:space="preserve"> przy użyciu multiplatformowego toolkitu </w:t>
+      </w:r>
+      <w:r>
+        <w:t xml:space="preserve">dostępnego w Javie nazywającego się Swing. </w:t>
+      </w:r>
+      <w:r>
+        <w:t>Został on zaimplementowany</w:t>
+      </w:r>
+      <w:r>
+        <w:t xml:space="preserve"> w taki sposób, aby w miarę możliwości próbował imitować wygląd systemu używanego przez użytkownika. Jeżeli będzie to niemożliwe, to wróci do swojego podstawowego wyglądu. Tak prezentuje się interfejs na zrzucie ekranu:</w:t>
       </w:r>
     </w:p>
     <w:p>
@@ -6555,7 +7143,6 @@
         </w:rPr>
         <w:t xml:space="preserve"> </w:t>
       </w:r>
-      <w:bookmarkStart w:id="19" w:name="_Toc497972351"/>
     </w:p>
     <w:p>
       <w:pPr>
@@ -6566,15 +7153,17 @@
       <w:pPr>
         <w:pStyle w:val="Obrazek"/>
       </w:pPr>
+      <w:bookmarkStart w:id="27" w:name="_Toc499165344"/>
       <w:r>
         <w:t>Rysunek 4.</w:t>
       </w:r>
       <w:r>
-        <w:t>9</w:t>
+        <w:t>8</w:t>
       </w:r>
       <w:r>
         <w:t>: Interfejs programu</w:t>
       </w:r>
+      <w:bookmarkEnd w:id="27"/>
     </w:p>
     <w:p>
       <w:pPr>
@@ -6592,7 +7181,19 @@
         <w:t xml:space="preserve">Z prawej części dostępne są logi programu, gdzie podawane są wyniki </w:t>
       </w:r>
       <w:r>
-        <w:t>skuteczności wyuczonych botów i ewentualne komunikaty błędów. Na środku jest podgląd starcia w czasie rzeczywistym. Jednostki po lewej są jednostkami, którymi steruje sieć neuronowa, a jednostki po prawej są sterowane przez proste AI dla porównania. Można je także odróżnić dzięki innym kolorom pasków nad ich głowami wskazującym na pozostała ilość punktów wytrzymałości. Kolorowe kręgi pod nimi pokazują, jaki obecnie rozkaz jest przez nich wykonywany. Po lewej zaś mamy możliwość edycji różnych parametrów neuroewolucji, wraz z domyślnymi wartościami, jakie są wpisane po uruchomieniu programu.</w:t>
+        <w:t xml:space="preserve">skuteczności wyuczonych botów i ewentualne komunikaty błędów. Na środku jest podgląd starcia w czasie rzeczywistym. Jednostki po lewej są jednostkami, którymi steruje sieć neuronowa, a jednostki po prawej są sterowane przez proste AI dla porównania. Można je także odróżnić dzięki innym kolorom pasków nad ich głowami wskazującym na pozostała </w:t>
+      </w:r>
+      <w:r>
+        <w:t>liczba</w:t>
+      </w:r>
+      <w:r>
+        <w:t xml:space="preserve"> punktów wytrzymałości. Kolorowe kręgi pod nimi pokazują, jaki obecnie rozkaz jest przez nich wykonywany. Po lewej zaś mamy możliwość edycji różnych parametrów </w:t>
+      </w:r>
+      <w:r>
+        <w:t>uczenia sieci neuronowej</w:t>
+      </w:r>
+      <w:r>
+        <w:t>, wraz z domyślnymi wartościami, jakie są wpisane po uruchomieniu programu.</w:t>
       </w:r>
     </w:p>
     <w:p/>
@@ -6601,7 +7202,13 @@
         <w:ind w:firstLine="708"/>
       </w:pPr>
       <w:r>
-        <w:t>Pierwszy przycisk na dole od lewej pozwala zresetować zmiany, jakie wprowadziliśmy do konfiguracji. Drugi przycisk pozwala na wczytanie sieci neuronowej z pliku, wyświetlając okno do jej wyboru. Kolejne dwa przyciski pozwalają zapisać odpowiednio wykres nauki i samą sieć do pliku, tak samo jak poprzednio wyświetlając to samo okno wyboru miejsca. Przedostatni przycisk pozwala na uruchomienie procesu neuroewolucji od zera, zaś ostatni z nich pozwala ponownie powtórzyć jak wczytana, lub wyuczona sieć sprawuje się podczas bitwy. Uruchamianie bez interfejsu jest o wiele szybsze niż z jego użyciem, ponieważ celowo spowalnia on działanie programu, aby człowiek mógł zobaczyć ruch w normalnym tempie.</w:t>
+        <w:t xml:space="preserve">Pierwszy przycisk na dole od lewej pozwala zresetować zmiany, jakie wprowadziliśmy do konfiguracji. Drugi przycisk pozwala na wczytanie sieci neuronowej z pliku, wyświetlając okno do jej wyboru. Kolejne dwa przyciski pozwalają zapisać odpowiednio wykres nauki i samą sieć do pliku, tak samo jak poprzednio wyświetlając to samo okno wyboru miejsca. Przedostatni przycisk pozwala na uruchomienie procesu </w:t>
+      </w:r>
+      <w:r>
+        <w:t xml:space="preserve">uczenia sieci neuronowej </w:t>
+      </w:r>
+      <w:r>
+        <w:t>od zera, zaś ostatni z nich pozwala ponownie powtórzyć jak wczytana, lub wyuczona sieć sprawuje się podczas bitwy. Uruchamianie bez interfejsu jest o wiele szybsze niż z jego użyciem, ponieważ celowo spowalnia on działanie programu, aby człowiek mógł zobaczyć ruch w normalnym tempie.</w:t>
       </w:r>
     </w:p>
     <w:p>
@@ -6623,11 +7230,12 @@
       <w:pPr>
         <w:pStyle w:val="Tytu"/>
       </w:pPr>
+      <w:bookmarkStart w:id="28" w:name="_Toc499165370"/>
       <w:r>
         <w:lastRenderedPageBreak/>
         <w:t>5. Badania skuteczności</w:t>
       </w:r>
-      <w:bookmarkEnd w:id="19"/>
+      <w:bookmarkEnd w:id="28"/>
     </w:p>
     <w:p>
       <w:pPr>
@@ -6648,12 +7256,12 @@
       <w:pPr>
         <w:pStyle w:val="Tytu"/>
       </w:pPr>
-      <w:bookmarkStart w:id="20" w:name="_Toc497972352"/>
+      <w:bookmarkStart w:id="29" w:name="_Toc499165371"/>
       <w:r>
         <w:lastRenderedPageBreak/>
         <w:t>6. Podsumowanie</w:t>
       </w:r>
-      <w:bookmarkEnd w:id="20"/>
+      <w:bookmarkEnd w:id="29"/>
     </w:p>
     <w:p>
       <w:pPr>
@@ -6670,7 +7278,7 @@
         <w:br w:type="page"/>
       </w:r>
     </w:p>
-    <w:bookmarkStart w:id="21" w:name="_Toc497972353" w:displacedByCustomXml="next"/>
+    <w:bookmarkStart w:id="30" w:name="_Toc499165372" w:displacedByCustomXml="next"/>
     <w:sdt>
       <w:sdtPr>
         <w:rPr>
@@ -6685,7 +7293,6 @@
           <w:docPartUnique/>
         </w:docPartObj>
       </w:sdtPr>
-      <w:sdtEndPr/>
       <w:sdtContent>
         <w:p>
           <w:pPr>
@@ -6697,14 +7304,13 @@
           <w:r>
             <w:t>Bibliografia</w:t>
           </w:r>
-          <w:bookmarkEnd w:id="21"/>
+          <w:bookmarkEnd w:id="30"/>
         </w:p>
         <w:sdt>
           <w:sdtPr>
             <w:id w:val="111145805"/>
             <w:bibliography/>
           </w:sdtPr>
-          <w:sdtEndPr/>
           <w:sdtContent>
             <w:p>
               <w:pPr>
@@ -7708,8 +8314,711 @@
       <w:pPr>
         <w:pStyle w:val="Todo"/>
       </w:pPr>
-      <w:r>
-        <w:t>Todo: poprawić format bibliografii – chwilowo jest automatycznie generowana</w:t>
+      <w:proofErr w:type="spellStart"/>
+      <w:r>
+        <w:t>Todo</w:t>
+      </w:r>
+      <w:proofErr w:type="spellEnd"/>
+      <w:r>
+        <w:t>: zaktualizować bibliografie</w:t>
+      </w:r>
+    </w:p>
+    <w:p>
+      <w:pPr>
+        <w:spacing w:after="160" w:line="259" w:lineRule="auto"/>
+        <w:jc w:val="left"/>
+        <w:rPr>
+          <w:color w:val="FF0000"/>
+        </w:rPr>
+      </w:pPr>
+      <w:r>
+        <w:br w:type="page"/>
+      </w:r>
+    </w:p>
+    <w:p>
+      <w:pPr>
+        <w:pStyle w:val="Tytu"/>
+      </w:pPr>
+      <w:bookmarkStart w:id="31" w:name="_Toc499165373"/>
+      <w:r>
+        <w:lastRenderedPageBreak/>
+        <w:t xml:space="preserve">8. Spis </w:t>
+      </w:r>
+      <w:r>
+        <w:t>grafik</w:t>
+      </w:r>
+      <w:bookmarkEnd w:id="31"/>
+    </w:p>
+    <w:p>
+      <w:pPr>
+        <w:pStyle w:val="Spisilustracji"/>
+        <w:tabs>
+          <w:tab w:val="right" w:leader="dot" w:pos="9062"/>
+        </w:tabs>
+        <w:rPr>
+          <w:rFonts w:asciiTheme="minorHAnsi" w:eastAsiaTheme="minorEastAsia" w:hAnsiTheme="minorHAnsi" w:cstheme="minorBidi"/>
+          <w:noProof/>
+          <w:sz w:val="22"/>
+          <w:szCs w:val="22"/>
+        </w:rPr>
+      </w:pPr>
+      <w:r>
+        <w:fldChar w:fldCharType="begin"/>
+      </w:r>
+      <w:r>
+        <w:instrText xml:space="preserve"> TOC \h \z \t "Obrazek" \c </w:instrText>
+      </w:r>
+      <w:r>
+        <w:fldChar w:fldCharType="separate"/>
+      </w:r>
+      <w:hyperlink w:anchor="_Toc499165336" w:history="1">
+        <w:r>
+          <w:rPr>
+            <w:rStyle w:val="Hipercze"/>
+            <w:noProof/>
+          </w:rPr>
+          <w:t>Rysunek 3.1: Diagram przypadków użycia</w:t>
+        </w:r>
+        <w:r>
+          <w:rPr>
+            <w:noProof/>
+            <w:webHidden/>
+          </w:rPr>
+          <w:tab/>
+        </w:r>
+        <w:r>
+          <w:rPr>
+            <w:noProof/>
+            <w:webHidden/>
+          </w:rPr>
+          <w:fldChar w:fldCharType="begin"/>
+        </w:r>
+        <w:r>
+          <w:rPr>
+            <w:noProof/>
+            <w:webHidden/>
+          </w:rPr>
+          <w:instrText xml:space="preserve"> PAGEREF _Toc499165336 \h </w:instrText>
+        </w:r>
+        <w:r>
+          <w:rPr>
+            <w:noProof/>
+            <w:webHidden/>
+          </w:rPr>
+        </w:r>
+        <w:r>
+          <w:rPr>
+            <w:noProof/>
+            <w:webHidden/>
+          </w:rPr>
+          <w:fldChar w:fldCharType="separate"/>
+        </w:r>
+        <w:r>
+          <w:rPr>
+            <w:noProof/>
+            <w:webHidden/>
+          </w:rPr>
+          <w:t>12</w:t>
+        </w:r>
+        <w:r>
+          <w:rPr>
+            <w:noProof/>
+            <w:webHidden/>
+          </w:rPr>
+          <w:fldChar w:fldCharType="end"/>
+        </w:r>
+      </w:hyperlink>
+    </w:p>
+    <w:p>
+      <w:pPr>
+        <w:pStyle w:val="Spisilustracji"/>
+        <w:tabs>
+          <w:tab w:val="right" w:leader="dot" w:pos="9062"/>
+        </w:tabs>
+        <w:rPr>
+          <w:rFonts w:asciiTheme="minorHAnsi" w:eastAsiaTheme="minorEastAsia" w:hAnsiTheme="minorHAnsi" w:cstheme="minorBidi"/>
+          <w:noProof/>
+          <w:sz w:val="22"/>
+          <w:szCs w:val="22"/>
+        </w:rPr>
+      </w:pPr>
+      <w:hyperlink w:anchor="_Toc499165337" w:history="1">
+        <w:r>
+          <w:rPr>
+            <w:rStyle w:val="Hipercze"/>
+            <w:noProof/>
+          </w:rPr>
+          <w:t>Rysunek 4.1: Pakiet fitness evaluator</w:t>
+        </w:r>
+        <w:r>
+          <w:rPr>
+            <w:noProof/>
+            <w:webHidden/>
+          </w:rPr>
+          <w:tab/>
+        </w:r>
+        <w:r>
+          <w:rPr>
+            <w:noProof/>
+            <w:webHidden/>
+          </w:rPr>
+          <w:fldChar w:fldCharType="begin"/>
+        </w:r>
+        <w:r>
+          <w:rPr>
+            <w:noProof/>
+            <w:webHidden/>
+          </w:rPr>
+          <w:instrText xml:space="preserve"> PAGEREF _Toc499165337 \h </w:instrText>
+        </w:r>
+        <w:r>
+          <w:rPr>
+            <w:noProof/>
+            <w:webHidden/>
+          </w:rPr>
+        </w:r>
+        <w:r>
+          <w:rPr>
+            <w:noProof/>
+            <w:webHidden/>
+          </w:rPr>
+          <w:fldChar w:fldCharType="separate"/>
+        </w:r>
+        <w:r>
+          <w:rPr>
+            <w:noProof/>
+            <w:webHidden/>
+          </w:rPr>
+          <w:t>16</w:t>
+        </w:r>
+        <w:r>
+          <w:rPr>
+            <w:noProof/>
+            <w:webHidden/>
+          </w:rPr>
+          <w:fldChar w:fldCharType="end"/>
+        </w:r>
+      </w:hyperlink>
+    </w:p>
+    <w:p>
+      <w:pPr>
+        <w:pStyle w:val="Spisilustracji"/>
+        <w:tabs>
+          <w:tab w:val="right" w:leader="dot" w:pos="9062"/>
+        </w:tabs>
+        <w:rPr>
+          <w:rFonts w:asciiTheme="minorHAnsi" w:eastAsiaTheme="minorEastAsia" w:hAnsiTheme="minorHAnsi" w:cstheme="minorBidi"/>
+          <w:noProof/>
+          <w:sz w:val="22"/>
+          <w:szCs w:val="22"/>
+        </w:rPr>
+      </w:pPr>
+      <w:hyperlink w:anchor="_Toc499165338" w:history="1">
+        <w:r>
+          <w:rPr>
+            <w:rStyle w:val="Hipercze"/>
+            <w:noProof/>
+          </w:rPr>
+          <w:t>Rysunek 4.2: Pakiet gui</w:t>
+        </w:r>
+        <w:r>
+          <w:rPr>
+            <w:noProof/>
+            <w:webHidden/>
+          </w:rPr>
+          <w:tab/>
+        </w:r>
+        <w:r>
+          <w:rPr>
+            <w:noProof/>
+            <w:webHidden/>
+          </w:rPr>
+          <w:fldChar w:fldCharType="begin"/>
+        </w:r>
+        <w:r>
+          <w:rPr>
+            <w:noProof/>
+            <w:webHidden/>
+          </w:rPr>
+          <w:instrText xml:space="preserve"> PAGEREF _Toc499165338 \h </w:instrText>
+        </w:r>
+        <w:r>
+          <w:rPr>
+            <w:noProof/>
+            <w:webHidden/>
+          </w:rPr>
+        </w:r>
+        <w:r>
+          <w:rPr>
+            <w:noProof/>
+            <w:webHidden/>
+          </w:rPr>
+          <w:fldChar w:fldCharType="separate"/>
+        </w:r>
+        <w:r>
+          <w:rPr>
+            <w:noProof/>
+            <w:webHidden/>
+          </w:rPr>
+          <w:t>17</w:t>
+        </w:r>
+        <w:r>
+          <w:rPr>
+            <w:noProof/>
+            <w:webHidden/>
+          </w:rPr>
+          <w:fldChar w:fldCharType="end"/>
+        </w:r>
+      </w:hyperlink>
+    </w:p>
+    <w:p>
+      <w:pPr>
+        <w:pStyle w:val="Spisilustracji"/>
+        <w:tabs>
+          <w:tab w:val="right" w:leader="dot" w:pos="9062"/>
+        </w:tabs>
+        <w:rPr>
+          <w:rFonts w:asciiTheme="minorHAnsi" w:eastAsiaTheme="minorEastAsia" w:hAnsiTheme="minorHAnsi" w:cstheme="minorBidi"/>
+          <w:noProof/>
+          <w:sz w:val="22"/>
+          <w:szCs w:val="22"/>
+        </w:rPr>
+      </w:pPr>
+      <w:hyperlink w:anchor="_Toc499165339" w:history="1">
+        <w:r>
+          <w:rPr>
+            <w:rStyle w:val="Hipercze"/>
+            <w:noProof/>
+          </w:rPr>
+          <w:t>Rysunek 4.3: Pakiet neural network</w:t>
+        </w:r>
+        <w:r>
+          <w:rPr>
+            <w:noProof/>
+            <w:webHidden/>
+          </w:rPr>
+          <w:tab/>
+        </w:r>
+        <w:r>
+          <w:rPr>
+            <w:noProof/>
+            <w:webHidden/>
+          </w:rPr>
+          <w:fldChar w:fldCharType="begin"/>
+        </w:r>
+        <w:r>
+          <w:rPr>
+            <w:noProof/>
+            <w:webHidden/>
+          </w:rPr>
+          <w:instrText xml:space="preserve"> PAGEREF _Toc499165339 \h </w:instrText>
+        </w:r>
+        <w:r>
+          <w:rPr>
+            <w:noProof/>
+            <w:webHidden/>
+          </w:rPr>
+        </w:r>
+        <w:r>
+          <w:rPr>
+            <w:noProof/>
+            <w:webHidden/>
+          </w:rPr>
+          <w:fldChar w:fldCharType="separate"/>
+        </w:r>
+        <w:r>
+          <w:rPr>
+            <w:noProof/>
+            <w:webHidden/>
+          </w:rPr>
+          <w:t>18</w:t>
+        </w:r>
+        <w:r>
+          <w:rPr>
+            <w:noProof/>
+            <w:webHidden/>
+          </w:rPr>
+          <w:fldChar w:fldCharType="end"/>
+        </w:r>
+      </w:hyperlink>
+    </w:p>
+    <w:p>
+      <w:pPr>
+        <w:pStyle w:val="Spisilustracji"/>
+        <w:tabs>
+          <w:tab w:val="right" w:leader="dot" w:pos="9062"/>
+        </w:tabs>
+        <w:rPr>
+          <w:rFonts w:asciiTheme="minorHAnsi" w:eastAsiaTheme="minorEastAsia" w:hAnsiTheme="minorHAnsi" w:cstheme="minorBidi"/>
+          <w:noProof/>
+          <w:sz w:val="22"/>
+          <w:szCs w:val="22"/>
+        </w:rPr>
+      </w:pPr>
+      <w:hyperlink w:anchor="_Toc499165340" w:history="1">
+        <w:r>
+          <w:rPr>
+            <w:rStyle w:val="Hipercze"/>
+            <w:noProof/>
+          </w:rPr>
+          <w:t>Rysunek 4.4: Pakiet player</w:t>
+        </w:r>
+        <w:r>
+          <w:rPr>
+            <w:noProof/>
+            <w:webHidden/>
+          </w:rPr>
+          <w:tab/>
+        </w:r>
+        <w:r>
+          <w:rPr>
+            <w:noProof/>
+            <w:webHidden/>
+          </w:rPr>
+          <w:fldChar w:fldCharType="begin"/>
+        </w:r>
+        <w:r>
+          <w:rPr>
+            <w:noProof/>
+            <w:webHidden/>
+          </w:rPr>
+          <w:instrText xml:space="preserve"> PAGEREF _Toc499165340 \h </w:instrText>
+        </w:r>
+        <w:r>
+          <w:rPr>
+            <w:noProof/>
+            <w:webHidden/>
+          </w:rPr>
+        </w:r>
+        <w:r>
+          <w:rPr>
+            <w:noProof/>
+            <w:webHidden/>
+          </w:rPr>
+          <w:fldChar w:fldCharType="separate"/>
+        </w:r>
+        <w:r>
+          <w:rPr>
+            <w:noProof/>
+            <w:webHidden/>
+          </w:rPr>
+          <w:t>19</w:t>
+        </w:r>
+        <w:r>
+          <w:rPr>
+            <w:noProof/>
+            <w:webHidden/>
+          </w:rPr>
+          <w:fldChar w:fldCharType="end"/>
+        </w:r>
+      </w:hyperlink>
+    </w:p>
+    <w:p>
+      <w:pPr>
+        <w:pStyle w:val="Spisilustracji"/>
+        <w:tabs>
+          <w:tab w:val="right" w:leader="dot" w:pos="9062"/>
+        </w:tabs>
+        <w:rPr>
+          <w:rFonts w:asciiTheme="minorHAnsi" w:eastAsiaTheme="minorEastAsia" w:hAnsiTheme="minorHAnsi" w:cstheme="minorBidi"/>
+          <w:noProof/>
+          <w:sz w:val="22"/>
+          <w:szCs w:val="22"/>
+        </w:rPr>
+      </w:pPr>
+      <w:hyperlink w:anchor="_Toc499165341" w:history="1">
+        <w:r>
+          <w:rPr>
+            <w:rStyle w:val="Hipercze"/>
+            <w:noProof/>
+          </w:rPr>
+          <w:t>Rysunek 4.5: Pakiet simulation</w:t>
+        </w:r>
+        <w:r>
+          <w:rPr>
+            <w:noProof/>
+            <w:webHidden/>
+          </w:rPr>
+          <w:tab/>
+        </w:r>
+        <w:r>
+          <w:rPr>
+            <w:noProof/>
+            <w:webHidden/>
+          </w:rPr>
+          <w:fldChar w:fldCharType="begin"/>
+        </w:r>
+        <w:r>
+          <w:rPr>
+            <w:noProof/>
+            <w:webHidden/>
+          </w:rPr>
+          <w:instrText xml:space="preserve"> PAGEREF _Toc499165341 \h </w:instrText>
+        </w:r>
+        <w:r>
+          <w:rPr>
+            <w:noProof/>
+            <w:webHidden/>
+          </w:rPr>
+        </w:r>
+        <w:r>
+          <w:rPr>
+            <w:noProof/>
+            <w:webHidden/>
+          </w:rPr>
+          <w:fldChar w:fldCharType="separate"/>
+        </w:r>
+        <w:r>
+          <w:rPr>
+            <w:noProof/>
+            <w:webHidden/>
+          </w:rPr>
+          <w:t>19</w:t>
+        </w:r>
+        <w:r>
+          <w:rPr>
+            <w:noProof/>
+            <w:webHidden/>
+          </w:rPr>
+          <w:fldChar w:fldCharType="end"/>
+        </w:r>
+      </w:hyperlink>
+    </w:p>
+    <w:p>
+      <w:pPr>
+        <w:pStyle w:val="Spisilustracji"/>
+        <w:tabs>
+          <w:tab w:val="right" w:leader="dot" w:pos="9062"/>
+        </w:tabs>
+        <w:rPr>
+          <w:rFonts w:asciiTheme="minorHAnsi" w:eastAsiaTheme="minorEastAsia" w:hAnsiTheme="minorHAnsi" w:cstheme="minorBidi"/>
+          <w:noProof/>
+          <w:sz w:val="22"/>
+          <w:szCs w:val="22"/>
+        </w:rPr>
+      </w:pPr>
+      <w:hyperlink w:anchor="_Toc499165342" w:history="1">
+        <w:r>
+          <w:rPr>
+            <w:rStyle w:val="Hipercze"/>
+            <w:noProof/>
+          </w:rPr>
+          <w:t>Rysunek 4.6: Pakiet solver</w:t>
+        </w:r>
+        <w:r>
+          <w:rPr>
+            <w:noProof/>
+            <w:webHidden/>
+          </w:rPr>
+          <w:tab/>
+        </w:r>
+        <w:r>
+          <w:rPr>
+            <w:noProof/>
+            <w:webHidden/>
+          </w:rPr>
+          <w:fldChar w:fldCharType="begin"/>
+        </w:r>
+        <w:r>
+          <w:rPr>
+            <w:noProof/>
+            <w:webHidden/>
+          </w:rPr>
+          <w:instrText xml:space="preserve"> PAGEREF _Toc499165342 \h </w:instrText>
+        </w:r>
+        <w:r>
+          <w:rPr>
+            <w:noProof/>
+            <w:webHidden/>
+          </w:rPr>
+        </w:r>
+        <w:r>
+          <w:rPr>
+            <w:noProof/>
+            <w:webHidden/>
+          </w:rPr>
+          <w:fldChar w:fldCharType="separate"/>
+        </w:r>
+        <w:r>
+          <w:rPr>
+            <w:noProof/>
+            <w:webHidden/>
+          </w:rPr>
+          <w:t>20</w:t>
+        </w:r>
+        <w:r>
+          <w:rPr>
+            <w:noProof/>
+            <w:webHidden/>
+          </w:rPr>
+          <w:fldChar w:fldCharType="end"/>
+        </w:r>
+      </w:hyperlink>
+    </w:p>
+    <w:p>
+      <w:pPr>
+        <w:pStyle w:val="Spisilustracji"/>
+        <w:tabs>
+          <w:tab w:val="right" w:leader="dot" w:pos="9062"/>
+        </w:tabs>
+        <w:rPr>
+          <w:rFonts w:asciiTheme="minorHAnsi" w:eastAsiaTheme="minorEastAsia" w:hAnsiTheme="minorHAnsi" w:cstheme="minorBidi"/>
+          <w:noProof/>
+          <w:sz w:val="22"/>
+          <w:szCs w:val="22"/>
+        </w:rPr>
+      </w:pPr>
+      <w:hyperlink w:anchor="_Toc499165343" w:history="1">
+        <w:r>
+          <w:rPr>
+            <w:rStyle w:val="Hipercze"/>
+            <w:noProof/>
+          </w:rPr>
+          <w:t>Rysunek 4.7: Pozostałe klasy</w:t>
+        </w:r>
+        <w:r>
+          <w:rPr>
+            <w:noProof/>
+            <w:webHidden/>
+          </w:rPr>
+          <w:tab/>
+        </w:r>
+        <w:r>
+          <w:rPr>
+            <w:noProof/>
+            <w:webHidden/>
+          </w:rPr>
+          <w:fldChar w:fldCharType="begin"/>
+        </w:r>
+        <w:r>
+          <w:rPr>
+            <w:noProof/>
+            <w:webHidden/>
+          </w:rPr>
+          <w:instrText xml:space="preserve"> PAGEREF _Toc499165343 \h </w:instrText>
+        </w:r>
+        <w:r>
+          <w:rPr>
+            <w:noProof/>
+            <w:webHidden/>
+          </w:rPr>
+        </w:r>
+        <w:r>
+          <w:rPr>
+            <w:noProof/>
+            <w:webHidden/>
+          </w:rPr>
+          <w:fldChar w:fldCharType="separate"/>
+        </w:r>
+        <w:r>
+          <w:rPr>
+            <w:noProof/>
+            <w:webHidden/>
+          </w:rPr>
+          <w:t>21</w:t>
+        </w:r>
+        <w:r>
+          <w:rPr>
+            <w:noProof/>
+            <w:webHidden/>
+          </w:rPr>
+          <w:fldChar w:fldCharType="end"/>
+        </w:r>
+      </w:hyperlink>
+    </w:p>
+    <w:p>
+      <w:pPr>
+        <w:pStyle w:val="Spisilustracji"/>
+        <w:tabs>
+          <w:tab w:val="right" w:leader="dot" w:pos="9062"/>
+        </w:tabs>
+        <w:rPr>
+          <w:rFonts w:asciiTheme="minorHAnsi" w:eastAsiaTheme="minorEastAsia" w:hAnsiTheme="minorHAnsi" w:cstheme="minorBidi"/>
+          <w:noProof/>
+          <w:sz w:val="22"/>
+          <w:szCs w:val="22"/>
+        </w:rPr>
+      </w:pPr>
+      <w:hyperlink w:anchor="_Toc499165344" w:history="1">
+        <w:r>
+          <w:rPr>
+            <w:rStyle w:val="Hipercze"/>
+            <w:noProof/>
+          </w:rPr>
+          <w:t>Rysunek 4.8: Interfejs programu</w:t>
+        </w:r>
+        <w:r>
+          <w:rPr>
+            <w:noProof/>
+            <w:webHidden/>
+          </w:rPr>
+          <w:tab/>
+        </w:r>
+        <w:r>
+          <w:rPr>
+            <w:noProof/>
+            <w:webHidden/>
+          </w:rPr>
+          <w:fldChar w:fldCharType="begin"/>
+        </w:r>
+        <w:r>
+          <w:rPr>
+            <w:noProof/>
+            <w:webHidden/>
+          </w:rPr>
+          <w:instrText xml:space="preserve"> PAGEREF _Toc499165344 \h </w:instrText>
+        </w:r>
+        <w:r>
+          <w:rPr>
+            <w:noProof/>
+            <w:webHidden/>
+          </w:rPr>
+        </w:r>
+        <w:r>
+          <w:rPr>
+            <w:noProof/>
+            <w:webHidden/>
+          </w:rPr>
+          <w:fldChar w:fldCharType="separate"/>
+        </w:r>
+        <w:r>
+          <w:rPr>
+            <w:noProof/>
+            <w:webHidden/>
+          </w:rPr>
+          <w:t>23</w:t>
+        </w:r>
+        <w:r>
+          <w:rPr>
+            <w:noProof/>
+            <w:webHidden/>
+          </w:rPr>
+          <w:fldChar w:fldCharType="end"/>
+        </w:r>
+      </w:hyperlink>
+    </w:p>
+    <w:p>
+      <w:r>
+        <w:fldChar w:fldCharType="end"/>
+      </w:r>
+    </w:p>
+    <w:p>
+      <w:pPr>
+        <w:pStyle w:val="Todo"/>
+      </w:pPr>
+      <w:proofErr w:type="spellStart"/>
+      <w:r>
+        <w:t>Todo</w:t>
+      </w:r>
+      <w:proofErr w:type="spellEnd"/>
+      <w:r>
+        <w:t xml:space="preserve">: </w:t>
+      </w:r>
+      <w:r>
+        <w:t>aktualizować</w:t>
+      </w:r>
+      <w:r>
+        <w:t xml:space="preserve"> spis grafik</w:t>
       </w:r>
     </w:p>
     <w:sectPr>
@@ -7753,7 +9062,6 @@
         <w:docPartUnique/>
       </w:docPartObj>
     </w:sdtPr>
-    <w:sdtEndPr/>
     <w:sdtContent>
       <w:p>
         <w:pPr>
@@ -7773,7 +9081,7 @@
           <w:rPr>
             <w:noProof/>
           </w:rPr>
-          <w:t>21</w:t>
+          <w:t>27</w:t>
         </w:r>
         <w:r>
           <w:fldChar w:fldCharType="end"/>
@@ -11383,6 +12691,14 @@
       <w:lang w:eastAsia="pl-PL"/>
     </w:rPr>
   </w:style>
+  <w:style w:type="paragraph" w:styleId="Spisilustracji">
+    <w:name w:val="table of figures"/>
+    <w:basedOn w:val="Normalny"/>
+    <w:next w:val="Normalny"/>
+    <w:uiPriority w:val="99"/>
+    <w:unhideWhenUsed/>
+    <w:rsid w:val="00016F5F"/>
+  </w:style>
 </w:styles>
 </file>
 
@@ -11909,7 +13225,7 @@
 </file>
 
 <file path=customXml/itemProps1.xml><?xml version="1.0" encoding="utf-8"?>
-<ds:datastoreItem xmlns:ds="http://schemas.openxmlformats.org/officeDocument/2006/customXml" ds:itemID="{3E8BEC88-A09D-4E32-B4BF-51B5288D42A4}">
+<ds:datastoreItem xmlns:ds="http://schemas.openxmlformats.org/officeDocument/2006/customXml" ds:itemID="{1FDB997E-EAC1-4472-A10C-A643662AA8DC}">
   <ds:schemaRefs>
     <ds:schemaRef ds:uri="http://schemas.openxmlformats.org/officeDocument/2006/bibliography"/>
   </ds:schemaRefs>

</xml_diff>